<commit_message>
Added Enterprise architecture Class exercise 9 & 10
</commit_message>
<xml_diff>
--- a/Info analysis/Course work/CW2/CW2 Draft.docx
+++ b/Info analysis/Course work/CW2/CW2 Draft.docx
@@ -6,11 +6,12 @@
       <w:pPr>
         <w:jc w:val="center"/>
         <w:rPr>
-          <w:rFonts w:cs="Arial"/>
-        </w:rPr>
-      </w:pPr>
-      <w:r>
-        <w:rPr>
+          <w:rFonts w:ascii="Arial" w:hAnsi="Arial" w:cs="Arial"/>
+        </w:rPr>
+      </w:pPr>
+      <w:r>
+        <w:rPr>
+          <w:rFonts w:ascii="Arial" w:hAnsi="Arial" w:cs="Arial"/>
           <w:noProof/>
         </w:rPr>
         <w:drawing>
@@ -67,7 +68,7 @@
       <w:pPr>
         <w:jc w:val="center"/>
         <w:rPr>
-          <w:rFonts w:cs="Arial"/>
+          <w:rFonts w:ascii="Arial" w:hAnsi="Arial" w:cs="Arial"/>
           <w:b/>
           <w:bCs/>
           <w:sz w:val="28"/>
@@ -76,7 +77,7 @@
       </w:pPr>
       <w:r>
         <w:rPr>
-          <w:rFonts w:cs="Arial"/>
+          <w:rFonts w:ascii="Arial" w:hAnsi="Arial" w:cs="Arial"/>
           <w:b/>
           <w:bCs/>
           <w:sz w:val="28"/>
@@ -89,7 +90,7 @@
       <w:pPr>
         <w:jc w:val="center"/>
         <w:rPr>
-          <w:rFonts w:cs="Arial"/>
+          <w:rFonts w:ascii="Arial" w:hAnsi="Arial" w:cs="Arial"/>
           <w:b/>
           <w:bCs/>
           <w:sz w:val="28"/>
@@ -101,7 +102,7 @@
       <w:pPr>
         <w:jc w:val="center"/>
         <w:rPr>
-          <w:rFonts w:cs="Arial"/>
+          <w:rFonts w:ascii="Arial" w:hAnsi="Arial" w:cs="Arial"/>
           <w:b/>
           <w:bCs/>
           <w:sz w:val="28"/>
@@ -110,7 +111,7 @@
       </w:pPr>
       <w:r>
         <w:rPr>
-          <w:rFonts w:cs="Arial"/>
+          <w:rFonts w:ascii="Arial" w:hAnsi="Arial" w:cs="Arial"/>
           <w:b/>
           <w:bCs/>
           <w:sz w:val="28"/>
@@ -123,7 +124,7 @@
       <w:pPr>
         <w:jc w:val="center"/>
         <w:rPr>
-          <w:rFonts w:cs="Arial"/>
+          <w:rFonts w:ascii="Arial" w:hAnsi="Arial" w:cs="Arial"/>
           <w:b/>
           <w:bCs/>
           <w:sz w:val="28"/>
@@ -132,7 +133,7 @@
       </w:pPr>
       <w:r>
         <w:rPr>
-          <w:rFonts w:cs="Arial"/>
+          <w:rFonts w:ascii="Arial" w:hAnsi="Arial" w:cs="Arial"/>
           <w:b/>
           <w:bCs/>
           <w:sz w:val="28"/>
@@ -145,7 +146,7 @@
       <w:pPr>
         <w:jc w:val="center"/>
         <w:rPr>
-          <w:rFonts w:cs="Arial"/>
+          <w:rFonts w:ascii="Arial" w:hAnsi="Arial" w:cs="Arial"/>
           <w:b/>
           <w:bCs/>
           <w:sz w:val="26"/>
@@ -154,94 +155,84 @@
       </w:pPr>
       <w:r>
         <w:rPr>
-          <w:rFonts w:cs="Arial"/>
+          <w:rFonts w:ascii="Arial" w:hAnsi="Arial" w:cs="Arial"/>
           <w:b/>
           <w:bCs/>
           <w:sz w:val="26"/>
           <w:szCs w:val="26"/>
         </w:rPr>
-        <w:t xml:space="preserve">GROUP </w:t>
-      </w:r>
-      <w:r>
-        <w:rPr>
-          <w:rFonts w:cs="Arial"/>
+        <w:t>GROUP COURSEWORK</w:t>
+      </w:r>
+      <w:r>
+        <w:rPr>
+          <w:rFonts w:ascii="Arial" w:hAnsi="Arial" w:cs="Arial"/>
           <w:b/>
           <w:bCs/>
           <w:sz w:val="26"/>
           <w:szCs w:val="26"/>
         </w:rPr>
-        <w:t>COURSEWORK</w:t>
-      </w:r>
-      <w:r>
-        <w:rPr>
-          <w:rFonts w:cs="Arial"/>
+        <w:t xml:space="preserve"> </w:t>
+      </w:r>
+      <w:r>
+        <w:rPr>
+          <w:rFonts w:ascii="Arial" w:hAnsi="Arial" w:cs="Arial"/>
           <w:b/>
           <w:bCs/>
           <w:sz w:val="26"/>
           <w:szCs w:val="26"/>
         </w:rPr>
-        <w:t xml:space="preserve"> </w:t>
-      </w:r>
-      <w:r>
-        <w:rPr>
-          <w:rFonts w:cs="Arial"/>
+        <w:t>2</w:t>
+      </w:r>
+      <w:r>
+        <w:rPr>
+          <w:rFonts w:ascii="Arial" w:hAnsi="Arial" w:cs="Arial"/>
           <w:b/>
           <w:bCs/>
           <w:sz w:val="26"/>
           <w:szCs w:val="26"/>
         </w:rPr>
-        <w:t>2</w:t>
-      </w:r>
-      <w:r>
-        <w:rPr>
-          <w:rFonts w:cs="Arial"/>
+        <w:t xml:space="preserve"> (</w:t>
+      </w:r>
+      <w:r>
+        <w:rPr>
+          <w:rFonts w:ascii="Arial" w:hAnsi="Arial" w:cs="Arial"/>
           <w:b/>
           <w:bCs/>
           <w:sz w:val="26"/>
           <w:szCs w:val="26"/>
         </w:rPr>
-        <w:t xml:space="preserve"> (</w:t>
-      </w:r>
-      <w:r>
-        <w:rPr>
-          <w:rFonts w:cs="Arial"/>
+        <w:t>6</w:t>
+      </w:r>
+      <w:r>
+        <w:rPr>
+          <w:rFonts w:ascii="Arial" w:hAnsi="Arial" w:cs="Arial"/>
           <w:b/>
           <w:bCs/>
           <w:sz w:val="26"/>
           <w:szCs w:val="26"/>
         </w:rPr>
-        <w:t>6</w:t>
-      </w:r>
-      <w:r>
-        <w:rPr>
-          <w:rFonts w:cs="Arial"/>
+        <w:t>0% of the marks)</w:t>
+      </w:r>
+    </w:p>
+    <w:p>
+      <w:pPr>
+        <w:jc w:val="center"/>
+        <w:rPr>
+          <w:rFonts w:ascii="Arial" w:hAnsi="Arial" w:cs="Arial"/>
           <w:b/>
           <w:bCs/>
           <w:sz w:val="26"/>
           <w:szCs w:val="26"/>
         </w:rPr>
-        <w:t>0% of the marks)</w:t>
-      </w:r>
-    </w:p>
-    <w:p>
-      <w:pPr>
-        <w:jc w:val="center"/>
-        <w:rPr>
-          <w:rFonts w:cs="Arial"/>
+      </w:pPr>
+      <w:r>
+        <w:rPr>
+          <w:rFonts w:ascii="Arial" w:hAnsi="Arial" w:cs="Arial"/>
           <w:b/>
           <w:bCs/>
           <w:sz w:val="26"/>
           <w:szCs w:val="26"/>
         </w:rPr>
-      </w:pPr>
-      <w:r>
-        <w:rPr>
-          <w:rFonts w:cs="Arial"/>
-          <w:b/>
-          <w:bCs/>
-          <w:sz w:val="26"/>
-          <w:szCs w:val="26"/>
-        </w:rPr>
         <w:t>Session 2024/2025 Term 1</w:t>
       </w:r>
     </w:p>
@@ -249,7 +240,7 @@
       <w:pPr>
         <w:jc w:val="center"/>
         <w:rPr>
-          <w:rFonts w:cs="Arial"/>
+          <w:rFonts w:ascii="Arial" w:hAnsi="Arial" w:cs="Arial"/>
           <w:b/>
           <w:bCs/>
           <w:sz w:val="28"/>
@@ -261,7 +252,7 @@
       <w:pPr>
         <w:jc w:val="center"/>
         <w:rPr>
-          <w:rFonts w:cs="Arial"/>
+          <w:rFonts w:ascii="Arial" w:hAnsi="Arial" w:cs="Arial"/>
           <w:b/>
           <w:bCs/>
           <w:sz w:val="24"/>
@@ -270,7 +261,7 @@
       </w:pPr>
       <w:r>
         <w:rPr>
-          <w:rFonts w:cs="Arial"/>
+          <w:rFonts w:ascii="Arial" w:hAnsi="Arial" w:cs="Arial"/>
           <w:b/>
           <w:bCs/>
           <w:sz w:val="24"/>
@@ -288,22 +279,60 @@
         </w:numPr>
         <w:jc w:val="center"/>
         <w:rPr>
-          <w:rFonts w:cs="Arial"/>
-          <w:sz w:val="24"/>
-          <w:szCs w:val="24"/>
-        </w:rPr>
-      </w:pPr>
-      <w:r>
-        <w:rPr>
-          <w:rFonts w:cs="Arial"/>
-          <w:sz w:val="24"/>
-          <w:szCs w:val="24"/>
-        </w:rPr>
-        <w:t>Prajwalaradhya Shivakumaraswamy Kesaramadu</w:t>
-      </w:r>
-      <w:r>
-        <w:rPr>
-          <w:rFonts w:cs="Arial"/>
+          <w:rFonts w:ascii="Arial" w:hAnsi="Arial" w:cs="Arial"/>
+          <w:sz w:val="24"/>
+          <w:szCs w:val="24"/>
+        </w:rPr>
+      </w:pPr>
+      <w:proofErr w:type="spellStart"/>
+      <w:r>
+        <w:rPr>
+          <w:rFonts w:ascii="Arial" w:hAnsi="Arial" w:cs="Arial"/>
+          <w:sz w:val="24"/>
+          <w:szCs w:val="24"/>
+        </w:rPr>
+        <w:t>Prajwalaradhya</w:t>
+      </w:r>
+      <w:proofErr w:type="spellEnd"/>
+      <w:r>
+        <w:rPr>
+          <w:rFonts w:ascii="Arial" w:hAnsi="Arial" w:cs="Arial"/>
+          <w:sz w:val="24"/>
+          <w:szCs w:val="24"/>
+        </w:rPr>
+        <w:t xml:space="preserve"> </w:t>
+      </w:r>
+      <w:proofErr w:type="spellStart"/>
+      <w:r>
+        <w:rPr>
+          <w:rFonts w:ascii="Arial" w:hAnsi="Arial" w:cs="Arial"/>
+          <w:sz w:val="24"/>
+          <w:szCs w:val="24"/>
+        </w:rPr>
+        <w:t>Shivakumaraswamy</w:t>
+      </w:r>
+      <w:proofErr w:type="spellEnd"/>
+      <w:r>
+        <w:rPr>
+          <w:rFonts w:ascii="Arial" w:hAnsi="Arial" w:cs="Arial"/>
+          <w:sz w:val="24"/>
+          <w:szCs w:val="24"/>
+        </w:rPr>
+        <w:t xml:space="preserve"> </w:t>
+      </w:r>
+      <w:proofErr w:type="spellStart"/>
+      <w:r>
+        <w:rPr>
+          <w:rFonts w:ascii="Arial" w:hAnsi="Arial" w:cs="Arial"/>
+          <w:sz w:val="24"/>
+          <w:szCs w:val="24"/>
+        </w:rPr>
+        <w:t>Kesaramadu</w:t>
+      </w:r>
+      <w:proofErr w:type="spellEnd"/>
+      <w:r>
+        <w:rPr>
+          <w:rFonts w:ascii="Arial" w:hAnsi="Arial" w:cs="Arial"/>
           <w:sz w:val="24"/>
           <w:szCs w:val="24"/>
         </w:rPr>
@@ -319,42 +348,18 @@
         </w:numPr>
         <w:jc w:val="center"/>
         <w:rPr>
-          <w:rFonts w:cs="Arial"/>
-          <w:sz w:val="24"/>
-          <w:szCs w:val="24"/>
-        </w:rPr>
-      </w:pPr>
-      <w:r>
-        <w:rPr>
-          <w:rFonts w:cs="Arial"/>
-          <w:sz w:val="24"/>
-          <w:szCs w:val="24"/>
-        </w:rPr>
-        <w:t>Aman Misra</w:t>
-      </w:r>
-      <w:r>
-        <w:rPr>
-          <w:rFonts w:cs="Arial"/>
-          <w:sz w:val="24"/>
-          <w:szCs w:val="24"/>
-        </w:rPr>
-        <w:t xml:space="preserve"> (</w:t>
-      </w:r>
-      <w:r>
-        <w:rPr>
-          <w:rFonts w:cs="Arial"/>
-          <w:sz w:val="24"/>
-          <w:szCs w:val="24"/>
-        </w:rPr>
-        <w:t>B01746656</w:t>
-      </w:r>
-      <w:r>
-        <w:rPr>
-          <w:rFonts w:cs="Arial"/>
-          <w:sz w:val="24"/>
-          <w:szCs w:val="24"/>
-        </w:rPr>
-        <w:t>)</w:t>
+          <w:rFonts w:ascii="Arial" w:hAnsi="Arial" w:cs="Arial"/>
+          <w:sz w:val="24"/>
+          <w:szCs w:val="24"/>
+        </w:rPr>
+      </w:pPr>
+      <w:r>
+        <w:rPr>
+          <w:rFonts w:ascii="Arial" w:hAnsi="Arial" w:cs="Arial"/>
+          <w:sz w:val="24"/>
+          <w:szCs w:val="24"/>
+        </w:rPr>
+        <w:t>Aman Misra (B01746656)</w:t>
       </w:r>
     </w:p>
     <w:p>
@@ -366,42 +371,36 @@
         </w:numPr>
         <w:jc w:val="center"/>
         <w:rPr>
-          <w:rFonts w:cs="Arial"/>
-          <w:sz w:val="24"/>
-          <w:szCs w:val="24"/>
-        </w:rPr>
-      </w:pPr>
-      <w:r>
-        <w:rPr>
-          <w:rFonts w:cs="Arial"/>
-          <w:sz w:val="24"/>
-          <w:szCs w:val="24"/>
-        </w:rPr>
-        <w:t>Sreeraj Karuvanthodi Ramachandran</w:t>
-      </w:r>
-      <w:r>
-        <w:rPr>
-          <w:rFonts w:cs="Arial"/>
-          <w:sz w:val="24"/>
-          <w:szCs w:val="24"/>
-        </w:rPr>
-        <w:t xml:space="preserve"> (</w:t>
-      </w:r>
-      <w:r>
-        <w:rPr>
-          <w:rFonts w:ascii="Arial" w:hAnsi="Arial" w:cs="Arial"/>
-          <w:sz w:val="24"/>
-          <w:szCs w:val="24"/>
-        </w:rPr>
-        <w:t>B01764963</w:t>
-      </w:r>
-      <w:r>
-        <w:rPr>
-          <w:rFonts w:cs="Arial"/>
-          <w:sz w:val="24"/>
-          <w:szCs w:val="24"/>
-        </w:rPr>
-        <w:t>)</w:t>
+          <w:rFonts w:ascii="Arial" w:hAnsi="Arial" w:cs="Arial"/>
+          <w:sz w:val="24"/>
+          <w:szCs w:val="24"/>
+        </w:rPr>
+      </w:pPr>
+      <w:r>
+        <w:rPr>
+          <w:rFonts w:ascii="Arial" w:hAnsi="Arial" w:cs="Arial"/>
+          <w:sz w:val="24"/>
+          <w:szCs w:val="24"/>
+        </w:rPr>
+        <w:t xml:space="preserve">Sreeraj </w:t>
+      </w:r>
+      <w:proofErr w:type="spellStart"/>
+      <w:r>
+        <w:rPr>
+          <w:rFonts w:ascii="Arial" w:hAnsi="Arial" w:cs="Arial"/>
+          <w:sz w:val="24"/>
+          <w:szCs w:val="24"/>
+        </w:rPr>
+        <w:t>Karuvanthodi</w:t>
+      </w:r>
+      <w:proofErr w:type="spellEnd"/>
+      <w:r>
+        <w:rPr>
+          <w:rFonts w:ascii="Arial" w:hAnsi="Arial" w:cs="Arial"/>
+          <w:sz w:val="24"/>
+          <w:szCs w:val="24"/>
+        </w:rPr>
+        <w:t xml:space="preserve"> Ramachandran (B01764963)</w:t>
       </w:r>
     </w:p>
     <w:p>
@@ -413,47 +412,41 @@
         </w:numPr>
         <w:jc w:val="center"/>
         <w:rPr>
-          <w:rFonts w:cs="Arial"/>
-        </w:rPr>
-      </w:pPr>
-      <w:r>
-        <w:rPr>
-          <w:rFonts w:cs="Arial"/>
-          <w:sz w:val="24"/>
-          <w:szCs w:val="24"/>
-        </w:rPr>
-        <w:t>Muhammed Ali Panthalingal</w:t>
-      </w:r>
-      <w:r>
-        <w:rPr>
-          <w:rFonts w:cs="Arial"/>
-          <w:sz w:val="24"/>
-          <w:szCs w:val="24"/>
-        </w:rPr>
-        <w:t xml:space="preserve"> (</w:t>
-      </w:r>
-      <w:r>
-        <w:rPr>
-          <w:rFonts w:cs="Arial"/>
-          <w:sz w:val="24"/>
-          <w:szCs w:val="24"/>
-        </w:rPr>
-        <w:t>B01755979</w:t>
-      </w:r>
-      <w:r>
-        <w:rPr>
-          <w:rFonts w:cs="Arial"/>
-          <w:sz w:val="24"/>
-          <w:szCs w:val="24"/>
-        </w:rPr>
-        <w:t>)</w:t>
+          <w:rFonts w:ascii="Arial" w:hAnsi="Arial" w:cs="Arial"/>
+        </w:rPr>
+      </w:pPr>
+      <w:r>
+        <w:rPr>
+          <w:rFonts w:ascii="Arial" w:hAnsi="Arial" w:cs="Arial"/>
+          <w:sz w:val="24"/>
+          <w:szCs w:val="24"/>
+        </w:rPr>
+        <w:t xml:space="preserve">Muhammed Ali </w:t>
+      </w:r>
+      <w:proofErr w:type="spellStart"/>
+      <w:r>
+        <w:rPr>
+          <w:rFonts w:ascii="Arial" w:hAnsi="Arial" w:cs="Arial"/>
+          <w:sz w:val="24"/>
+          <w:szCs w:val="24"/>
+        </w:rPr>
+        <w:t>Panthalingal</w:t>
+      </w:r>
+      <w:proofErr w:type="spellEnd"/>
+      <w:r>
+        <w:rPr>
+          <w:rFonts w:ascii="Arial" w:hAnsi="Arial" w:cs="Arial"/>
+          <w:sz w:val="24"/>
+          <w:szCs w:val="24"/>
+        </w:rPr>
+        <w:t xml:space="preserve"> (B01755979)</w:t>
       </w:r>
     </w:p>
     <w:p>
       <w:pPr>
         <w:jc w:val="center"/>
         <w:rPr>
-          <w:rFonts w:cs="Arial"/>
+          <w:rFonts w:ascii="Arial" w:hAnsi="Arial" w:cs="Arial"/>
         </w:rPr>
       </w:pPr>
     </w:p>
@@ -461,12 +454,12 @@
       <w:pPr>
         <w:jc w:val="center"/>
         <w:rPr>
-          <w:rFonts w:cs="Arial"/>
-        </w:rPr>
-      </w:pPr>
-      <w:r>
-        <w:rPr>
-          <w:rFonts w:cs="Arial"/>
+          <w:rFonts w:ascii="Arial" w:hAnsi="Arial" w:cs="Arial"/>
+        </w:rPr>
+      </w:pPr>
+      <w:r>
+        <w:rPr>
+          <w:rFonts w:ascii="Arial" w:hAnsi="Arial" w:cs="Arial"/>
         </w:rPr>
         <w:t>Lecturer: Raja Ujjan, Ashraf Mahmud</w:t>
       </w:r>
@@ -475,40 +468,40 @@
       <w:pPr>
         <w:jc w:val="center"/>
         <w:rPr>
-          <w:rFonts w:cs="Arial"/>
+          <w:rFonts w:ascii="Arial" w:hAnsi="Arial" w:cs="Arial"/>
           <w:u w:val="single"/>
         </w:rPr>
       </w:pPr>
       <w:r>
         <w:rPr>
-          <w:rFonts w:cs="Arial"/>
+          <w:rFonts w:ascii="Arial" w:hAnsi="Arial" w:cs="Arial"/>
         </w:rPr>
         <w:t xml:space="preserve">Submission Date: </w:t>
       </w:r>
       <w:r>
         <w:rPr>
-          <w:rFonts w:cs="Arial"/>
+          <w:rFonts w:ascii="Arial" w:hAnsi="Arial" w:cs="Arial"/>
           <w:u w:val="single"/>
         </w:rPr>
         <w:t>18</w:t>
       </w:r>
       <w:r>
         <w:rPr>
-          <w:rFonts w:cs="Arial"/>
+          <w:rFonts w:ascii="Arial" w:hAnsi="Arial" w:cs="Arial"/>
           <w:u w:val="single"/>
         </w:rPr>
         <w:t>-1</w:t>
       </w:r>
       <w:r>
         <w:rPr>
-          <w:rFonts w:cs="Arial"/>
+          <w:rFonts w:ascii="Arial" w:hAnsi="Arial" w:cs="Arial"/>
           <w:u w:val="single"/>
         </w:rPr>
         <w:t>2</w:t>
       </w:r>
       <w:r>
         <w:rPr>
-          <w:rFonts w:cs="Arial"/>
+          <w:rFonts w:ascii="Arial" w:hAnsi="Arial" w:cs="Arial"/>
           <w:u w:val="single"/>
         </w:rPr>
         <w:t>-2024</w:t>
@@ -803,7 +796,7 @@
     <w:sdt>
       <w:sdtPr>
         <w:rPr>
-          <w:rFonts w:ascii="Arial" w:eastAsiaTheme="minorHAnsi" w:hAnsi="Arial" w:cs="Arial"/>
+          <w:rFonts w:asciiTheme="minorHAnsi" w:eastAsiaTheme="minorHAnsi" w:hAnsiTheme="minorHAnsi" w:cs="Arial"/>
           <w:color w:val="auto"/>
           <w:kern w:val="2"/>
           <w:sz w:val="22"/>
@@ -827,12 +820,12 @@
           <w:pPr>
             <w:pStyle w:val="TOCHeading"/>
             <w:rPr>
-              <w:rFonts w:ascii="Arial" w:hAnsi="Arial" w:cs="Arial"/>
+              <w:rFonts w:cs="Arial"/>
             </w:rPr>
           </w:pPr>
           <w:r>
             <w:rPr>
-              <w:rFonts w:ascii="Arial" w:hAnsi="Arial" w:cs="Arial"/>
+              <w:rFonts w:cs="Arial"/>
             </w:rPr>
             <w:t>Table of Contents</w:t>
           </w:r>
@@ -878,24 +871,15 @@
             </w:rPr>
             <w:fldChar w:fldCharType="separate"/>
           </w:r>
-          <w:hyperlink w:anchor="_Toc183095133" w:history="1">
+          <w:hyperlink w:anchor="_Toc184374954" w:history="1">
             <w:r>
               <w:rPr>
                 <w:rStyle w:val="Hyperlink"/>
-                <w:rFonts w:ascii="Arial" w:hAnsi="Arial" w:cs="Arial"/>
-                <w:b/>
-                <w:bCs/>
-                <w:noProof/>
-              </w:rPr>
-              <w:t>Table 1</w:t>
-            </w:r>
-            <w:r>
-              <w:rPr>
-                <w:rStyle w:val="Hyperlink"/>
-                <w:rFonts w:ascii="Arial" w:hAnsi="Arial" w:cs="Arial"/>
-                <w:noProof/>
-              </w:rPr>
-              <w:t xml:space="preserve"> PRIVACY / SECURITY CONCERNS</w:t>
+                <w:rFonts w:cs="Arial"/>
+                <w:noProof/>
+                <w:lang w:val="en-IN"/>
+              </w:rPr>
+              <w:t>Use Case Diagram for DVD Rental Store</w:t>
             </w:r>
             <w:r>
               <w:rPr>
@@ -916,7 +900,7 @@
                 <w:noProof/>
                 <w:webHidden/>
               </w:rPr>
-              <w:instrText xml:space="preserve"> PAGEREF _Toc183095133 \h </w:instrText>
+              <w:instrText xml:space="preserve"> PAGEREF _Toc184374954 \h </w:instrText>
             </w:r>
             <w:r>
               <w:rPr>
@@ -951,6 +935,7 @@
           <w:pPr>
             <w:pStyle w:val="TOC2"/>
             <w:tabs>
+              <w:tab w:val="left" w:pos="660"/>
               <w:tab w:val="right" w:leader="dot" w:pos="9016"/>
             </w:tabs>
             <w:rPr>
@@ -959,14 +944,30 @@
               <w:lang w:val="en-IN" w:eastAsia="en-IN"/>
             </w:rPr>
           </w:pPr>
-          <w:hyperlink w:anchor="_Toc183095134" w:history="1">
+          <w:hyperlink w:anchor="_Toc184374955" w:history="1">
             <w:r>
               <w:rPr>
                 <w:rStyle w:val="Hyperlink"/>
-                <w:rFonts w:ascii="Arial" w:hAnsi="Arial" w:cs="Arial"/>
-                <w:noProof/>
-              </w:rPr>
-              <w:t>Summary</w:t>
+                <w:noProof/>
+                <w:lang w:val="en-IN"/>
+              </w:rPr>
+              <w:t>1.</w:t>
+            </w:r>
+            <w:r>
+              <w:rPr>
+                <w:rFonts w:eastAsiaTheme="minorEastAsia"/>
+                <w:noProof/>
+                <w:lang w:val="en-IN" w:eastAsia="en-IN"/>
+              </w:rPr>
+              <w:tab/>
+            </w:r>
+            <w:r>
+              <w:rPr>
+                <w:rStyle w:val="Hyperlink"/>
+                <w:noProof/>
+                <w:lang w:val="en-IN"/>
+              </w:rPr>
+              <w:t>Supplier and Inventory Management Use Case</w:t>
             </w:r>
             <w:r>
               <w:rPr>
@@ -987,7 +988,7 @@
                 <w:noProof/>
                 <w:webHidden/>
               </w:rPr>
-              <w:instrText xml:space="preserve"> PAGEREF _Toc183095134 \h </w:instrText>
+              <w:instrText xml:space="preserve"> PAGEREF _Toc184374955 \h </w:instrText>
             </w:r>
             <w:r>
               <w:rPr>
@@ -1008,6 +1009,182 @@
                 <w:webHidden/>
               </w:rPr>
               <w:t>4</w:t>
+            </w:r>
+            <w:r>
+              <w:rPr>
+                <w:noProof/>
+                <w:webHidden/>
+              </w:rPr>
+              <w:fldChar w:fldCharType="end"/>
+            </w:r>
+          </w:hyperlink>
+        </w:p>
+        <w:p>
+          <w:pPr>
+            <w:pStyle w:val="TOC2"/>
+            <w:tabs>
+              <w:tab w:val="left" w:pos="660"/>
+              <w:tab w:val="right" w:leader="dot" w:pos="9016"/>
+            </w:tabs>
+            <w:rPr>
+              <w:rFonts w:eastAsiaTheme="minorEastAsia"/>
+              <w:noProof/>
+              <w:lang w:val="en-IN" w:eastAsia="en-IN"/>
+            </w:rPr>
+          </w:pPr>
+          <w:hyperlink w:anchor="_Toc184374956" w:history="1">
+            <w:r>
+              <w:rPr>
+                <w:rStyle w:val="Hyperlink"/>
+                <w:noProof/>
+                <w:lang w:val="en-IN"/>
+              </w:rPr>
+              <w:t>2.</w:t>
+            </w:r>
+            <w:r>
+              <w:rPr>
+                <w:rFonts w:eastAsiaTheme="minorEastAsia"/>
+                <w:noProof/>
+                <w:lang w:val="en-IN" w:eastAsia="en-IN"/>
+              </w:rPr>
+              <w:tab/>
+            </w:r>
+            <w:r>
+              <w:rPr>
+                <w:rStyle w:val="Hyperlink"/>
+                <w:noProof/>
+                <w:lang w:val="en-IN"/>
+              </w:rPr>
+              <w:t>Customer and Card Management Use Case</w:t>
+            </w:r>
+            <w:r>
+              <w:rPr>
+                <w:noProof/>
+                <w:webHidden/>
+              </w:rPr>
+              <w:tab/>
+            </w:r>
+            <w:r>
+              <w:rPr>
+                <w:noProof/>
+                <w:webHidden/>
+              </w:rPr>
+              <w:fldChar w:fldCharType="begin"/>
+            </w:r>
+            <w:r>
+              <w:rPr>
+                <w:noProof/>
+                <w:webHidden/>
+              </w:rPr>
+              <w:instrText xml:space="preserve"> PAGEREF _Toc184374956 \h </w:instrText>
+            </w:r>
+            <w:r>
+              <w:rPr>
+                <w:noProof/>
+                <w:webHidden/>
+              </w:rPr>
+            </w:r>
+            <w:r>
+              <w:rPr>
+                <w:noProof/>
+                <w:webHidden/>
+              </w:rPr>
+              <w:fldChar w:fldCharType="separate"/>
+            </w:r>
+            <w:r>
+              <w:rPr>
+                <w:noProof/>
+                <w:webHidden/>
+              </w:rPr>
+              <w:t>4</w:t>
+            </w:r>
+            <w:r>
+              <w:rPr>
+                <w:noProof/>
+                <w:webHidden/>
+              </w:rPr>
+              <w:fldChar w:fldCharType="end"/>
+            </w:r>
+          </w:hyperlink>
+        </w:p>
+        <w:p>
+          <w:pPr>
+            <w:pStyle w:val="TOC2"/>
+            <w:tabs>
+              <w:tab w:val="left" w:pos="660"/>
+              <w:tab w:val="right" w:leader="dot" w:pos="9016"/>
+            </w:tabs>
+            <w:rPr>
+              <w:rFonts w:eastAsiaTheme="minorEastAsia"/>
+              <w:noProof/>
+              <w:lang w:val="en-IN" w:eastAsia="en-IN"/>
+            </w:rPr>
+          </w:pPr>
+          <w:hyperlink w:anchor="_Toc184374957" w:history="1">
+            <w:r>
+              <w:rPr>
+                <w:rStyle w:val="Hyperlink"/>
+                <w:noProof/>
+                <w:lang w:val="en-IN"/>
+              </w:rPr>
+              <w:t>3.</w:t>
+            </w:r>
+            <w:r>
+              <w:rPr>
+                <w:rFonts w:eastAsiaTheme="minorEastAsia"/>
+                <w:noProof/>
+                <w:lang w:val="en-IN" w:eastAsia="en-IN"/>
+              </w:rPr>
+              <w:tab/>
+            </w:r>
+            <w:r>
+              <w:rPr>
+                <w:rStyle w:val="Hyperlink"/>
+                <w:noProof/>
+                <w:lang w:val="en-IN"/>
+              </w:rPr>
+              <w:t>DVD Rental &amp; Return Processing Use Case</w:t>
+            </w:r>
+            <w:r>
+              <w:rPr>
+                <w:noProof/>
+                <w:webHidden/>
+              </w:rPr>
+              <w:tab/>
+            </w:r>
+            <w:r>
+              <w:rPr>
+                <w:noProof/>
+                <w:webHidden/>
+              </w:rPr>
+              <w:fldChar w:fldCharType="begin"/>
+            </w:r>
+            <w:r>
+              <w:rPr>
+                <w:noProof/>
+                <w:webHidden/>
+              </w:rPr>
+              <w:instrText xml:space="preserve"> PAGEREF _Toc184374957 \h </w:instrText>
+            </w:r>
+            <w:r>
+              <w:rPr>
+                <w:noProof/>
+                <w:webHidden/>
+              </w:rPr>
+            </w:r>
+            <w:r>
+              <w:rPr>
+                <w:noProof/>
+                <w:webHidden/>
+              </w:rPr>
+              <w:fldChar w:fldCharType="separate"/>
+            </w:r>
+            <w:r>
+              <w:rPr>
+                <w:noProof/>
+                <w:webHidden/>
+              </w:rPr>
+              <w:t>5</w:t>
             </w:r>
             <w:r>
               <w:rPr>
@@ -1030,24 +1207,14 @@
               <w:lang w:val="en-IN" w:eastAsia="en-IN"/>
             </w:rPr>
           </w:pPr>
-          <w:hyperlink w:anchor="_Toc183095135" w:history="1">
+          <w:hyperlink w:anchor="_Toc184374958" w:history="1">
             <w:r>
               <w:rPr>
                 <w:rStyle w:val="Hyperlink"/>
-                <w:rFonts w:ascii="Arial" w:hAnsi="Arial" w:cs="Arial"/>
-                <w:b/>
-                <w:bCs/>
-                <w:noProof/>
-              </w:rPr>
-              <w:t>Table 2</w:t>
-            </w:r>
-            <w:r>
-              <w:rPr>
-                <w:rStyle w:val="Hyperlink"/>
-                <w:rFonts w:ascii="Arial" w:hAnsi="Arial" w:cs="Arial"/>
-                <w:noProof/>
-              </w:rPr>
-              <w:t xml:space="preserve"> ACTIONS TO BE TAKEN BY THE SYSTEM</w:t>
+                <w:noProof/>
+                <w:lang w:val="en-IN"/>
+              </w:rPr>
+              <w:t>Class Diagram for DVD Rental Store</w:t>
             </w:r>
             <w:r>
               <w:rPr>
@@ -1068,149 +1235,7 @@
                 <w:noProof/>
                 <w:webHidden/>
               </w:rPr>
-              <w:instrText xml:space="preserve"> PAGEREF _Toc183095135 \h </w:instrText>
-            </w:r>
-            <w:r>
-              <w:rPr>
-                <w:noProof/>
-                <w:webHidden/>
-              </w:rPr>
-            </w:r>
-            <w:r>
-              <w:rPr>
-                <w:noProof/>
-                <w:webHidden/>
-              </w:rPr>
-              <w:fldChar w:fldCharType="separate"/>
-            </w:r>
-            <w:r>
-              <w:rPr>
-                <w:noProof/>
-                <w:webHidden/>
-              </w:rPr>
-              <w:t>5</w:t>
-            </w:r>
-            <w:r>
-              <w:rPr>
-                <w:noProof/>
-                <w:webHidden/>
-              </w:rPr>
-              <w:fldChar w:fldCharType="end"/>
-            </w:r>
-          </w:hyperlink>
-        </w:p>
-        <w:p>
-          <w:pPr>
-            <w:pStyle w:val="TOC2"/>
-            <w:tabs>
-              <w:tab w:val="right" w:leader="dot" w:pos="9016"/>
-            </w:tabs>
-            <w:rPr>
-              <w:rFonts w:eastAsiaTheme="minorEastAsia"/>
-              <w:noProof/>
-              <w:lang w:val="en-IN" w:eastAsia="en-IN"/>
-            </w:rPr>
-          </w:pPr>
-          <w:hyperlink w:anchor="_Toc183095136" w:history="1">
-            <w:r>
-              <w:rPr>
-                <w:rStyle w:val="Hyperlink"/>
-                <w:rFonts w:ascii="Arial" w:hAnsi="Arial" w:cs="Arial"/>
-                <w:noProof/>
-              </w:rPr>
-              <w:t>Summary</w:t>
-            </w:r>
-            <w:r>
-              <w:rPr>
-                <w:noProof/>
-                <w:webHidden/>
-              </w:rPr>
-              <w:tab/>
-            </w:r>
-            <w:r>
-              <w:rPr>
-                <w:noProof/>
-                <w:webHidden/>
-              </w:rPr>
-              <w:fldChar w:fldCharType="begin"/>
-            </w:r>
-            <w:r>
-              <w:rPr>
-                <w:noProof/>
-                <w:webHidden/>
-              </w:rPr>
-              <w:instrText xml:space="preserve"> PAGEREF _Toc183095136 \h </w:instrText>
-            </w:r>
-            <w:r>
-              <w:rPr>
-                <w:noProof/>
-                <w:webHidden/>
-              </w:rPr>
-            </w:r>
-            <w:r>
-              <w:rPr>
-                <w:noProof/>
-                <w:webHidden/>
-              </w:rPr>
-              <w:fldChar w:fldCharType="separate"/>
-            </w:r>
-            <w:r>
-              <w:rPr>
-                <w:noProof/>
-                <w:webHidden/>
-              </w:rPr>
-              <w:t>5</w:t>
-            </w:r>
-            <w:r>
-              <w:rPr>
-                <w:noProof/>
-                <w:webHidden/>
-              </w:rPr>
-              <w:fldChar w:fldCharType="end"/>
-            </w:r>
-          </w:hyperlink>
-        </w:p>
-        <w:p>
-          <w:pPr>
-            <w:pStyle w:val="TOC1"/>
-            <w:tabs>
-              <w:tab w:val="right" w:leader="dot" w:pos="9016"/>
-            </w:tabs>
-            <w:rPr>
-              <w:rFonts w:eastAsiaTheme="minorEastAsia"/>
-              <w:noProof/>
-              <w:lang w:val="en-IN" w:eastAsia="en-IN"/>
-            </w:rPr>
-          </w:pPr>
-          <w:hyperlink w:anchor="_Toc183095137" w:history="1">
-            <w:r>
-              <w:rPr>
-                <w:rStyle w:val="Hyperlink"/>
-                <w:rFonts w:ascii="Arial" w:hAnsi="Arial" w:cs="Arial"/>
-                <w:noProof/>
-              </w:rPr>
-              <w:t>References</w:t>
-            </w:r>
-            <w:r>
-              <w:rPr>
-                <w:noProof/>
-                <w:webHidden/>
-              </w:rPr>
-              <w:tab/>
-            </w:r>
-            <w:r>
-              <w:rPr>
-                <w:noProof/>
-                <w:webHidden/>
-              </w:rPr>
-              <w:fldChar w:fldCharType="begin"/>
-            </w:r>
-            <w:r>
-              <w:rPr>
-                <w:noProof/>
-                <w:webHidden/>
-              </w:rPr>
-              <w:instrText xml:space="preserve"> PAGEREF _Toc183095137 \h </w:instrText>
+              <w:instrText xml:space="preserve"> PAGEREF _Toc184374958 \h </w:instrText>
             </w:r>
             <w:r>
               <w:rPr>
@@ -1271,8 +1296,7 @@
       <w:pPr>
         <w:rPr>
           <w:rFonts w:ascii="Arial" w:hAnsi="Arial" w:cs="Arial"/>
-          <w:sz w:val="24"/>
-          <w:szCs w:val="24"/>
+          <w:lang w:val="en-IN"/>
         </w:rPr>
       </w:pPr>
       <w:r>
@@ -1283,210 +1307,414 @@
         </w:rPr>
         <w:br w:type="page"/>
       </w:r>
-      <w:r>
+    </w:p>
+    <w:p>
+      <w:pPr>
+        <w:pStyle w:val="Heading1"/>
+        <w:rPr>
+          <w:rFonts w:cs="Arial"/>
+          <w:lang w:val="en-IN"/>
+        </w:rPr>
+      </w:pPr>
+      <w:bookmarkStart w:id="0" w:name="_Toc184374954"/>
+      <w:r>
+        <w:rPr>
+          <w:rFonts w:cs="Arial"/>
+          <w:lang w:val="en-IN"/>
+        </w:rPr>
         <w:lastRenderedPageBreak/>
-        <w:t>Use cases</w:t>
-      </w:r>
-    </w:p>
-    <w:p>
-      <w:pPr>
+        <w:t>Use Case Diagram</w:t>
+      </w:r>
+      <w:r>
+        <w:rPr>
+          <w:rFonts w:cs="Arial"/>
+          <w:lang w:val="en-IN"/>
+        </w:rPr>
+        <w:t xml:space="preserve"> for DVD Rental Store</w:t>
+      </w:r>
+      <w:bookmarkEnd w:id="0"/>
+    </w:p>
+    <w:p>
+      <w:pPr>
+        <w:rPr>
+          <w:noProof/>
+          <w:lang w:val="en-IN"/>
+        </w:rPr>
+      </w:pPr>
+    </w:p>
+    <w:p>
+      <w:pPr>
+        <w:pStyle w:val="Heading2"/>
         <w:numPr>
           <w:ilvl w:val="0"/>
-          <w:numId w:val="5"/>
+          <w:numId w:val="7"/>
         </w:numPr>
         <w:rPr>
-          <w:lang w:val="en-IN"/>
-        </w:rPr>
-      </w:pPr>
-      <w:r>
-        <w:rPr>
-          <w:b/>
-          <w:bCs/>
-          <w:lang w:val="en-IN"/>
-        </w:rPr>
-        <w:t>Supplier and Inventory Management</w:t>
-      </w:r>
-    </w:p>
-    <w:p>
-      <w:pPr>
+          <w:noProof/>
+          <w:lang w:val="en-IN"/>
+        </w:rPr>
+      </w:pPr>
+      <w:bookmarkStart w:id="1" w:name="_Toc184374955"/>
+      <w:r>
+        <w:rPr>
+          <w:noProof/>
+          <w:lang w:val="en-IN"/>
+        </w:rPr>
+        <w:t>Supplier and Inventory Management Use Case</w:t>
+      </w:r>
+      <w:bookmarkEnd w:id="1"/>
+    </w:p>
+    <w:p>
+      <w:pPr>
+        <w:rPr>
+          <w:lang w:val="en-IN"/>
+        </w:rPr>
+      </w:pPr>
+      <w:r>
+        <w:rPr>
+          <w:noProof/>
+          <w:lang w:val="en-IN"/>
+        </w:rPr>
+        <w:drawing>
+          <wp:inline distT="0" distB="0" distL="0" distR="0" wp14:anchorId="29AF9DD1" wp14:editId="5F1FC82B">
+            <wp:extent cx="5727700" cy="3124200"/>
+            <wp:effectExtent l="0" t="0" r="6350" b="0"/>
+            <wp:docPr id="779960450" name="Picture 2"/>
+            <wp:cNvGraphicFramePr>
+              <a:graphicFrameLocks xmlns:a="http://schemas.openxmlformats.org/drawingml/2006/main" noChangeAspect="1"/>
+            </wp:cNvGraphicFramePr>
+            <a:graphic xmlns:a="http://schemas.openxmlformats.org/drawingml/2006/main">
+              <a:graphicData uri="http://schemas.openxmlformats.org/drawingml/2006/picture">
+                <pic:pic xmlns:pic="http://schemas.openxmlformats.org/drawingml/2006/picture">
+                  <pic:nvPicPr>
+                    <pic:cNvPr id="0" name="Picture 2"/>
+                    <pic:cNvPicPr>
+                      <a:picLocks noChangeAspect="1" noChangeArrowheads="1"/>
+                    </pic:cNvPicPr>
+                  </pic:nvPicPr>
+                  <pic:blipFill>
+                    <a:blip r:embed="rId9">
+                      <a:extLst>
+                        <a:ext uri="{28A0092B-C50C-407E-A947-70E740481C1C}">
+                          <a14:useLocalDpi xmlns:a14="http://schemas.microsoft.com/office/drawing/2010/main" val="0"/>
+                        </a:ext>
+                      </a:extLst>
+                    </a:blip>
+                    <a:srcRect/>
+                    <a:stretch>
+                      <a:fillRect/>
+                    </a:stretch>
+                  </pic:blipFill>
+                  <pic:spPr bwMode="auto">
+                    <a:xfrm>
+                      <a:off x="0" y="0"/>
+                      <a:ext cx="5727700" cy="3124200"/>
+                    </a:xfrm>
+                    <a:prstGeom prst="rect">
+                      <a:avLst/>
+                    </a:prstGeom>
+                    <a:noFill/>
+                    <a:ln>
+                      <a:noFill/>
+                    </a:ln>
+                  </pic:spPr>
+                </pic:pic>
+              </a:graphicData>
+            </a:graphic>
+          </wp:inline>
+        </w:drawing>
+      </w:r>
+    </w:p>
+    <w:p>
+      <w:pPr>
+        <w:rPr>
+          <w:lang w:val="en-IN"/>
+        </w:rPr>
+      </w:pPr>
+    </w:p>
+    <w:p>
+      <w:pPr>
+        <w:pStyle w:val="Heading2"/>
         <w:numPr>
           <w:ilvl w:val="0"/>
-          <w:numId w:val="5"/>
+          <w:numId w:val="7"/>
         </w:numPr>
         <w:rPr>
           <w:lang w:val="en-IN"/>
         </w:rPr>
       </w:pPr>
-      <w:r>
-        <w:rPr>
-          <w:b/>
-          <w:bCs/>
-          <w:lang w:val="en-IN"/>
-        </w:rPr>
-        <w:t>Customer and Card Management</w:t>
-      </w:r>
-    </w:p>
-    <w:p>
-      <w:pPr>
+      <w:bookmarkStart w:id="2" w:name="_Toc184374956"/>
+      <w:r>
+        <w:rPr>
+          <w:lang w:val="en-IN"/>
+        </w:rPr>
+        <w:t>Customer and Card Management Use Case</w:t>
+      </w:r>
+      <w:bookmarkEnd w:id="2"/>
+    </w:p>
+    <w:p>
+      <w:pPr>
+        <w:rPr>
+          <w:noProof/>
+          <w:lang w:val="en-IN"/>
+        </w:rPr>
+      </w:pPr>
+    </w:p>
+    <w:p>
+      <w:pPr>
+        <w:rPr>
+          <w:lang w:val="en-IN"/>
+        </w:rPr>
+      </w:pPr>
+      <w:r>
+        <w:rPr>
+          <w:noProof/>
+          <w:lang w:val="en-IN"/>
+        </w:rPr>
+        <w:drawing>
+          <wp:inline distT="0" distB="0" distL="0" distR="0" wp14:anchorId="43965466" wp14:editId="77E9A4C0">
+            <wp:extent cx="5727700" cy="2298700"/>
+            <wp:effectExtent l="0" t="0" r="6350" b="6350"/>
+            <wp:docPr id="914966199" name="Picture 4"/>
+            <wp:cNvGraphicFramePr>
+              <a:graphicFrameLocks xmlns:a="http://schemas.openxmlformats.org/drawingml/2006/main" noChangeAspect="1"/>
+            </wp:cNvGraphicFramePr>
+            <a:graphic xmlns:a="http://schemas.openxmlformats.org/drawingml/2006/main">
+              <a:graphicData uri="http://schemas.openxmlformats.org/drawingml/2006/picture">
+                <pic:pic xmlns:pic="http://schemas.openxmlformats.org/drawingml/2006/picture">
+                  <pic:nvPicPr>
+                    <pic:cNvPr id="0" name="Picture 4"/>
+                    <pic:cNvPicPr>
+                      <a:picLocks noChangeAspect="1" noChangeArrowheads="1"/>
+                    </pic:cNvPicPr>
+                  </pic:nvPicPr>
+                  <pic:blipFill>
+                    <a:blip r:embed="rId10">
+                      <a:extLst>
+                        <a:ext uri="{28A0092B-C50C-407E-A947-70E740481C1C}">
+                          <a14:useLocalDpi xmlns:a14="http://schemas.microsoft.com/office/drawing/2010/main" val="0"/>
+                        </a:ext>
+                      </a:extLst>
+                    </a:blip>
+                    <a:srcRect/>
+                    <a:stretch>
+                      <a:fillRect/>
+                    </a:stretch>
+                  </pic:blipFill>
+                  <pic:spPr bwMode="auto">
+                    <a:xfrm>
+                      <a:off x="0" y="0"/>
+                      <a:ext cx="5727700" cy="2298700"/>
+                    </a:xfrm>
+                    <a:prstGeom prst="rect">
+                      <a:avLst/>
+                    </a:prstGeom>
+                    <a:noFill/>
+                    <a:ln>
+                      <a:noFill/>
+                    </a:ln>
+                  </pic:spPr>
+                </pic:pic>
+              </a:graphicData>
+            </a:graphic>
+          </wp:inline>
+        </w:drawing>
+      </w:r>
+    </w:p>
+    <w:p>
+      <w:pPr>
+        <w:rPr>
+          <w:lang w:val="en-IN"/>
+        </w:rPr>
+      </w:pPr>
+      <w:r>
+        <w:rPr>
+          <w:lang w:val="en-IN"/>
+        </w:rPr>
+        <w:br w:type="page"/>
+      </w:r>
+    </w:p>
+    <w:p>
+      <w:pPr>
+        <w:pStyle w:val="Heading2"/>
         <w:numPr>
           <w:ilvl w:val="0"/>
-          <w:numId w:val="5"/>
+          <w:numId w:val="7"/>
         </w:numPr>
         <w:rPr>
           <w:lang w:val="en-IN"/>
         </w:rPr>
       </w:pPr>
-      <w:r>
-        <w:rPr>
-          <w:b/>
-          <w:bCs/>
-          <w:lang w:val="en-IN"/>
-        </w:rPr>
-        <w:t>DVD Rental and Return Processing</w:t>
-      </w:r>
-    </w:p>
-    <w:p>
-      <w:pPr>
-        <w:numPr>
-          <w:ilvl w:val="0"/>
-          <w:numId w:val="5"/>
-        </w:numPr>
-        <w:rPr>
-          <w:lang w:val="en-IN"/>
-        </w:rPr>
-      </w:pPr>
-      <w:r>
-        <w:rPr>
-          <w:b/>
-          <w:bCs/>
-          <w:lang w:val="en-IN"/>
-        </w:rPr>
-        <w:t>DVD Reservation and Notification System</w:t>
-      </w:r>
-    </w:p>
-    <w:p>
-      <w:pPr>
-        <w:rPr>
-          <w:lang w:val="en-IN"/>
-        </w:rPr>
-      </w:pPr>
-    </w:p>
-    <w:p>
-      <w:pPr>
-        <w:rPr>
-          <w:lang w:val="en-IN"/>
-        </w:rPr>
-      </w:pPr>
-      <w:r>
-        <w:rPr>
-          <w:lang w:val="en-IN"/>
-        </w:rPr>
-        <w:t xml:space="preserve">For the </w:t>
-      </w:r>
-      <w:r>
-        <w:rPr>
-          <w:b/>
-          <w:bCs/>
-          <w:lang w:val="en-IN"/>
-        </w:rPr>
-        <w:t>Supplier and Inventory Management</w:t>
-      </w:r>
-      <w:r>
-        <w:rPr>
-          <w:b/>
-          <w:bCs/>
-          <w:lang w:val="en-IN"/>
-        </w:rPr>
-        <w:t xml:space="preserve">, </w:t>
-      </w:r>
-      <w:r>
-        <w:rPr>
-          <w:lang w:val="en-IN"/>
-        </w:rPr>
-        <w:t>Actors are</w:t>
-      </w:r>
-    </w:p>
-    <w:p>
-      <w:pPr>
-        <w:pStyle w:val="ListParagraph"/>
-        <w:numPr>
-          <w:ilvl w:val="0"/>
-          <w:numId w:val="6"/>
-        </w:numPr>
-        <w:rPr>
-          <w:lang w:val="en-IN"/>
-        </w:rPr>
-      </w:pPr>
-      <w:r>
-        <w:rPr>
-          <w:lang w:val="en-IN"/>
-        </w:rPr>
-        <w:t>Store manager</w:t>
-      </w:r>
-    </w:p>
-    <w:p>
-      <w:pPr>
-        <w:pStyle w:val="ListParagraph"/>
-        <w:numPr>
-          <w:ilvl w:val="0"/>
-          <w:numId w:val="6"/>
-        </w:numPr>
-        <w:rPr>
-          <w:lang w:val="en-IN"/>
-        </w:rPr>
-      </w:pPr>
-      <w:r>
-        <w:rPr>
-          <w:lang w:val="en-IN"/>
-        </w:rPr>
-        <w:t>Supplier</w:t>
-      </w:r>
-    </w:p>
-    <w:p>
-      <w:pPr>
-        <w:pStyle w:val="ListParagraph"/>
-        <w:numPr>
-          <w:ilvl w:val="0"/>
-          <w:numId w:val="6"/>
-        </w:numPr>
-        <w:rPr>
-          <w:lang w:val="en-IN"/>
-        </w:rPr>
-      </w:pPr>
-      <w:r>
-        <w:rPr>
-          <w:lang w:val="en-IN"/>
-        </w:rPr>
-        <w:t>System</w:t>
-      </w:r>
-    </w:p>
-    <w:p>
-      <w:pPr>
-        <w:pStyle w:val="ListParagraph"/>
-        <w:numPr>
-          <w:ilvl w:val="0"/>
-          <w:numId w:val="6"/>
-        </w:numPr>
-        <w:rPr>
-          <w:lang w:val="en-IN"/>
-        </w:rPr>
-      </w:pPr>
-      <w:r>
-        <w:rPr>
-          <w:lang w:val="en-IN"/>
-        </w:rPr>
-        <w:t>Scanning machine</w:t>
-      </w:r>
-    </w:p>
-    <w:p>
-      <w:pPr>
-        <w:rPr>
-          <w:lang w:val="en-IN"/>
-        </w:rPr>
-      </w:pPr>
+      <w:bookmarkStart w:id="3" w:name="_Toc184374957"/>
+      <w:r>
+        <w:rPr>
+          <w:lang w:val="en-IN"/>
+        </w:rPr>
+        <w:lastRenderedPageBreak/>
+        <w:t>DVD Rental &amp; Return Processing</w:t>
+      </w:r>
+      <w:r>
+        <w:rPr>
+          <w:lang w:val="en-IN"/>
+        </w:rPr>
+        <w:t xml:space="preserve"> Use Case</w:t>
+      </w:r>
+      <w:bookmarkEnd w:id="3"/>
+    </w:p>
+    <w:p>
+      <w:pPr>
+        <w:rPr>
+          <w:lang w:val="en-IN"/>
+        </w:rPr>
+      </w:pPr>
+      <w:r>
+        <w:rPr>
+          <w:noProof/>
+          <w:lang w:val="en-IN"/>
+        </w:rPr>
+        <w:drawing>
+          <wp:inline distT="0" distB="0" distL="0" distR="0" wp14:anchorId="1A0A9E61" wp14:editId="09B1907B">
+            <wp:extent cx="5721350" cy="2908300"/>
+            <wp:effectExtent l="0" t="0" r="0" b="6350"/>
+            <wp:docPr id="19129525" name="Picture 5"/>
+            <wp:cNvGraphicFramePr>
+              <a:graphicFrameLocks xmlns:a="http://schemas.openxmlformats.org/drawingml/2006/main" noChangeAspect="1"/>
+            </wp:cNvGraphicFramePr>
+            <a:graphic xmlns:a="http://schemas.openxmlformats.org/drawingml/2006/main">
+              <a:graphicData uri="http://schemas.openxmlformats.org/drawingml/2006/picture">
+                <pic:pic xmlns:pic="http://schemas.openxmlformats.org/drawingml/2006/picture">
+                  <pic:nvPicPr>
+                    <pic:cNvPr id="0" name="Picture 5"/>
+                    <pic:cNvPicPr>
+                      <a:picLocks noChangeAspect="1" noChangeArrowheads="1"/>
+                    </pic:cNvPicPr>
+                  </pic:nvPicPr>
+                  <pic:blipFill>
+                    <a:blip r:embed="rId11">
+                      <a:extLst>
+                        <a:ext uri="{28A0092B-C50C-407E-A947-70E740481C1C}">
+                          <a14:useLocalDpi xmlns:a14="http://schemas.microsoft.com/office/drawing/2010/main" val="0"/>
+                        </a:ext>
+                      </a:extLst>
+                    </a:blip>
+                    <a:srcRect/>
+                    <a:stretch>
+                      <a:fillRect/>
+                    </a:stretch>
+                  </pic:blipFill>
+                  <pic:spPr bwMode="auto">
+                    <a:xfrm>
+                      <a:off x="0" y="0"/>
+                      <a:ext cx="5721350" cy="2908300"/>
+                    </a:xfrm>
+                    <a:prstGeom prst="rect">
+                      <a:avLst/>
+                    </a:prstGeom>
+                    <a:noFill/>
+                    <a:ln>
+                      <a:noFill/>
+                    </a:ln>
+                  </pic:spPr>
+                </pic:pic>
+              </a:graphicData>
+            </a:graphic>
+          </wp:inline>
+        </w:drawing>
+      </w:r>
+    </w:p>
+    <w:p>
+      <w:pPr>
+        <w:rPr>
+          <w:lang w:val="en-IN"/>
+        </w:rPr>
+      </w:pPr>
+      <w:r>
+        <w:rPr>
+          <w:lang w:val="en-IN"/>
+        </w:rPr>
+        <w:br w:type="page"/>
+      </w:r>
+    </w:p>
+    <w:p>
+      <w:pPr>
+        <w:pStyle w:val="Heading1"/>
+        <w:rPr>
+          <w:lang w:val="en-IN"/>
+        </w:rPr>
+      </w:pPr>
+      <w:bookmarkStart w:id="4" w:name="_Toc184374958"/>
+      <w:r>
+        <w:rPr>
+          <w:lang w:val="en-IN"/>
+        </w:rPr>
+        <w:lastRenderedPageBreak/>
+        <w:t>Class Diagram for DVD Rental Store</w:t>
+      </w:r>
+      <w:bookmarkEnd w:id="4"/>
+    </w:p>
+    <w:p>
+      <w:pPr>
+        <w:rPr>
+          <w:lang w:val="en-IN"/>
+        </w:rPr>
+      </w:pPr>
+      <w:r>
+        <w:rPr>
+          <w:noProof/>
+          <w:lang w:val="en-IN"/>
+        </w:rPr>
+        <w:drawing>
+          <wp:inline distT="0" distB="0" distL="0" distR="0" wp14:anchorId="5241778B" wp14:editId="4BF7784E">
+            <wp:extent cx="5727700" cy="4686300"/>
+            <wp:effectExtent l="0" t="0" r="6350" b="0"/>
+            <wp:docPr id="855841948" name="Picture 1"/>
+            <wp:cNvGraphicFramePr>
+              <a:graphicFrameLocks xmlns:a="http://schemas.openxmlformats.org/drawingml/2006/main" noChangeAspect="1"/>
+            </wp:cNvGraphicFramePr>
+            <a:graphic xmlns:a="http://schemas.openxmlformats.org/drawingml/2006/main">
+              <a:graphicData uri="http://schemas.openxmlformats.org/drawingml/2006/picture">
+                <pic:pic xmlns:pic="http://schemas.openxmlformats.org/drawingml/2006/picture">
+                  <pic:nvPicPr>
+                    <pic:cNvPr id="0" name="Picture 1"/>
+                    <pic:cNvPicPr>
+                      <a:picLocks noChangeAspect="1" noChangeArrowheads="1"/>
+                    </pic:cNvPicPr>
+                  </pic:nvPicPr>
+                  <pic:blipFill>
+                    <a:blip r:embed="rId12">
+                      <a:extLst>
+                        <a:ext uri="{28A0092B-C50C-407E-A947-70E740481C1C}">
+                          <a14:useLocalDpi xmlns:a14="http://schemas.microsoft.com/office/drawing/2010/main" val="0"/>
+                        </a:ext>
+                      </a:extLst>
+                    </a:blip>
+                    <a:srcRect/>
+                    <a:stretch>
+                      <a:fillRect/>
+                    </a:stretch>
+                  </pic:blipFill>
+                  <pic:spPr bwMode="auto">
+                    <a:xfrm>
+                      <a:off x="0" y="0"/>
+                      <a:ext cx="5727700" cy="4686300"/>
+                    </a:xfrm>
+                    <a:prstGeom prst="rect">
+                      <a:avLst/>
+                    </a:prstGeom>
+                    <a:noFill/>
+                    <a:ln>
+                      <a:noFill/>
+                    </a:ln>
+                  </pic:spPr>
+                </pic:pic>
+              </a:graphicData>
+            </a:graphic>
+          </wp:inline>
+        </w:drawing>
+      </w:r>
     </w:p>
     <w:sectPr>
-      <w:footerReference w:type="default" r:id="rId9"/>
+      <w:footerReference w:type="default" r:id="rId13"/>
       <w:pgSz w:w="11906" w:h="16838"/>
       <w:pgMar w:top="1440" w:right="1440" w:bottom="1440" w:left="1440" w:header="708" w:footer="708" w:gutter="0"/>
       <w:pgBorders w:offsetFrom="page">
@@ -1687,6 +1915,95 @@
     </w:lvl>
   </w:abstractNum>
   <w:abstractNum w:abstractNumId="1" w15:restartNumberingAfterBreak="0">
+    <w:nsid w:val="26541CE5"/>
+    <w:multiLevelType w:val="hybridMultilevel"/>
+    <w:tmpl w:val="DCF0872E"/>
+    <w:lvl w:ilvl="0" w:tplc="4009000F">
+      <w:start w:val="1"/>
+      <w:numFmt w:val="decimal"/>
+      <w:lvlText w:val="%1."/>
+      <w:lvlJc w:val="left"/>
+      <w:pPr>
+        <w:ind w:left="720" w:hanging="360"/>
+      </w:pPr>
+      <w:rPr>
+        <w:rFonts w:hint="default"/>
+      </w:rPr>
+    </w:lvl>
+    <w:lvl w:ilvl="1" w:tplc="40090019" w:tentative="1">
+      <w:start w:val="1"/>
+      <w:numFmt w:val="lowerLetter"/>
+      <w:lvlText w:val="%2."/>
+      <w:lvlJc w:val="left"/>
+      <w:pPr>
+        <w:ind w:left="1440" w:hanging="360"/>
+      </w:pPr>
+    </w:lvl>
+    <w:lvl w:ilvl="2" w:tplc="4009001B" w:tentative="1">
+      <w:start w:val="1"/>
+      <w:numFmt w:val="lowerRoman"/>
+      <w:lvlText w:val="%3."/>
+      <w:lvlJc w:val="right"/>
+      <w:pPr>
+        <w:ind w:left="2160" w:hanging="180"/>
+      </w:pPr>
+    </w:lvl>
+    <w:lvl w:ilvl="3" w:tplc="4009000F" w:tentative="1">
+      <w:start w:val="1"/>
+      <w:numFmt w:val="decimal"/>
+      <w:lvlText w:val="%4."/>
+      <w:lvlJc w:val="left"/>
+      <w:pPr>
+        <w:ind w:left="2880" w:hanging="360"/>
+      </w:pPr>
+    </w:lvl>
+    <w:lvl w:ilvl="4" w:tplc="40090019" w:tentative="1">
+      <w:start w:val="1"/>
+      <w:numFmt w:val="lowerLetter"/>
+      <w:lvlText w:val="%5."/>
+      <w:lvlJc w:val="left"/>
+      <w:pPr>
+        <w:ind w:left="3600" w:hanging="360"/>
+      </w:pPr>
+    </w:lvl>
+    <w:lvl w:ilvl="5" w:tplc="4009001B" w:tentative="1">
+      <w:start w:val="1"/>
+      <w:numFmt w:val="lowerRoman"/>
+      <w:lvlText w:val="%6."/>
+      <w:lvlJc w:val="right"/>
+      <w:pPr>
+        <w:ind w:left="4320" w:hanging="180"/>
+      </w:pPr>
+    </w:lvl>
+    <w:lvl w:ilvl="6" w:tplc="4009000F" w:tentative="1">
+      <w:start w:val="1"/>
+      <w:numFmt w:val="decimal"/>
+      <w:lvlText w:val="%7."/>
+      <w:lvlJc w:val="left"/>
+      <w:pPr>
+        <w:ind w:left="5040" w:hanging="360"/>
+      </w:pPr>
+    </w:lvl>
+    <w:lvl w:ilvl="7" w:tplc="40090019" w:tentative="1">
+      <w:start w:val="1"/>
+      <w:numFmt w:val="lowerLetter"/>
+      <w:lvlText w:val="%8."/>
+      <w:lvlJc w:val="left"/>
+      <w:pPr>
+        <w:ind w:left="5760" w:hanging="360"/>
+      </w:pPr>
+    </w:lvl>
+    <w:lvl w:ilvl="8" w:tplc="4009001B" w:tentative="1">
+      <w:start w:val="1"/>
+      <w:numFmt w:val="lowerRoman"/>
+      <w:lvlText w:val="%9."/>
+      <w:lvlJc w:val="right"/>
+      <w:pPr>
+        <w:ind w:left="6480" w:hanging="180"/>
+      </w:pPr>
+    </w:lvl>
+  </w:abstractNum>
+  <w:abstractNum w:abstractNumId="2" w15:restartNumberingAfterBreak="0">
     <w:nsid w:val="312D4861"/>
     <w:multiLevelType w:val="hybridMultilevel"/>
     <w:tmpl w:val="8990D890"/>
@@ -1775,7 +2092,7 @@
       </w:pPr>
     </w:lvl>
   </w:abstractNum>
-  <w:abstractNum w:abstractNumId="2" w15:restartNumberingAfterBreak="0">
+  <w:abstractNum w:abstractNumId="3" w15:restartNumberingAfterBreak="0">
     <w:nsid w:val="36784D46"/>
     <w:multiLevelType w:val="hybridMultilevel"/>
     <w:tmpl w:val="529A54B0"/>
@@ -1866,7 +2183,7 @@
       </w:pPr>
     </w:lvl>
   </w:abstractNum>
-  <w:abstractNum w:abstractNumId="3" w15:restartNumberingAfterBreak="0">
+  <w:abstractNum w:abstractNumId="4" w15:restartNumberingAfterBreak="0">
     <w:nsid w:val="5807521C"/>
     <w:multiLevelType w:val="hybridMultilevel"/>
     <w:tmpl w:val="AF3C0608"/>
@@ -1955,7 +2272,7 @@
       </w:pPr>
     </w:lvl>
   </w:abstractNum>
-  <w:abstractNum w:abstractNumId="4" w15:restartNumberingAfterBreak="0">
+  <w:abstractNum w:abstractNumId="5" w15:restartNumberingAfterBreak="0">
     <w:nsid w:val="6EF02D62"/>
     <w:multiLevelType w:val="hybridMultilevel"/>
     <w:tmpl w:val="AAC27D52"/>
@@ -2046,7 +2363,7 @@
       </w:pPr>
     </w:lvl>
   </w:abstractNum>
-  <w:abstractNum w:abstractNumId="5" w15:restartNumberingAfterBreak="0">
+  <w:abstractNum w:abstractNumId="6" w15:restartNumberingAfterBreak="0">
     <w:nsid w:val="788150C6"/>
     <w:multiLevelType w:val="multilevel"/>
     <w:tmpl w:val="E0FE28D4"/>
@@ -2160,22 +2477,25 @@
     </w:lvl>
   </w:abstractNum>
   <w:num w:numId="1" w16cid:durableId="956565606">
+    <w:abstractNumId w:val="4"/>
+  </w:num>
+  <w:num w:numId="2" w16cid:durableId="302347176">
+    <w:abstractNumId w:val="2"/>
+  </w:num>
+  <w:num w:numId="3" w16cid:durableId="1837379761">
     <w:abstractNumId w:val="3"/>
   </w:num>
-  <w:num w:numId="2" w16cid:durableId="302347176">
-    <w:abstractNumId w:val="1"/>
-  </w:num>
-  <w:num w:numId="3" w16cid:durableId="1837379761">
-    <w:abstractNumId w:val="2"/>
-  </w:num>
   <w:num w:numId="4" w16cid:durableId="1281454709">
-    <w:abstractNumId w:val="4"/>
+    <w:abstractNumId w:val="5"/>
   </w:num>
   <w:num w:numId="5" w16cid:durableId="1406755708">
-    <w:abstractNumId w:val="5"/>
+    <w:abstractNumId w:val="6"/>
   </w:num>
   <w:num w:numId="6" w16cid:durableId="470556835">
     <w:abstractNumId w:val="0"/>
+  </w:num>
+  <w:num w:numId="7" w16cid:durableId="589235856">
+    <w:abstractNumId w:val="1"/>
   </w:num>
 </w:numbering>
 </file>
@@ -2591,7 +2911,7 @@
     <w:link w:val="Heading1Char"/>
     <w:uiPriority w:val="9"/>
     <w:qFormat/>
-    <w:rsid w:val="007B2F06"/>
+    <w:rsid w:val="005759CA"/>
     <w:pPr>
       <w:keepNext/>
       <w:keepLines/>
@@ -2599,7 +2919,7 @@
       <w:outlineLvl w:val="0"/>
     </w:pPr>
     <w:rPr>
-      <w:rFonts w:asciiTheme="majorHAnsi" w:eastAsiaTheme="majorEastAsia" w:hAnsiTheme="majorHAnsi" w:cstheme="majorBidi"/>
+      <w:rFonts w:ascii="Arial" w:eastAsiaTheme="majorEastAsia" w:hAnsi="Arial" w:cstheme="majorBidi"/>
       <w:color w:val="2F5496" w:themeColor="accent1" w:themeShade="BF"/>
       <w:sz w:val="32"/>
       <w:szCs w:val="32"/>
@@ -2613,7 +2933,7 @@
     <w:uiPriority w:val="9"/>
     <w:unhideWhenUsed/>
     <w:qFormat/>
-    <w:rsid w:val="0085085F"/>
+    <w:rsid w:val="005759CA"/>
     <w:pPr>
       <w:keepNext/>
       <w:keepLines/>
@@ -2621,7 +2941,7 @@
       <w:outlineLvl w:val="1"/>
     </w:pPr>
     <w:rPr>
-      <w:rFonts w:asciiTheme="majorHAnsi" w:eastAsiaTheme="majorEastAsia" w:hAnsiTheme="majorHAnsi" w:cstheme="majorBidi"/>
+      <w:rFonts w:ascii="Arial" w:eastAsiaTheme="majorEastAsia" w:hAnsi="Arial" w:cstheme="majorBidi"/>
       <w:color w:val="2F5496" w:themeColor="accent1" w:themeShade="BF"/>
       <w:sz w:val="26"/>
       <w:szCs w:val="26"/>
@@ -2786,12 +3106,13 @@
     <w:basedOn w:val="DefaultParagraphFont"/>
     <w:link w:val="Heading1"/>
     <w:uiPriority w:val="9"/>
-    <w:rsid w:val="007B2F06"/>
+    <w:rsid w:val="005759CA"/>
     <w:rPr>
-      <w:rFonts w:asciiTheme="majorHAnsi" w:eastAsiaTheme="majorEastAsia" w:hAnsiTheme="majorHAnsi" w:cstheme="majorBidi"/>
+      <w:rFonts w:ascii="Arial" w:eastAsiaTheme="majorEastAsia" w:hAnsi="Arial" w:cstheme="majorBidi"/>
       <w:color w:val="2F5496" w:themeColor="accent1" w:themeShade="BF"/>
       <w:sz w:val="32"/>
       <w:szCs w:val="32"/>
+      <w:lang w:val="en-US"/>
     </w:rPr>
   </w:style>
   <w:style w:type="paragraph" w:styleId="TOCHeading">
@@ -2827,9 +3148,9 @@
     <w:basedOn w:val="DefaultParagraphFont"/>
     <w:link w:val="Heading2"/>
     <w:uiPriority w:val="9"/>
-    <w:rsid w:val="0085085F"/>
+    <w:rsid w:val="005759CA"/>
     <w:rPr>
-      <w:rFonts w:asciiTheme="majorHAnsi" w:eastAsiaTheme="majorEastAsia" w:hAnsiTheme="majorHAnsi" w:cstheme="majorBidi"/>
+      <w:rFonts w:ascii="Arial" w:eastAsiaTheme="majorEastAsia" w:hAnsi="Arial" w:cstheme="majorBidi"/>
       <w:color w:val="2F5496" w:themeColor="accent1" w:themeShade="BF"/>
       <w:sz w:val="26"/>
       <w:szCs w:val="26"/>

</xml_diff>

<commit_message>
ISAD Completed group meeting form, Done with EA diagrams
</commit_message>
<xml_diff>
--- a/Info analysis/Course work/CW2/CW2 Draft.docx
+++ b/Info analysis/Course work/CW2/CW2 Draft.docx
@@ -641,7 +641,7 @@
           <w:szCs w:val="24"/>
           <w:lang w:val="en-IN"/>
         </w:rPr>
-        <w:t xml:space="preserve">I confirm that this assessment is the collective work of our group, consisting of five members, with each member contributing to the completion of this task. Where applicable, we have clearly referenced and acknowledged the contributions or ideas of others outside our group. </w:t>
+        <w:t xml:space="preserve">I confirm that this assessment is the collective work of our group, with each member contributing to the completion of this task. Where applicable, we have clearly referenced and acknowledged the contributions or ideas of others outside our group. </w:t>
       </w:r>
     </w:p>
     <w:p>
@@ -851,6 +851,7 @@
       </w:sdtPr>
       <w:sdtEndPr>
         <w:rPr>
+          <w:rFonts w:ascii="Arial" w:hAnsi="Arial"/>
           <w:b/>
           <w:bCs/>
         </w:rPr>
@@ -911,7 +912,7 @@
             </w:rPr>
             <w:fldChar w:fldCharType="separate"/>
           </w:r>
-          <w:hyperlink w:anchor="_Toc184584613" w:history="1">
+          <w:hyperlink w:anchor="_Toc185333537" w:history="1">
             <w:r>
               <w:rPr>
                 <w:rStyle w:val="Hyperlink"/>
@@ -940,7 +941,7 @@
                 <w:noProof/>
                 <w:webHidden/>
               </w:rPr>
-              <w:instrText xml:space="preserve"> PAGEREF _Toc184584613 \h </w:instrText>
+              <w:instrText xml:space="preserve"> PAGEREF _Toc185333537 \h </w:instrText>
             </w:r>
             <w:r>
               <w:rPr>
@@ -983,7 +984,7 @@
               <w:lang w:val="en-IN" w:eastAsia="en-IN"/>
             </w:rPr>
           </w:pPr>
-          <w:hyperlink w:anchor="_Toc184584614" w:history="1">
+          <w:hyperlink w:anchor="_Toc185333538" w:history="1">
             <w:r>
               <w:rPr>
                 <w:rStyle w:val="Hyperlink"/>
@@ -1011,7 +1012,7 @@
                 <w:noProof/>
                 <w:webHidden/>
               </w:rPr>
-              <w:instrText xml:space="preserve"> PAGEREF _Toc184584614 \h </w:instrText>
+              <w:instrText xml:space="preserve"> PAGEREF _Toc185333538 \h </w:instrText>
             </w:r>
             <w:r>
               <w:rPr>
@@ -1054,7 +1055,7 @@
               <w:lang w:val="en-IN" w:eastAsia="en-IN"/>
             </w:rPr>
           </w:pPr>
-          <w:hyperlink w:anchor="_Toc184584615" w:history="1">
+          <w:hyperlink w:anchor="_Toc185333539" w:history="1">
             <w:r>
               <w:rPr>
                 <w:rStyle w:val="Hyperlink"/>
@@ -1082,7 +1083,7 @@
                 <w:noProof/>
                 <w:webHidden/>
               </w:rPr>
-              <w:instrText xml:space="preserve"> PAGEREF _Toc184584615 \h </w:instrText>
+              <w:instrText xml:space="preserve"> PAGEREF _Toc185333539 \h </w:instrText>
             </w:r>
             <w:r>
               <w:rPr>
@@ -1125,7 +1126,7 @@
               <w:lang w:val="en-IN" w:eastAsia="en-IN"/>
             </w:rPr>
           </w:pPr>
-          <w:hyperlink w:anchor="_Toc184584616" w:history="1">
+          <w:hyperlink w:anchor="_Toc185333540" w:history="1">
             <w:r>
               <w:rPr>
                 <w:rStyle w:val="Hyperlink"/>
@@ -1153,7 +1154,7 @@
                 <w:noProof/>
                 <w:webHidden/>
               </w:rPr>
-              <w:instrText xml:space="preserve"> PAGEREF _Toc184584616 \h </w:instrText>
+              <w:instrText xml:space="preserve"> PAGEREF _Toc185333540 \h </w:instrText>
             </w:r>
             <w:r>
               <w:rPr>
@@ -1174,6 +1175,77 @@
                 <w:webHidden/>
               </w:rPr>
               <w:t>7</w:t>
+            </w:r>
+            <w:r>
+              <w:rPr>
+                <w:noProof/>
+                <w:webHidden/>
+              </w:rPr>
+              <w:fldChar w:fldCharType="end"/>
+            </w:r>
+          </w:hyperlink>
+        </w:p>
+        <w:p>
+          <w:pPr>
+            <w:pStyle w:val="TOC1"/>
+            <w:tabs>
+              <w:tab w:val="right" w:leader="dot" w:pos="9016"/>
+            </w:tabs>
+            <w:rPr>
+              <w:rFonts w:eastAsiaTheme="minorEastAsia"/>
+              <w:noProof/>
+              <w:lang w:val="en-IN" w:eastAsia="en-IN"/>
+            </w:rPr>
+          </w:pPr>
+          <w:hyperlink w:anchor="_Toc185333541" w:history="1">
+            <w:r>
+              <w:rPr>
+                <w:rStyle w:val="Hyperlink"/>
+                <w:noProof/>
+                <w:lang w:val="en-IN"/>
+              </w:rPr>
+              <w:t>Group Meeting Form</w:t>
+            </w:r>
+            <w:r>
+              <w:rPr>
+                <w:noProof/>
+                <w:webHidden/>
+              </w:rPr>
+              <w:tab/>
+            </w:r>
+            <w:r>
+              <w:rPr>
+                <w:noProof/>
+                <w:webHidden/>
+              </w:rPr>
+              <w:fldChar w:fldCharType="begin"/>
+            </w:r>
+            <w:r>
+              <w:rPr>
+                <w:noProof/>
+                <w:webHidden/>
+              </w:rPr>
+              <w:instrText xml:space="preserve"> PAGEREF _Toc185333541 \h </w:instrText>
+            </w:r>
+            <w:r>
+              <w:rPr>
+                <w:noProof/>
+                <w:webHidden/>
+              </w:rPr>
+            </w:r>
+            <w:r>
+              <w:rPr>
+                <w:noProof/>
+                <w:webHidden/>
+              </w:rPr>
+              <w:fldChar w:fldCharType="separate"/>
+            </w:r>
+            <w:r>
+              <w:rPr>
+                <w:noProof/>
+                <w:webHidden/>
+              </w:rPr>
+              <w:t>8</w:t>
             </w:r>
             <w:r>
               <w:rPr>
@@ -1234,7 +1306,7 @@
           <w:lang w:val="en-IN"/>
         </w:rPr>
       </w:pPr>
-      <w:bookmarkStart w:id="0" w:name="_Toc184584613"/>
+      <w:bookmarkStart w:id="0" w:name="_Toc185333537"/>
       <w:r>
         <w:rPr>
           <w:rFonts w:cs="Arial"/>
@@ -1348,7 +1420,7 @@
           <w:lang w:val="en-IN"/>
         </w:rPr>
       </w:pPr>
-      <w:bookmarkStart w:id="1" w:name="_Toc184584614"/>
+      <w:bookmarkStart w:id="1" w:name="_Toc185333538"/>
       <w:r>
         <w:rPr>
           <w:lang w:val="en-IN"/>
@@ -1375,11 +1447,13 @@
       <w:pPr>
         <w:spacing w:line="240" w:lineRule="auto"/>
         <w:rPr>
-          <w:lang w:val="en-IN"/>
-        </w:rPr>
-      </w:pPr>
-      <w:r>
-        <w:rPr>
+          <w:rFonts w:ascii="Arial" w:hAnsi="Arial" w:cs="Arial"/>
+          <w:lang w:val="en-IN"/>
+        </w:rPr>
+      </w:pPr>
+      <w:r>
+        <w:rPr>
+          <w:rFonts w:ascii="Arial" w:hAnsi="Arial" w:cs="Arial"/>
           <w:lang w:val="en-IN"/>
         </w:rPr>
         <w:t>Customer picks up DVDs</w:t>
@@ -1389,11 +1463,13 @@
       <w:pPr>
         <w:spacing w:line="240" w:lineRule="auto"/>
         <w:rPr>
-          <w:lang w:val="en-IN"/>
-        </w:rPr>
-      </w:pPr>
-      <w:r>
-        <w:rPr>
+          <w:rFonts w:ascii="Arial" w:hAnsi="Arial" w:cs="Arial"/>
+          <w:lang w:val="en-IN"/>
+        </w:rPr>
+      </w:pPr>
+      <w:r>
+        <w:rPr>
+          <w:rFonts w:ascii="Arial" w:hAnsi="Arial" w:cs="Arial"/>
           <w:lang w:val="en-IN"/>
         </w:rPr>
         <w:t>Clerk gets customer card to scan in the machine</w:t>
@@ -1403,35 +1479,20 @@
       <w:pPr>
         <w:spacing w:line="240" w:lineRule="auto"/>
         <w:rPr>
-          <w:lang w:val="en-IN"/>
-        </w:rPr>
-      </w:pPr>
-      <w:r>
-        <w:rPr>
-          <w:lang w:val="en-IN"/>
-        </w:rPr>
-        <w:t>I</w:t>
-      </w:r>
-      <w:r>
-        <w:rPr>
-          <w:lang w:val="en-IN"/>
-        </w:rPr>
-        <w:t>f</w:t>
-      </w:r>
-      <w:r>
-        <w:rPr>
-          <w:lang w:val="en-IN"/>
-        </w:rPr>
-        <w:t xml:space="preserve"> </w:t>
-      </w:r>
-      <w:r>
-        <w:rPr>
-          <w:lang w:val="en-IN"/>
-        </w:rPr>
-        <w:t>(the system accepts the card) (</w:t>
-      </w:r>
-      <w:r>
-        <w:rPr>
+          <w:rFonts w:ascii="Arial" w:hAnsi="Arial" w:cs="Arial"/>
+          <w:lang w:val="en-IN"/>
+        </w:rPr>
+      </w:pPr>
+      <w:r>
+        <w:rPr>
+          <w:rFonts w:ascii="Arial" w:hAnsi="Arial" w:cs="Arial"/>
+          <w:lang w:val="en-IN"/>
+        </w:rPr>
+        <w:t>If (the system accepts the card) (</w:t>
+      </w:r>
+      <w:r>
+        <w:rPr>
+          <w:rFonts w:ascii="Arial" w:hAnsi="Arial" w:cs="Arial"/>
           <w:b/>
           <w:bCs/>
           <w:lang w:val="en-IN"/>
@@ -1440,6 +1501,7 @@
       </w:r>
       <w:r>
         <w:rPr>
+          <w:rFonts w:ascii="Arial" w:hAnsi="Arial" w:cs="Arial"/>
           <w:lang w:val="en-IN"/>
         </w:rPr>
         <w:t>)</w:t>
@@ -1449,177 +1511,173 @@
       <w:pPr>
         <w:spacing w:line="240" w:lineRule="auto"/>
         <w:rPr>
-          <w:lang w:val="en-IN"/>
-        </w:rPr>
-      </w:pPr>
-      <w:r>
-        <w:rPr>
+          <w:rFonts w:ascii="Arial" w:hAnsi="Arial" w:cs="Arial"/>
+          <w:lang w:val="en-IN"/>
+        </w:rPr>
+      </w:pPr>
+      <w:r>
+        <w:rPr>
+          <w:rFonts w:ascii="Arial" w:hAnsi="Arial" w:cs="Arial"/>
           <w:lang w:val="en-IN"/>
         </w:rPr>
         <w:tab/>
+        <w:t>Clerk clicks the RENTAL button</w:t>
+      </w:r>
+    </w:p>
+    <w:p>
+      <w:pPr>
+        <w:spacing w:line="240" w:lineRule="auto"/>
+        <w:rPr>
+          <w:rFonts w:ascii="Arial" w:hAnsi="Arial" w:cs="Arial"/>
+          <w:lang w:val="en-IN"/>
+        </w:rPr>
+      </w:pPr>
+      <w:r>
+        <w:rPr>
+          <w:rFonts w:ascii="Arial" w:hAnsi="Arial" w:cs="Arial"/>
+          <w:lang w:val="en-IN"/>
+        </w:rPr>
+        <w:tab/>
+        <w:t xml:space="preserve">Fills </w:t>
+      </w:r>
+      <w:r>
+        <w:rPr>
+          <w:rFonts w:ascii="Arial" w:hAnsi="Arial" w:cs="Arial"/>
+          <w:lang w:val="en-IN"/>
+        </w:rPr>
+        <w:t>O</w:t>
+      </w:r>
+      <w:r>
+        <w:rPr>
+          <w:rFonts w:ascii="Arial" w:hAnsi="Arial" w:cs="Arial"/>
+          <w:lang w:val="en-IN"/>
+        </w:rPr>
+        <w:t xml:space="preserve">nline </w:t>
+      </w:r>
+      <w:r>
+        <w:rPr>
+          <w:rFonts w:ascii="Arial" w:hAnsi="Arial" w:cs="Arial"/>
+          <w:lang w:val="en-IN"/>
+        </w:rPr>
+        <w:t>F</w:t>
+      </w:r>
+      <w:r>
+        <w:rPr>
+          <w:rFonts w:ascii="Arial" w:hAnsi="Arial" w:cs="Arial"/>
+          <w:lang w:val="en-IN"/>
+        </w:rPr>
+        <w:t xml:space="preserve">orm for the </w:t>
+      </w:r>
+      <w:r>
+        <w:rPr>
+          <w:rFonts w:ascii="Arial" w:hAnsi="Arial" w:cs="Arial"/>
+          <w:lang w:val="en-IN"/>
+        </w:rPr>
         <w:t>C</w:t>
       </w:r>
       <w:r>
         <w:rPr>
-          <w:lang w:val="en-IN"/>
-        </w:rPr>
-        <w:t>lerk clicks the RENTAL button</w:t>
-      </w:r>
-    </w:p>
-    <w:p>
-      <w:pPr>
-        <w:spacing w:line="240" w:lineRule="auto"/>
-        <w:rPr>
-          <w:lang w:val="en-IN"/>
-        </w:rPr>
-      </w:pPr>
-      <w:r>
-        <w:rPr>
+          <w:rFonts w:ascii="Arial" w:hAnsi="Arial" w:cs="Arial"/>
+          <w:lang w:val="en-IN"/>
+        </w:rPr>
+        <w:t>ustomer</w:t>
+      </w:r>
+    </w:p>
+    <w:p>
+      <w:pPr>
+        <w:rPr>
+          <w:rFonts w:ascii="Arial" w:hAnsi="Arial" w:cs="Arial"/>
+          <w:lang w:val="en-IN"/>
+        </w:rPr>
+      </w:pPr>
+      <w:r>
+        <w:rPr>
+          <w:rFonts w:ascii="Arial" w:hAnsi="Arial" w:cs="Arial"/>
+          <w:lang w:val="en-IN"/>
+        </w:rPr>
+        <w:t>End if</w:t>
+      </w:r>
+    </w:p>
+    <w:p>
+      <w:pPr>
+        <w:rPr>
+          <w:rFonts w:ascii="Arial" w:hAnsi="Arial" w:cs="Arial"/>
+          <w:lang w:val="en-IN"/>
+        </w:rPr>
+      </w:pPr>
+      <w:r>
+        <w:rPr>
+          <w:rFonts w:ascii="Arial" w:hAnsi="Arial" w:cs="Arial"/>
+          <w:lang w:val="en-IN"/>
+        </w:rPr>
+        <w:t xml:space="preserve">Repeat </w:t>
+      </w:r>
+    </w:p>
+    <w:p>
+      <w:pPr>
+        <w:rPr>
+          <w:rFonts w:ascii="Arial" w:hAnsi="Arial" w:cs="Arial"/>
+          <w:lang w:val="en-IN"/>
+        </w:rPr>
+      </w:pPr>
+      <w:r>
+        <w:rPr>
+          <w:rFonts w:ascii="Arial" w:hAnsi="Arial" w:cs="Arial"/>
           <w:lang w:val="en-IN"/>
         </w:rPr>
         <w:tab/>
-        <w:t>F</w:t>
-      </w:r>
-      <w:r>
-        <w:rPr>
-          <w:lang w:val="en-IN"/>
-        </w:rPr>
-        <w:t xml:space="preserve">ills </w:t>
-      </w:r>
-      <w:r>
-        <w:rPr>
-          <w:lang w:val="en-IN"/>
-        </w:rPr>
-        <w:t>O</w:t>
-      </w:r>
-      <w:r>
-        <w:rPr>
-          <w:lang w:val="en-IN"/>
-        </w:rPr>
-        <w:t xml:space="preserve">nline </w:t>
-      </w:r>
-      <w:r>
-        <w:rPr>
-          <w:lang w:val="en-IN"/>
-        </w:rPr>
-        <w:t>F</w:t>
-      </w:r>
-      <w:r>
-        <w:rPr>
-          <w:lang w:val="en-IN"/>
-        </w:rPr>
-        <w:t xml:space="preserve">orm for the </w:t>
-      </w:r>
-      <w:r>
-        <w:rPr>
-          <w:lang w:val="en-IN"/>
-        </w:rPr>
-        <w:t>C</w:t>
-      </w:r>
-      <w:r>
-        <w:rPr>
-          <w:lang w:val="en-IN"/>
-        </w:rPr>
-        <w:t>ustomer</w:t>
-      </w:r>
-    </w:p>
-    <w:p>
-      <w:pPr>
-        <w:rPr>
-          <w:lang w:val="en-IN"/>
-        </w:rPr>
-      </w:pPr>
-      <w:r>
-        <w:rPr>
-          <w:lang w:val="en-IN"/>
-        </w:rPr>
-        <w:t>End if</w:t>
-      </w:r>
-    </w:p>
-    <w:p>
-      <w:pPr>
-        <w:rPr>
-          <w:lang w:val="en-IN"/>
-        </w:rPr>
-      </w:pPr>
-      <w:r>
-        <w:rPr>
-          <w:lang w:val="en-IN"/>
-        </w:rPr>
-        <w:t xml:space="preserve">Repeat </w:t>
-      </w:r>
-    </w:p>
-    <w:p>
-      <w:pPr>
-        <w:rPr>
-          <w:lang w:val="en-IN"/>
-        </w:rPr>
-      </w:pPr>
-      <w:r>
-        <w:rPr>
+        <w:t>system validates barcode stored in the system</w:t>
+      </w:r>
+    </w:p>
+    <w:p>
+      <w:pPr>
+        <w:rPr>
+          <w:rFonts w:ascii="Arial" w:hAnsi="Arial" w:cs="Arial"/>
+          <w:lang w:val="en-IN"/>
+        </w:rPr>
+      </w:pPr>
+      <w:r>
+        <w:rPr>
+          <w:rFonts w:ascii="Arial" w:hAnsi="Arial" w:cs="Arial"/>
           <w:lang w:val="en-IN"/>
         </w:rPr>
         <w:tab/>
-      </w:r>
-      <w:r>
-        <w:rPr>
-          <w:lang w:val="en-IN"/>
-        </w:rPr>
-        <w:t>system validates barcode stored in the system</w:t>
-      </w:r>
-    </w:p>
-    <w:p>
-      <w:pPr>
-        <w:rPr>
-          <w:lang w:val="en-IN"/>
-        </w:rPr>
-      </w:pPr>
-      <w:r>
-        <w:rPr>
+        <w:t>if (barcode does not match)</w:t>
+      </w:r>
+    </w:p>
+    <w:p>
+      <w:pPr>
+        <w:rPr>
+          <w:rFonts w:ascii="Arial" w:hAnsi="Arial" w:cs="Arial"/>
+          <w:lang w:val="en-IN"/>
+        </w:rPr>
+      </w:pPr>
+      <w:r>
+        <w:rPr>
+          <w:rFonts w:ascii="Arial" w:hAnsi="Arial" w:cs="Arial"/>
           <w:lang w:val="en-IN"/>
         </w:rPr>
         <w:tab/>
       </w:r>
       <w:r>
         <w:rPr>
-          <w:lang w:val="en-IN"/>
-        </w:rPr>
-        <w:t>if (barcode does not match)</w:t>
-      </w:r>
-    </w:p>
-    <w:p>
-      <w:pPr>
-        <w:rPr>
-          <w:lang w:val="en-IN"/>
-        </w:rPr>
-      </w:pPr>
-      <w:r>
-        <w:rPr>
+          <w:rFonts w:ascii="Arial" w:hAnsi="Arial" w:cs="Arial"/>
           <w:lang w:val="en-IN"/>
         </w:rPr>
         <w:tab/>
-      </w:r>
-      <w:r>
-        <w:rPr>
-          <w:lang w:val="en-IN"/>
-        </w:rPr>
-        <w:tab/>
-      </w:r>
-      <w:r>
-        <w:rPr>
-          <w:lang w:val="en-IN"/>
-        </w:rPr>
         <w:t>system reject the DVD</w:t>
       </w:r>
     </w:p>
     <w:p>
       <w:pPr>
         <w:rPr>
-          <w:lang w:val="en-IN"/>
-        </w:rPr>
-      </w:pPr>
-      <w:r>
-        <w:rPr>
+          <w:rFonts w:ascii="Arial" w:hAnsi="Arial" w:cs="Arial"/>
+          <w:lang w:val="en-IN"/>
+        </w:rPr>
+      </w:pPr>
+      <w:r>
+        <w:rPr>
+          <w:rFonts w:ascii="Arial" w:hAnsi="Arial" w:cs="Arial"/>
           <w:lang w:val="en-IN"/>
         </w:rPr>
         <w:tab/>
@@ -1629,55 +1687,43 @@
     <w:p>
       <w:pPr>
         <w:rPr>
-          <w:lang w:val="en-IN"/>
-        </w:rPr>
-      </w:pPr>
-      <w:r>
-        <w:rPr>
+          <w:rFonts w:ascii="Arial" w:hAnsi="Arial" w:cs="Arial"/>
+          <w:lang w:val="en-IN"/>
+        </w:rPr>
+      </w:pPr>
+      <w:r>
+        <w:rPr>
+          <w:rFonts w:ascii="Arial" w:hAnsi="Arial" w:cs="Arial"/>
           <w:lang w:val="en-IN"/>
         </w:rPr>
         <w:tab/>
       </w:r>
       <w:r>
         <w:rPr>
+          <w:rFonts w:ascii="Arial" w:hAnsi="Arial" w:cs="Arial"/>
           <w:lang w:val="en-IN"/>
         </w:rPr>
         <w:tab/>
-        <w:t>S</w:t>
-      </w:r>
-      <w:r>
-        <w:rPr>
-          <w:lang w:val="en-IN"/>
-        </w:rPr>
-        <w:t xml:space="preserve">ystem will add </w:t>
-      </w:r>
-      <w:r>
-        <w:rPr>
-          <w:lang w:val="en-IN"/>
-        </w:rPr>
-        <w:t xml:space="preserve">a </w:t>
-      </w:r>
-      <w:r>
-        <w:rPr>
-          <w:lang w:val="en-IN"/>
-        </w:rPr>
-        <w:t>new rental line in new form with details</w:t>
-      </w:r>
-    </w:p>
-    <w:p>
-      <w:pPr>
-        <w:rPr>
-          <w:lang w:val="en-IN"/>
-        </w:rPr>
-      </w:pPr>
-      <w:r>
-        <w:rPr>
+        <w:t>System will add a new rental line in new form with details</w:t>
+      </w:r>
+    </w:p>
+    <w:p>
+      <w:pPr>
+        <w:rPr>
+          <w:rFonts w:ascii="Arial" w:hAnsi="Arial" w:cs="Arial"/>
+          <w:lang w:val="en-IN"/>
+        </w:rPr>
+      </w:pPr>
+      <w:r>
+        <w:rPr>
+          <w:rFonts w:ascii="Arial" w:hAnsi="Arial" w:cs="Arial"/>
           <w:lang w:val="en-IN"/>
         </w:rPr>
         <w:tab/>
       </w:r>
       <w:r>
         <w:rPr>
+          <w:rFonts w:ascii="Arial" w:hAnsi="Arial" w:cs="Arial"/>
           <w:lang w:val="en-IN"/>
         </w:rPr>
         <w:tab/>
@@ -1687,11 +1733,13 @@
     <w:p>
       <w:pPr>
         <w:rPr>
-          <w:lang w:val="en-IN"/>
-        </w:rPr>
-      </w:pPr>
-      <w:r>
-        <w:rPr>
+          <w:rFonts w:ascii="Arial" w:hAnsi="Arial" w:cs="Arial"/>
+          <w:lang w:val="en-IN"/>
+        </w:rPr>
+      </w:pPr>
+      <w:r>
+        <w:rPr>
+          <w:rFonts w:ascii="Arial" w:hAnsi="Arial" w:cs="Arial"/>
           <w:lang w:val="en-IN"/>
         </w:rPr>
         <w:t>until (All DVDs are scanned)</w:t>
@@ -1700,114 +1748,56 @@
     <w:p>
       <w:pPr>
         <w:rPr>
-          <w:lang w:val="en-IN"/>
-        </w:rPr>
-      </w:pPr>
-      <w:r>
-        <w:rPr>
-          <w:lang w:val="en-IN"/>
-        </w:rPr>
-        <w:t>C</w:t>
-      </w:r>
-      <w:r>
-        <w:rPr>
-          <w:lang w:val="en-IN"/>
-        </w:rPr>
-        <w:t xml:space="preserve">ustomer pay </w:t>
-      </w:r>
-      <w:r>
-        <w:rPr>
-          <w:lang w:val="en-IN"/>
-        </w:rPr>
-        <w:t>the T</w:t>
-      </w:r>
-      <w:r>
-        <w:rPr>
-          <w:lang w:val="en-IN"/>
-        </w:rPr>
-        <w:t xml:space="preserve">otal </w:t>
-      </w:r>
-      <w:r>
-        <w:rPr>
-          <w:lang w:val="en-IN"/>
-        </w:rPr>
-        <w:t>M</w:t>
-      </w:r>
-      <w:r>
-        <w:rPr>
-          <w:lang w:val="en-IN"/>
-        </w:rPr>
-        <w:t xml:space="preserve">oney by </w:t>
-      </w:r>
-      <w:r>
-        <w:rPr>
-          <w:lang w:val="en-IN"/>
-        </w:rPr>
-        <w:t>C</w:t>
-      </w:r>
-      <w:r>
-        <w:rPr>
-          <w:lang w:val="en-IN"/>
-        </w:rPr>
-        <w:t xml:space="preserve">ash or </w:t>
-      </w:r>
-      <w:r>
-        <w:rPr>
-          <w:lang w:val="en-IN"/>
-        </w:rPr>
-        <w:t>C</w:t>
-      </w:r>
-      <w:r>
-        <w:rPr>
-          <w:lang w:val="en-IN"/>
-        </w:rPr>
-        <w:t>ard</w:t>
-      </w:r>
-    </w:p>
-    <w:p>
-      <w:pPr>
-        <w:rPr>
-          <w:lang w:val="en-IN"/>
-        </w:rPr>
-      </w:pPr>
-      <w:r>
-        <w:rPr>
+          <w:rFonts w:ascii="Arial" w:hAnsi="Arial" w:cs="Arial"/>
+          <w:lang w:val="en-IN"/>
+        </w:rPr>
+      </w:pPr>
+      <w:r>
+        <w:rPr>
+          <w:rFonts w:ascii="Arial" w:hAnsi="Arial" w:cs="Arial"/>
+          <w:lang w:val="en-IN"/>
+        </w:rPr>
+        <w:t>Customer pay the Total Money by Cash or Card</w:t>
+      </w:r>
+    </w:p>
+    <w:p>
+      <w:pPr>
+        <w:rPr>
+          <w:rFonts w:ascii="Arial" w:hAnsi="Arial" w:cs="Arial"/>
+          <w:lang w:val="en-IN"/>
+        </w:rPr>
+      </w:pPr>
+      <w:r>
+        <w:rPr>
+          <w:rFonts w:ascii="Arial" w:hAnsi="Arial" w:cs="Arial"/>
           <w:lang w:val="en-IN"/>
         </w:rPr>
         <w:t>I</w:t>
       </w:r>
       <w:r>
         <w:rPr>
-          <w:lang w:val="en-IN"/>
-        </w:rPr>
-        <w:t xml:space="preserve">f (card </w:t>
-      </w:r>
-      <w:r>
-        <w:rPr>
-          <w:lang w:val="en-IN"/>
-        </w:rPr>
-        <w:t xml:space="preserve">is </w:t>
-      </w:r>
-      <w:r>
-        <w:rPr>
-          <w:lang w:val="en-IN"/>
-        </w:rPr>
-        <w:t xml:space="preserve">used for </w:t>
-      </w:r>
-      <w:r>
-        <w:rPr>
+          <w:rFonts w:ascii="Arial" w:hAnsi="Arial" w:cs="Arial"/>
+          <w:lang w:val="en-IN"/>
+        </w:rPr>
+        <w:t xml:space="preserve">f (card is used for </w:t>
+      </w:r>
+      <w:r>
+        <w:rPr>
+          <w:rFonts w:ascii="Arial" w:hAnsi="Arial" w:cs="Arial"/>
           <w:lang w:val="en-IN"/>
         </w:rPr>
         <w:t xml:space="preserve">the </w:t>
       </w:r>
       <w:r>
         <w:rPr>
+          <w:rFonts w:ascii="Arial" w:hAnsi="Arial" w:cs="Arial"/>
           <w:lang w:val="en-IN"/>
         </w:rPr>
         <w:t>1st time) (</w:t>
       </w:r>
       <w:r>
         <w:rPr>
+          <w:rFonts w:ascii="Arial" w:hAnsi="Arial" w:cs="Arial"/>
           <w:b/>
           <w:bCs/>
           <w:lang w:val="en-IN"/>
@@ -1816,6 +1806,7 @@
       </w:r>
       <w:r>
         <w:rPr>
+          <w:rFonts w:ascii="Arial" w:hAnsi="Arial" w:cs="Arial"/>
           <w:lang w:val="en-IN"/>
         </w:rPr>
         <w:t>)</w:t>
@@ -1824,59 +1815,69 @@
     <w:p>
       <w:pPr>
         <w:rPr>
-          <w:lang w:val="en-IN"/>
-        </w:rPr>
-      </w:pPr>
-      <w:r>
-        <w:rPr>
+          <w:rFonts w:ascii="Arial" w:hAnsi="Arial" w:cs="Arial"/>
+          <w:lang w:val="en-IN"/>
+        </w:rPr>
+      </w:pPr>
+      <w:r>
+        <w:rPr>
+          <w:rFonts w:ascii="Arial" w:hAnsi="Arial" w:cs="Arial"/>
           <w:lang w:val="en-IN"/>
         </w:rPr>
         <w:tab/>
       </w:r>
       <w:r>
         <w:rPr>
+          <w:rFonts w:ascii="Arial" w:hAnsi="Arial" w:cs="Arial"/>
           <w:lang w:val="en-IN"/>
         </w:rPr>
         <w:t>C</w:t>
       </w:r>
       <w:r>
         <w:rPr>
+          <w:rFonts w:ascii="Arial" w:hAnsi="Arial" w:cs="Arial"/>
           <w:lang w:val="en-IN"/>
         </w:rPr>
         <w:t xml:space="preserve">lerk save the details of </w:t>
       </w:r>
       <w:r>
         <w:rPr>
+          <w:rFonts w:ascii="Arial" w:hAnsi="Arial" w:cs="Arial"/>
           <w:lang w:val="en-IN"/>
         </w:rPr>
         <w:t>C</w:t>
       </w:r>
       <w:r>
         <w:rPr>
+          <w:rFonts w:ascii="Arial" w:hAnsi="Arial" w:cs="Arial"/>
           <w:lang w:val="en-IN"/>
         </w:rPr>
         <w:t xml:space="preserve">ustomer and </w:t>
       </w:r>
       <w:r>
         <w:rPr>
+          <w:rFonts w:ascii="Arial" w:hAnsi="Arial" w:cs="Arial"/>
           <w:lang w:val="en-IN"/>
         </w:rPr>
         <w:t>C</w:t>
       </w:r>
       <w:r>
         <w:rPr>
+          <w:rFonts w:ascii="Arial" w:hAnsi="Arial" w:cs="Arial"/>
           <w:lang w:val="en-IN"/>
         </w:rPr>
         <w:t xml:space="preserve">ard in </w:t>
       </w:r>
       <w:r>
         <w:rPr>
+          <w:rFonts w:ascii="Arial" w:hAnsi="Arial" w:cs="Arial"/>
           <w:lang w:val="en-IN"/>
         </w:rPr>
         <w:t>S</w:t>
       </w:r>
       <w:r>
         <w:rPr>
+          <w:rFonts w:ascii="Arial" w:hAnsi="Arial" w:cs="Arial"/>
           <w:lang w:val="en-IN"/>
         </w:rPr>
         <w:t>ystem</w:t>
@@ -1885,17 +1886,20 @@
     <w:p>
       <w:pPr>
         <w:rPr>
-          <w:lang w:val="en-IN"/>
-        </w:rPr>
-      </w:pPr>
-      <w:r>
-        <w:rPr>
+          <w:rFonts w:ascii="Arial" w:hAnsi="Arial" w:cs="Arial"/>
+          <w:lang w:val="en-IN"/>
+        </w:rPr>
+      </w:pPr>
+      <w:r>
+        <w:rPr>
+          <w:rFonts w:ascii="Arial" w:hAnsi="Arial" w:cs="Arial"/>
           <w:lang w:val="en-IN"/>
         </w:rPr>
         <w:t>E</w:t>
       </w:r>
       <w:r>
         <w:rPr>
+          <w:rFonts w:ascii="Arial" w:hAnsi="Arial" w:cs="Arial"/>
           <w:lang w:val="en-IN"/>
         </w:rPr>
         <w:t>nd if</w:t>
@@ -1904,110 +1908,51 @@
     <w:p>
       <w:pPr>
         <w:rPr>
-          <w:lang w:val="en-IN"/>
-        </w:rPr>
-      </w:pPr>
-      <w:r>
-        <w:rPr>
-          <w:lang w:val="en-IN"/>
-        </w:rPr>
-        <w:t>C</w:t>
-      </w:r>
-      <w:r>
-        <w:rPr>
-          <w:lang w:val="en-IN"/>
-        </w:rPr>
-        <w:t xml:space="preserve">lerk process the </w:t>
-      </w:r>
-      <w:r>
-        <w:rPr>
-          <w:lang w:val="en-IN"/>
-        </w:rPr>
-        <w:t>P</w:t>
-      </w:r>
-      <w:r>
-        <w:rPr>
-          <w:lang w:val="en-IN"/>
-        </w:rPr>
-        <w:t>ayment manually</w:t>
-      </w:r>
-    </w:p>
-    <w:p>
-      <w:pPr>
-        <w:rPr>
-          <w:lang w:val="en-IN"/>
-        </w:rPr>
-      </w:pPr>
-      <w:r>
-        <w:rPr>
-          <w:lang w:val="en-IN"/>
-        </w:rPr>
-        <w:t>I</w:t>
-      </w:r>
-      <w:r>
-        <w:rPr>
-          <w:lang w:val="en-IN"/>
-        </w:rPr>
-        <w:t>f (payment is invalid) (special case)</w:t>
-      </w:r>
-    </w:p>
-    <w:p>
-      <w:pPr>
-        <w:rPr>
-          <w:lang w:val="en-IN"/>
-        </w:rPr>
-      </w:pPr>
-      <w:r>
-        <w:rPr>
+          <w:rFonts w:ascii="Arial" w:hAnsi="Arial" w:cs="Arial"/>
+          <w:lang w:val="en-IN"/>
+        </w:rPr>
+      </w:pPr>
+      <w:r>
+        <w:rPr>
+          <w:rFonts w:ascii="Arial" w:hAnsi="Arial" w:cs="Arial"/>
+          <w:lang w:val="en-IN"/>
+        </w:rPr>
+        <w:t>Clerk process the Payment manually</w:t>
+      </w:r>
+    </w:p>
+    <w:p>
+      <w:pPr>
+        <w:rPr>
+          <w:rFonts w:ascii="Arial" w:hAnsi="Arial" w:cs="Arial"/>
+          <w:lang w:val="en-IN"/>
+        </w:rPr>
+      </w:pPr>
+      <w:r>
+        <w:rPr>
+          <w:rFonts w:ascii="Arial" w:hAnsi="Arial" w:cs="Arial"/>
+          <w:lang w:val="en-IN"/>
+        </w:rPr>
+        <w:t>If (payment is invalid) (special case)</w:t>
+      </w:r>
+    </w:p>
+    <w:p>
+      <w:pPr>
+        <w:rPr>
+          <w:rFonts w:ascii="Arial" w:hAnsi="Arial" w:cs="Arial"/>
+          <w:lang w:val="en-IN"/>
+        </w:rPr>
+      </w:pPr>
+      <w:r>
+        <w:rPr>
+          <w:rFonts w:ascii="Arial" w:hAnsi="Arial" w:cs="Arial"/>
           <w:lang w:val="en-IN"/>
         </w:rPr>
         <w:tab/>
-        <w:t>C</w:t>
-      </w:r>
-      <w:r>
-        <w:rPr>
-          <w:lang w:val="en-IN"/>
-        </w:rPr>
-        <w:t xml:space="preserve">lerk rejects the </w:t>
-      </w:r>
-      <w:r>
-        <w:rPr>
-          <w:lang w:val="en-IN"/>
-        </w:rPr>
-        <w:t>P</w:t>
-      </w:r>
-      <w:r>
-        <w:rPr>
-          <w:lang w:val="en-IN"/>
-        </w:rPr>
-        <w:t xml:space="preserve">ayment &amp; </w:t>
-      </w:r>
-      <w:r>
-        <w:rPr>
-          <w:lang w:val="en-IN"/>
-        </w:rPr>
-        <w:t>C</w:t>
-      </w:r>
-      <w:r>
-        <w:rPr>
-          <w:lang w:val="en-IN"/>
-        </w:rPr>
-        <w:t xml:space="preserve">licks </w:t>
-      </w:r>
-      <w:r>
-        <w:rPr>
-          <w:lang w:val="en-IN"/>
-        </w:rPr>
-        <w:t>C</w:t>
-      </w:r>
-      <w:r>
-        <w:rPr>
-          <w:lang w:val="en-IN"/>
-        </w:rPr>
-        <w:t>ancel button (</w:t>
-      </w:r>
-      <w:r>
-        <w:rPr>
+        <w:t>Clerk rejects the Payment &amp; Clicks Cancel button (</w:t>
+      </w:r>
+      <w:r>
+        <w:rPr>
+          <w:rFonts w:ascii="Arial" w:hAnsi="Arial" w:cs="Arial"/>
           <w:b/>
           <w:bCs/>
           <w:lang w:val="en-IN"/>
@@ -2016,6 +1961,7 @@
       </w:r>
       <w:r>
         <w:rPr>
+          <w:rFonts w:ascii="Arial" w:hAnsi="Arial" w:cs="Arial"/>
           <w:lang w:val="en-IN"/>
         </w:rPr>
         <w:t>)</w:t>
@@ -2024,11 +1970,13 @@
     <w:p>
       <w:pPr>
         <w:rPr>
-          <w:lang w:val="en-IN"/>
-        </w:rPr>
-      </w:pPr>
-      <w:r>
-        <w:rPr>
+          <w:rFonts w:ascii="Arial" w:hAnsi="Arial" w:cs="Arial"/>
+          <w:lang w:val="en-IN"/>
+        </w:rPr>
+      </w:pPr>
+      <w:r>
+        <w:rPr>
+          <w:rFonts w:ascii="Arial" w:hAnsi="Arial" w:cs="Arial"/>
           <w:lang w:val="en-IN"/>
         </w:rPr>
         <w:t xml:space="preserve">Else </w:t>
@@ -2037,55 +1985,29 @@
     <w:p>
       <w:pPr>
         <w:rPr>
-          <w:lang w:val="en-IN"/>
-        </w:rPr>
-      </w:pPr>
-      <w:r>
-        <w:rPr>
+          <w:rFonts w:ascii="Arial" w:hAnsi="Arial" w:cs="Arial"/>
+          <w:lang w:val="en-IN"/>
+        </w:rPr>
+      </w:pPr>
+      <w:r>
+        <w:rPr>
+          <w:rFonts w:ascii="Arial" w:hAnsi="Arial" w:cs="Arial"/>
           <w:lang w:val="en-IN"/>
         </w:rPr>
         <w:tab/>
-        <w:t>C</w:t>
-      </w:r>
-      <w:r>
-        <w:rPr>
-          <w:lang w:val="en-IN"/>
-        </w:rPr>
-        <w:t xml:space="preserve">lerk clicks COMPLETE button to </w:t>
-      </w:r>
-      <w:r>
-        <w:rPr>
-          <w:lang w:val="en-IN"/>
-        </w:rPr>
-        <w:t>S</w:t>
-      </w:r>
-      <w:r>
-        <w:rPr>
-          <w:lang w:val="en-IN"/>
-        </w:rPr>
-        <w:t xml:space="preserve">ave in the </w:t>
-      </w:r>
-      <w:r>
-        <w:rPr>
-          <w:lang w:val="en-IN"/>
-        </w:rPr>
-        <w:t>S</w:t>
-      </w:r>
-      <w:r>
-        <w:rPr>
-          <w:lang w:val="en-IN"/>
-        </w:rPr>
-        <w:t>ystem</w:t>
-      </w:r>
-    </w:p>
-    <w:p>
-      <w:pPr>
-        <w:rPr>
-          <w:lang w:val="en-IN"/>
-        </w:rPr>
-      </w:pPr>
-      <w:r>
-        <w:rPr>
+        <w:t>Clerk clicks COMPLETE button to Save in the System</w:t>
+      </w:r>
+    </w:p>
+    <w:p>
+      <w:pPr>
+        <w:rPr>
+          <w:rFonts w:ascii="Arial" w:hAnsi="Arial" w:cs="Arial"/>
+          <w:lang w:val="en-IN"/>
+        </w:rPr>
+      </w:pPr>
+      <w:r>
+        <w:rPr>
+          <w:rFonts w:ascii="Arial" w:hAnsi="Arial" w:cs="Arial"/>
           <w:lang w:val="en-IN"/>
         </w:rPr>
         <w:t>End if</w:t>
@@ -2094,35 +2016,20 @@
     <w:p>
       <w:pPr>
         <w:rPr>
-          <w:lang w:val="en-IN"/>
-        </w:rPr>
-      </w:pPr>
-      <w:r>
-        <w:rPr>
-          <w:lang w:val="en-IN"/>
-        </w:rPr>
-        <w:t>S</w:t>
-      </w:r>
-      <w:r>
-        <w:rPr>
-          <w:lang w:val="en-IN"/>
-        </w:rPr>
-        <w:t xml:space="preserve">tatus changes </w:t>
-      </w:r>
-      <w:r>
-        <w:rPr>
-          <w:lang w:val="en-IN"/>
-        </w:rPr>
-        <w:t>for</w:t>
-      </w:r>
-      <w:r>
-        <w:rPr>
-          <w:lang w:val="en-IN"/>
-        </w:rPr>
-        <w:t xml:space="preserve"> all DVDs from "</w:t>
-      </w:r>
-      <w:r>
-        <w:rPr>
+          <w:rFonts w:ascii="Arial" w:hAnsi="Arial" w:cs="Arial"/>
+          <w:lang w:val="en-IN"/>
+        </w:rPr>
+      </w:pPr>
+      <w:r>
+        <w:rPr>
+          <w:rFonts w:ascii="Arial" w:hAnsi="Arial" w:cs="Arial"/>
+          <w:lang w:val="en-IN"/>
+        </w:rPr>
+        <w:t>Status changes for all DVDs from "</w:t>
+      </w:r>
+      <w:r>
+        <w:rPr>
+          <w:rFonts w:ascii="Arial" w:hAnsi="Arial" w:cs="Arial"/>
           <w:b/>
           <w:bCs/>
           <w:lang w:val="en-IN"/>
@@ -2131,12 +2038,14 @@
       </w:r>
       <w:r>
         <w:rPr>
+          <w:rFonts w:ascii="Arial" w:hAnsi="Arial" w:cs="Arial"/>
           <w:lang w:val="en-IN"/>
         </w:rPr>
         <w:t>" to "</w:t>
       </w:r>
       <w:r>
         <w:rPr>
+          <w:rFonts w:ascii="Arial" w:hAnsi="Arial" w:cs="Arial"/>
           <w:b/>
           <w:bCs/>
           <w:lang w:val="en-IN"/>
@@ -2145,18 +2054,21 @@
       </w:r>
       <w:r>
         <w:rPr>
+          <w:rFonts w:ascii="Arial" w:hAnsi="Arial" w:cs="Arial"/>
           <w:lang w:val="en-IN"/>
         </w:rPr>
         <w:t>" in</w:t>
       </w:r>
       <w:r>
         <w:rPr>
+          <w:rFonts w:ascii="Arial" w:hAnsi="Arial" w:cs="Arial"/>
           <w:lang w:val="en-IN"/>
         </w:rPr>
         <w:t xml:space="preserve"> the</w:t>
       </w:r>
       <w:r>
         <w:rPr>
+          <w:rFonts w:ascii="Arial" w:hAnsi="Arial" w:cs="Arial"/>
           <w:lang w:val="en-IN"/>
         </w:rPr>
         <w:t xml:space="preserve"> system</w:t>
@@ -2165,41 +2077,48 @@
     <w:p>
       <w:pPr>
         <w:rPr>
-          <w:lang w:val="en-IN"/>
-        </w:rPr>
-      </w:pPr>
-      <w:r>
-        <w:rPr>
+          <w:rFonts w:ascii="Arial" w:hAnsi="Arial" w:cs="Arial"/>
+          <w:lang w:val="en-IN"/>
+        </w:rPr>
+      </w:pPr>
+      <w:r>
+        <w:rPr>
+          <w:rFonts w:ascii="Arial" w:hAnsi="Arial" w:cs="Arial"/>
           <w:lang w:val="en-IN"/>
         </w:rPr>
         <w:t>S</w:t>
       </w:r>
       <w:r>
         <w:rPr>
+          <w:rFonts w:ascii="Arial" w:hAnsi="Arial" w:cs="Arial"/>
           <w:lang w:val="en-IN"/>
         </w:rPr>
         <w:t xml:space="preserve">how </w:t>
       </w:r>
       <w:r>
         <w:rPr>
+          <w:rFonts w:ascii="Arial" w:hAnsi="Arial" w:cs="Arial"/>
           <w:lang w:val="en-IN"/>
         </w:rPr>
         <w:t>S</w:t>
       </w:r>
       <w:r>
         <w:rPr>
+          <w:rFonts w:ascii="Arial" w:hAnsi="Arial" w:cs="Arial"/>
           <w:lang w:val="en-IN"/>
         </w:rPr>
         <w:t xml:space="preserve">uccess </w:t>
       </w:r>
       <w:r>
         <w:rPr>
+          <w:rFonts w:ascii="Arial" w:hAnsi="Arial" w:cs="Arial"/>
           <w:lang w:val="en-IN"/>
         </w:rPr>
         <w:t>M</w:t>
       </w:r>
       <w:r>
         <w:rPr>
+          <w:rFonts w:ascii="Arial" w:hAnsi="Arial" w:cs="Arial"/>
           <w:lang w:val="en-IN"/>
         </w:rPr>
         <w:t>essage</w:t>
@@ -2208,59 +2127,69 @@
     <w:p>
       <w:pPr>
         <w:rPr>
-          <w:lang w:val="en-IN"/>
-        </w:rPr>
-      </w:pPr>
-      <w:r>
-        <w:rPr>
+          <w:rFonts w:ascii="Arial" w:hAnsi="Arial" w:cs="Arial"/>
+          <w:lang w:val="en-IN"/>
+        </w:rPr>
+      </w:pPr>
+      <w:r>
+        <w:rPr>
+          <w:rFonts w:ascii="Arial" w:hAnsi="Arial" w:cs="Arial"/>
           <w:lang w:val="en-IN"/>
         </w:rPr>
         <w:t>C</w:t>
       </w:r>
       <w:r>
         <w:rPr>
+          <w:rFonts w:ascii="Arial" w:hAnsi="Arial" w:cs="Arial"/>
           <w:lang w:val="en-IN"/>
         </w:rPr>
         <w:t xml:space="preserve">lerk </w:t>
       </w:r>
       <w:r>
         <w:rPr>
+          <w:rFonts w:ascii="Arial" w:hAnsi="Arial" w:cs="Arial"/>
           <w:lang w:val="en-IN"/>
         </w:rPr>
         <w:t>E</w:t>
       </w:r>
       <w:r>
         <w:rPr>
+          <w:rFonts w:ascii="Arial" w:hAnsi="Arial" w:cs="Arial"/>
           <w:lang w:val="en-IN"/>
         </w:rPr>
         <w:t xml:space="preserve">nters </w:t>
       </w:r>
       <w:r>
         <w:rPr>
+          <w:rFonts w:ascii="Arial" w:hAnsi="Arial" w:cs="Arial"/>
           <w:lang w:val="en-IN"/>
         </w:rPr>
         <w:t>S</w:t>
       </w:r>
       <w:r>
         <w:rPr>
+          <w:rFonts w:ascii="Arial" w:hAnsi="Arial" w:cs="Arial"/>
           <w:lang w:val="en-IN"/>
         </w:rPr>
         <w:t xml:space="preserve">taff </w:t>
       </w:r>
       <w:r>
         <w:rPr>
+          <w:rFonts w:ascii="Arial" w:hAnsi="Arial" w:cs="Arial"/>
           <w:lang w:val="en-IN"/>
         </w:rPr>
         <w:t>n</w:t>
       </w:r>
       <w:r>
         <w:rPr>
+          <w:rFonts w:ascii="Arial" w:hAnsi="Arial" w:cs="Arial"/>
           <w:lang w:val="en-IN"/>
         </w:rPr>
         <w:t>umber</w:t>
       </w:r>
       <w:r>
         <w:rPr>
+          <w:rFonts w:ascii="Arial" w:hAnsi="Arial" w:cs="Arial"/>
           <w:lang w:val="en-IN"/>
         </w:rPr>
         <w:t xml:space="preserve"> in the system</w:t>
@@ -2269,11 +2198,13 @@
     <w:p>
       <w:pPr>
         <w:rPr>
-          <w:lang w:val="en-IN"/>
-        </w:rPr>
-      </w:pPr>
-      <w:r>
-        <w:rPr>
+          <w:rFonts w:ascii="Arial" w:hAnsi="Arial" w:cs="Arial"/>
+          <w:lang w:val="en-IN"/>
+        </w:rPr>
+      </w:pPr>
+      <w:r>
+        <w:rPr>
+          <w:rFonts w:ascii="Arial" w:hAnsi="Arial" w:cs="Arial"/>
           <w:lang w:val="en-IN"/>
         </w:rPr>
         <w:t>System links Clerk record to Rental form</w:t>
@@ -2299,7 +2230,7 @@
           <w:lang w:val="en-IN"/>
         </w:rPr>
       </w:pPr>
-      <w:bookmarkStart w:id="2" w:name="_Toc184584615"/>
+      <w:bookmarkStart w:id="2" w:name="_Toc185333539"/>
       <w:r>
         <w:rPr>
           <w:lang w:val="en-IN"/>
@@ -2332,13 +2263,12 @@
       <w:r>
         <w:rPr>
           <w:noProof/>
-          <w:lang w:val="en-IN"/>
         </w:rPr>
         <w:drawing>
-          <wp:inline distT="0" distB="0" distL="0" distR="0" wp14:anchorId="25B0F6D3" wp14:editId="10F9C51C">
-            <wp:extent cx="5727700" cy="4686300"/>
-            <wp:effectExtent l="0" t="0" r="6350" b="0"/>
-            <wp:docPr id="855841948" name="Picture 1"/>
+          <wp:inline distT="0" distB="0" distL="0" distR="0" wp14:anchorId="03F7AB1F" wp14:editId="68700AC1">
+            <wp:extent cx="5731510" cy="4688840"/>
+            <wp:effectExtent l="0" t="0" r="2540" b="0"/>
+            <wp:docPr id="1754077422" name="Picture 2"/>
             <wp:cNvGraphicFramePr>
               <a:graphicFrameLocks xmlns:a="http://schemas.openxmlformats.org/drawingml/2006/main" noChangeAspect="1"/>
             </wp:cNvGraphicFramePr>
@@ -2346,7 +2276,7 @@
               <a:graphicData uri="http://schemas.openxmlformats.org/drawingml/2006/picture">
                 <pic:pic xmlns:pic="http://schemas.openxmlformats.org/drawingml/2006/picture">
                   <pic:nvPicPr>
-                    <pic:cNvPr id="0" name="Picture 1"/>
+                    <pic:cNvPr id="0" name="Picture 6"/>
                     <pic:cNvPicPr>
                       <a:picLocks noChangeAspect="1" noChangeArrowheads="1"/>
                     </pic:cNvPicPr>
@@ -2367,7 +2297,7 @@
                   <pic:spPr bwMode="auto">
                     <a:xfrm>
                       <a:off x="0" y="0"/>
-                      <a:ext cx="5727700" cy="4686300"/>
+                      <a:ext cx="5731510" cy="4688840"/>
                     </a:xfrm>
                     <a:prstGeom prst="rect">
                       <a:avLst/>
@@ -2418,7 +2348,7 @@
           <w:lang w:val="en-IN"/>
         </w:rPr>
       </w:pPr>
-      <w:bookmarkStart w:id="3" w:name="_Toc184584616"/>
+      <w:bookmarkStart w:id="3" w:name="_Toc185333540"/>
       <w:r>
         <w:rPr>
           <w:lang w:val="en-IN"/>
@@ -2503,6 +2433,1864 @@
           </wp:inline>
         </w:drawing>
       </w:r>
+    </w:p>
+    <w:p>
+      <w:pPr>
+        <w:pStyle w:val="Heading1"/>
+        <w:rPr>
+          <w:lang w:val="en-IN"/>
+        </w:rPr>
+      </w:pPr>
+      <w:bookmarkStart w:id="4" w:name="_Toc185333541"/>
+      <w:r>
+        <w:rPr>
+          <w:lang w:val="en-IN"/>
+        </w:rPr>
+        <w:lastRenderedPageBreak/>
+        <w:t>Group Meeting Form</w:t>
+      </w:r>
+      <w:bookmarkEnd w:id="4"/>
+    </w:p>
+    <w:p>
+      <w:pPr>
+        <w:rPr>
+          <w:lang w:val="en-IN"/>
+        </w:rPr>
+      </w:pPr>
+    </w:p>
+    <w:tbl>
+      <w:tblPr>
+        <w:tblStyle w:val="TableGrid"/>
+        <w:tblW w:w="9122" w:type="dxa"/>
+        <w:jc w:val="center"/>
+        <w:tblLook w:val="04A0" w:firstRow="1" w:lastRow="0" w:firstColumn="1" w:lastColumn="0" w:noHBand="0" w:noVBand="1"/>
+      </w:tblPr>
+      <w:tblGrid>
+        <w:gridCol w:w="4775"/>
+        <w:gridCol w:w="4347"/>
+      </w:tblGrid>
+      <w:tr>
+        <w:trPr>
+          <w:trHeight w:val="452"/>
+          <w:jc w:val="center"/>
+        </w:trPr>
+        <w:tc>
+          <w:tcPr>
+            <w:tcW w:w="4775" w:type="dxa"/>
+          </w:tcPr>
+          <w:p>
+            <w:pPr>
+              <w:pStyle w:val="List"/>
+              <w:spacing w:afterLines="60" w:after="144"/>
+              <w:ind w:left="0" w:firstLine="0"/>
+              <w:rPr>
+                <w:rFonts w:ascii="Arial" w:hAnsi="Arial" w:cs="Arial"/>
+                <w:sz w:val="22"/>
+                <w:szCs w:val="22"/>
+              </w:rPr>
+            </w:pPr>
+            <w:r>
+              <w:rPr>
+                <w:rFonts w:ascii="Arial" w:hAnsi="Arial" w:cs="Arial"/>
+                <w:b/>
+                <w:bCs/>
+                <w:sz w:val="22"/>
+                <w:szCs w:val="22"/>
+              </w:rPr>
+              <w:t>Group Meeting Number</w:t>
+            </w:r>
+            <w:r>
+              <w:rPr>
+                <w:rFonts w:ascii="Arial" w:hAnsi="Arial" w:cs="Arial"/>
+                <w:sz w:val="22"/>
+                <w:szCs w:val="22"/>
+              </w:rPr>
+              <w:t>: 1</w:t>
+            </w:r>
+          </w:p>
+        </w:tc>
+        <w:tc>
+          <w:tcPr>
+            <w:tcW w:w="4347" w:type="dxa"/>
+          </w:tcPr>
+          <w:p>
+            <w:pPr>
+              <w:pStyle w:val="List"/>
+              <w:spacing w:afterLines="60" w:after="144"/>
+              <w:ind w:left="0" w:firstLine="0"/>
+              <w:rPr>
+                <w:rFonts w:ascii="Arial" w:hAnsi="Arial" w:cs="Arial"/>
+                <w:sz w:val="22"/>
+                <w:szCs w:val="22"/>
+              </w:rPr>
+            </w:pPr>
+            <w:r>
+              <w:rPr>
+                <w:rFonts w:ascii="Arial" w:hAnsi="Arial" w:cs="Arial"/>
+                <w:b/>
+                <w:bCs/>
+                <w:sz w:val="22"/>
+                <w:szCs w:val="22"/>
+              </w:rPr>
+              <w:t>Meeting Date/Time</w:t>
+            </w:r>
+            <w:r>
+              <w:rPr>
+                <w:rFonts w:ascii="Arial" w:hAnsi="Arial" w:cs="Arial"/>
+                <w:sz w:val="22"/>
+                <w:szCs w:val="22"/>
+              </w:rPr>
+              <w:t>:</w:t>
+            </w:r>
+            <w:r>
+              <w:rPr>
+                <w:rFonts w:ascii="Arial" w:hAnsi="Arial" w:cs="Arial"/>
+                <w:sz w:val="22"/>
+                <w:szCs w:val="22"/>
+              </w:rPr>
+              <w:t xml:space="preserve"> 01-12-2024</w:t>
+            </w:r>
+          </w:p>
+        </w:tc>
+      </w:tr>
+      <w:tr>
+        <w:trPr>
+          <w:trHeight w:val="452"/>
+          <w:jc w:val="center"/>
+        </w:trPr>
+        <w:tc>
+          <w:tcPr>
+            <w:tcW w:w="9122" w:type="dxa"/>
+            <w:gridSpan w:val="2"/>
+          </w:tcPr>
+          <w:p>
+            <w:pPr>
+              <w:pStyle w:val="List"/>
+              <w:spacing w:afterLines="60" w:after="144"/>
+              <w:ind w:left="0" w:firstLine="0"/>
+              <w:rPr>
+                <w:rFonts w:ascii="Arial" w:hAnsi="Arial" w:cs="Arial"/>
+                <w:sz w:val="22"/>
+                <w:szCs w:val="22"/>
+              </w:rPr>
+            </w:pPr>
+            <w:r>
+              <w:rPr>
+                <w:rFonts w:ascii="Arial" w:hAnsi="Arial" w:cs="Arial"/>
+                <w:b/>
+                <w:bCs/>
+                <w:sz w:val="22"/>
+                <w:szCs w:val="22"/>
+              </w:rPr>
+              <w:t>Attendees Full Name/Banner ID</w:t>
+            </w:r>
+            <w:r>
+              <w:rPr>
+                <w:rFonts w:ascii="Arial" w:hAnsi="Arial" w:cs="Arial"/>
+                <w:sz w:val="22"/>
+                <w:szCs w:val="22"/>
+              </w:rPr>
+              <w:t>:</w:t>
+            </w:r>
+            <w:r>
+              <w:rPr>
+                <w:rFonts w:ascii="Arial" w:hAnsi="Arial" w:cs="Arial"/>
+                <w:sz w:val="22"/>
+                <w:szCs w:val="22"/>
+              </w:rPr>
+              <w:t xml:space="preserve"> </w:t>
+            </w:r>
+            <w:r>
+              <w:rPr>
+                <w:rFonts w:ascii="Arial" w:hAnsi="Arial" w:cs="Arial"/>
+                <w:sz w:val="22"/>
+                <w:szCs w:val="22"/>
+              </w:rPr>
+              <w:t>B01759301, B01746656, B01764963, B01755979</w:t>
+            </w:r>
+          </w:p>
+        </w:tc>
+      </w:tr>
+      <w:tr>
+        <w:trPr>
+          <w:trHeight w:val="1606"/>
+          <w:jc w:val="center"/>
+        </w:trPr>
+        <w:tc>
+          <w:tcPr>
+            <w:tcW w:w="9122" w:type="dxa"/>
+            <w:gridSpan w:val="2"/>
+            <w:tcBorders>
+              <w:bottom w:val="single" w:sz="4" w:space="0" w:color="auto"/>
+            </w:tcBorders>
+          </w:tcPr>
+          <w:p>
+            <w:pPr>
+              <w:pStyle w:val="BodyText"/>
+              <w:jc w:val="both"/>
+              <w:rPr>
+                <w:rFonts w:ascii="Arial" w:hAnsi="Arial" w:cs="Arial"/>
+                <w:b/>
+                <w:bCs/>
+                <w:sz w:val="22"/>
+                <w:szCs w:val="22"/>
+              </w:rPr>
+            </w:pPr>
+            <w:r>
+              <w:rPr>
+                <w:rFonts w:ascii="Arial" w:hAnsi="Arial" w:cs="Arial"/>
+                <w:b/>
+                <w:bCs/>
+                <w:sz w:val="22"/>
+                <w:szCs w:val="22"/>
+              </w:rPr>
+              <w:t>Progress</w:t>
+            </w:r>
+          </w:p>
+          <w:p>
+            <w:pPr>
+              <w:pStyle w:val="BodyText"/>
+              <w:numPr>
+                <w:ilvl w:val="0"/>
+                <w:numId w:val="13"/>
+              </w:numPr>
+              <w:spacing w:after="0"/>
+              <w:jc w:val="both"/>
+              <w:rPr>
+                <w:rFonts w:ascii="Arial" w:hAnsi="Arial" w:cs="Arial"/>
+                <w:sz w:val="22"/>
+                <w:szCs w:val="22"/>
+              </w:rPr>
+            </w:pPr>
+            <w:r>
+              <w:rPr>
+                <w:rFonts w:ascii="Arial" w:hAnsi="Arial" w:cs="Arial"/>
+                <w:sz w:val="22"/>
+                <w:szCs w:val="22"/>
+                <w:u w:val="single"/>
+              </w:rPr>
+              <w:t>Complete tasks</w:t>
+            </w:r>
+          </w:p>
+          <w:p>
+            <w:pPr>
+              <w:pStyle w:val="BodyText"/>
+              <w:numPr>
+                <w:ilvl w:val="0"/>
+                <w:numId w:val="10"/>
+              </w:numPr>
+              <w:spacing w:after="0"/>
+              <w:ind w:left="717" w:hanging="357"/>
+              <w:jc w:val="both"/>
+              <w:rPr>
+                <w:rFonts w:ascii="Arial" w:hAnsi="Arial" w:cs="Arial"/>
+                <w:sz w:val="22"/>
+                <w:szCs w:val="22"/>
+              </w:rPr>
+            </w:pPr>
+            <w:r>
+              <w:rPr>
+                <w:rFonts w:ascii="Arial" w:hAnsi="Arial" w:cs="Arial"/>
+                <w:sz w:val="22"/>
+                <w:szCs w:val="22"/>
+              </w:rPr>
+              <w:t>Discussed about the case study and outlined important keywords.</w:t>
+            </w:r>
+          </w:p>
+          <w:p>
+            <w:pPr>
+              <w:pStyle w:val="BodyText"/>
+              <w:numPr>
+                <w:ilvl w:val="0"/>
+                <w:numId w:val="10"/>
+              </w:numPr>
+              <w:spacing w:after="0"/>
+              <w:ind w:left="717" w:hanging="357"/>
+              <w:jc w:val="both"/>
+              <w:rPr>
+                <w:rFonts w:ascii="Arial" w:hAnsi="Arial" w:cs="Arial"/>
+                <w:sz w:val="22"/>
+                <w:szCs w:val="22"/>
+              </w:rPr>
+            </w:pPr>
+            <w:r>
+              <w:rPr>
+                <w:rFonts w:ascii="Arial" w:hAnsi="Arial" w:cs="Arial"/>
+                <w:sz w:val="22"/>
+                <w:szCs w:val="22"/>
+              </w:rPr>
+              <w:t>Assigned tasks to group members.</w:t>
+            </w:r>
+          </w:p>
+          <w:p>
+            <w:pPr>
+              <w:pStyle w:val="BodyText"/>
+              <w:spacing w:after="0"/>
+              <w:jc w:val="both"/>
+              <w:rPr>
+                <w:rFonts w:ascii="Arial" w:hAnsi="Arial" w:cs="Arial"/>
+                <w:sz w:val="22"/>
+                <w:szCs w:val="22"/>
+              </w:rPr>
+            </w:pPr>
+          </w:p>
+        </w:tc>
+      </w:tr>
+      <w:tr>
+        <w:trPr>
+          <w:trHeight w:val="1489"/>
+          <w:jc w:val="center"/>
+        </w:trPr>
+        <w:tc>
+          <w:tcPr>
+            <w:tcW w:w="9122" w:type="dxa"/>
+            <w:gridSpan w:val="2"/>
+            <w:tcBorders>
+              <w:bottom w:val="single" w:sz="4" w:space="0" w:color="auto"/>
+            </w:tcBorders>
+          </w:tcPr>
+          <w:p>
+            <w:pPr>
+              <w:pStyle w:val="BodyText"/>
+              <w:spacing w:after="0"/>
+              <w:jc w:val="both"/>
+              <w:rPr>
+                <w:rFonts w:ascii="Arial" w:hAnsi="Arial" w:cs="Arial"/>
+                <w:b/>
+                <w:bCs/>
+                <w:sz w:val="22"/>
+                <w:szCs w:val="22"/>
+              </w:rPr>
+            </w:pPr>
+            <w:r>
+              <w:rPr>
+                <w:rFonts w:ascii="Arial" w:hAnsi="Arial" w:cs="Arial"/>
+                <w:b/>
+                <w:bCs/>
+                <w:sz w:val="22"/>
+                <w:szCs w:val="22"/>
+              </w:rPr>
+              <w:t>Tasks To Be Completed by Next Meeting (Date/Time)</w:t>
+            </w:r>
+          </w:p>
+          <w:p>
+            <w:pPr>
+              <w:pStyle w:val="BodyText"/>
+              <w:spacing w:after="0"/>
+              <w:jc w:val="both"/>
+              <w:rPr>
+                <w:rFonts w:ascii="Arial" w:hAnsi="Arial" w:cs="Arial"/>
+                <w:b/>
+                <w:bCs/>
+                <w:sz w:val="22"/>
+                <w:szCs w:val="22"/>
+              </w:rPr>
+            </w:pPr>
+            <w:r>
+              <w:rPr>
+                <w:rFonts w:ascii="Arial" w:hAnsi="Arial" w:cs="Arial"/>
+                <w:b/>
+                <w:bCs/>
+                <w:sz w:val="22"/>
+                <w:szCs w:val="22"/>
+              </w:rPr>
+              <w:t xml:space="preserve"> </w:t>
+            </w:r>
+          </w:p>
+          <w:p>
+            <w:pPr>
+              <w:pStyle w:val="BodyText"/>
+              <w:numPr>
+                <w:ilvl w:val="0"/>
+                <w:numId w:val="12"/>
+              </w:numPr>
+              <w:spacing w:after="0"/>
+              <w:jc w:val="both"/>
+              <w:rPr>
+                <w:rFonts w:ascii="Arial" w:hAnsi="Arial" w:cs="Arial"/>
+                <w:sz w:val="22"/>
+                <w:szCs w:val="22"/>
+              </w:rPr>
+            </w:pPr>
+            <w:r>
+              <w:rPr>
+                <w:rFonts w:ascii="Arial" w:hAnsi="Arial" w:cs="Arial"/>
+                <w:sz w:val="22"/>
+                <w:szCs w:val="22"/>
+              </w:rPr>
+              <w:t>Make a list of all the use-case actions, actors</w:t>
+            </w:r>
+            <w:r>
+              <w:rPr>
+                <w:rFonts w:ascii="Arial" w:hAnsi="Arial" w:cs="Arial"/>
+                <w:sz w:val="22"/>
+                <w:szCs w:val="22"/>
+              </w:rPr>
+              <w:t xml:space="preserve"> </w:t>
+            </w:r>
+            <w:r>
+              <w:rPr>
+                <w:rFonts w:ascii="Arial" w:hAnsi="Arial" w:cs="Arial"/>
+                <w:sz w:val="22"/>
+                <w:szCs w:val="22"/>
+              </w:rPr>
+              <w:t>and possible connections.</w:t>
+            </w:r>
+          </w:p>
+          <w:p>
+            <w:pPr>
+              <w:pStyle w:val="BodyText"/>
+              <w:numPr>
+                <w:ilvl w:val="0"/>
+                <w:numId w:val="12"/>
+              </w:numPr>
+              <w:spacing w:after="0"/>
+              <w:jc w:val="both"/>
+              <w:rPr>
+                <w:rFonts w:ascii="Arial" w:hAnsi="Arial" w:cs="Arial"/>
+                <w:sz w:val="22"/>
+                <w:szCs w:val="22"/>
+              </w:rPr>
+            </w:pPr>
+            <w:r>
+              <w:rPr>
+                <w:rFonts w:ascii="Arial" w:hAnsi="Arial" w:cs="Arial"/>
+                <w:sz w:val="22"/>
+                <w:szCs w:val="22"/>
+              </w:rPr>
+              <w:t>List out the entities for the class diagram.</w:t>
+            </w:r>
+          </w:p>
+          <w:p>
+            <w:pPr>
+              <w:pStyle w:val="BodyText"/>
+              <w:spacing w:after="0"/>
+              <w:jc w:val="both"/>
+              <w:rPr>
+                <w:rFonts w:ascii="Arial" w:hAnsi="Arial" w:cs="Arial"/>
+                <w:sz w:val="22"/>
+                <w:szCs w:val="22"/>
+              </w:rPr>
+            </w:pPr>
+          </w:p>
+        </w:tc>
+      </w:tr>
+    </w:tbl>
+    <w:p>
+      <w:pPr>
+        <w:rPr>
+          <w:rFonts w:ascii="Arial" w:hAnsi="Arial" w:cs="Arial"/>
+          <w:lang w:val="en-IN"/>
+        </w:rPr>
+      </w:pPr>
+    </w:p>
+    <w:tbl>
+      <w:tblPr>
+        <w:tblStyle w:val="TableGrid"/>
+        <w:tblW w:w="9170" w:type="dxa"/>
+        <w:jc w:val="center"/>
+        <w:tblLook w:val="04A0" w:firstRow="1" w:lastRow="0" w:firstColumn="1" w:lastColumn="0" w:noHBand="0" w:noVBand="1"/>
+      </w:tblPr>
+      <w:tblGrid>
+        <w:gridCol w:w="4800"/>
+        <w:gridCol w:w="4370"/>
+      </w:tblGrid>
+      <w:tr>
+        <w:trPr>
+          <w:trHeight w:val="438"/>
+          <w:jc w:val="center"/>
+        </w:trPr>
+        <w:tc>
+          <w:tcPr>
+            <w:tcW w:w="4800" w:type="dxa"/>
+          </w:tcPr>
+          <w:p>
+            <w:pPr>
+              <w:pStyle w:val="List"/>
+              <w:spacing w:afterLines="60" w:after="144"/>
+              <w:ind w:left="0" w:firstLine="0"/>
+              <w:rPr>
+                <w:rFonts w:ascii="Arial" w:hAnsi="Arial" w:cs="Arial"/>
+                <w:sz w:val="22"/>
+                <w:szCs w:val="22"/>
+              </w:rPr>
+            </w:pPr>
+            <w:r>
+              <w:rPr>
+                <w:rFonts w:ascii="Arial" w:hAnsi="Arial" w:cs="Arial"/>
+                <w:b/>
+                <w:bCs/>
+                <w:sz w:val="22"/>
+                <w:szCs w:val="22"/>
+              </w:rPr>
+              <w:t>Group Meeting Number</w:t>
+            </w:r>
+            <w:r>
+              <w:rPr>
+                <w:rFonts w:ascii="Arial" w:hAnsi="Arial" w:cs="Arial"/>
+                <w:sz w:val="22"/>
+                <w:szCs w:val="22"/>
+              </w:rPr>
+              <w:t xml:space="preserve">: </w:t>
+            </w:r>
+            <w:r>
+              <w:rPr>
+                <w:rFonts w:ascii="Arial" w:hAnsi="Arial" w:cs="Arial"/>
+                <w:sz w:val="22"/>
+                <w:szCs w:val="22"/>
+              </w:rPr>
+              <w:t>2</w:t>
+            </w:r>
+          </w:p>
+        </w:tc>
+        <w:tc>
+          <w:tcPr>
+            <w:tcW w:w="4369" w:type="dxa"/>
+          </w:tcPr>
+          <w:p>
+            <w:pPr>
+              <w:pStyle w:val="List"/>
+              <w:spacing w:afterLines="60" w:after="144"/>
+              <w:ind w:left="0" w:firstLine="0"/>
+              <w:rPr>
+                <w:rFonts w:ascii="Arial" w:hAnsi="Arial" w:cs="Arial"/>
+                <w:sz w:val="22"/>
+                <w:szCs w:val="22"/>
+              </w:rPr>
+            </w:pPr>
+            <w:r>
+              <w:rPr>
+                <w:rFonts w:ascii="Arial" w:hAnsi="Arial" w:cs="Arial"/>
+                <w:b/>
+                <w:bCs/>
+                <w:sz w:val="22"/>
+                <w:szCs w:val="22"/>
+              </w:rPr>
+              <w:t>Meeting Date/Time</w:t>
+            </w:r>
+            <w:r>
+              <w:rPr>
+                <w:rFonts w:ascii="Arial" w:hAnsi="Arial" w:cs="Arial"/>
+                <w:sz w:val="22"/>
+                <w:szCs w:val="22"/>
+              </w:rPr>
+              <w:t>: 0</w:t>
+            </w:r>
+            <w:r>
+              <w:rPr>
+                <w:rFonts w:ascii="Arial" w:hAnsi="Arial" w:cs="Arial"/>
+                <w:sz w:val="22"/>
+                <w:szCs w:val="22"/>
+              </w:rPr>
+              <w:t>4</w:t>
+            </w:r>
+            <w:r>
+              <w:rPr>
+                <w:rFonts w:ascii="Arial" w:hAnsi="Arial" w:cs="Arial"/>
+                <w:sz w:val="22"/>
+                <w:szCs w:val="22"/>
+              </w:rPr>
+              <w:t>-12-2024</w:t>
+            </w:r>
+          </w:p>
+        </w:tc>
+      </w:tr>
+      <w:tr>
+        <w:trPr>
+          <w:trHeight w:val="438"/>
+          <w:jc w:val="center"/>
+        </w:trPr>
+        <w:tc>
+          <w:tcPr>
+            <w:tcW w:w="9170" w:type="dxa"/>
+            <w:gridSpan w:val="2"/>
+          </w:tcPr>
+          <w:p>
+            <w:pPr>
+              <w:pStyle w:val="List"/>
+              <w:spacing w:afterLines="60" w:after="144"/>
+              <w:ind w:left="0" w:firstLine="0"/>
+              <w:rPr>
+                <w:rFonts w:ascii="Arial" w:hAnsi="Arial" w:cs="Arial"/>
+                <w:sz w:val="22"/>
+                <w:szCs w:val="22"/>
+              </w:rPr>
+            </w:pPr>
+            <w:r>
+              <w:rPr>
+                <w:rFonts w:ascii="Arial" w:hAnsi="Arial" w:cs="Arial"/>
+                <w:b/>
+                <w:bCs/>
+                <w:sz w:val="22"/>
+                <w:szCs w:val="22"/>
+              </w:rPr>
+              <w:t>Attendees Full Name/Banner ID</w:t>
+            </w:r>
+            <w:r>
+              <w:rPr>
+                <w:rFonts w:ascii="Arial" w:hAnsi="Arial" w:cs="Arial"/>
+                <w:sz w:val="22"/>
+                <w:szCs w:val="22"/>
+              </w:rPr>
+              <w:t>:</w:t>
+            </w:r>
+            <w:r>
+              <w:rPr>
+                <w:rFonts w:ascii="Arial" w:hAnsi="Arial" w:cs="Arial"/>
+                <w:sz w:val="22"/>
+                <w:szCs w:val="22"/>
+              </w:rPr>
+              <w:t xml:space="preserve"> </w:t>
+            </w:r>
+            <w:r>
+              <w:rPr>
+                <w:rFonts w:ascii="Arial" w:hAnsi="Arial" w:cs="Arial"/>
+                <w:sz w:val="22"/>
+                <w:szCs w:val="22"/>
+              </w:rPr>
+              <w:t>B01759301, B01746656, B01764963, B01755979</w:t>
+            </w:r>
+          </w:p>
+        </w:tc>
+      </w:tr>
+      <w:tr>
+        <w:trPr>
+          <w:trHeight w:val="2261"/>
+          <w:jc w:val="center"/>
+        </w:trPr>
+        <w:tc>
+          <w:tcPr>
+            <w:tcW w:w="9170" w:type="dxa"/>
+            <w:gridSpan w:val="2"/>
+          </w:tcPr>
+          <w:p>
+            <w:pPr>
+              <w:pStyle w:val="BodyText"/>
+              <w:jc w:val="both"/>
+              <w:rPr>
+                <w:rFonts w:ascii="Arial" w:hAnsi="Arial" w:cs="Arial"/>
+                <w:b/>
+                <w:bCs/>
+                <w:sz w:val="22"/>
+                <w:szCs w:val="22"/>
+              </w:rPr>
+            </w:pPr>
+            <w:r>
+              <w:rPr>
+                <w:rFonts w:ascii="Arial" w:hAnsi="Arial" w:cs="Arial"/>
+                <w:b/>
+                <w:bCs/>
+                <w:sz w:val="22"/>
+                <w:szCs w:val="22"/>
+              </w:rPr>
+              <w:t>Progress</w:t>
+            </w:r>
+          </w:p>
+          <w:p>
+            <w:pPr>
+              <w:pStyle w:val="BodyText"/>
+              <w:numPr>
+                <w:ilvl w:val="0"/>
+                <w:numId w:val="13"/>
+              </w:numPr>
+              <w:spacing w:after="0"/>
+              <w:jc w:val="both"/>
+              <w:rPr>
+                <w:rFonts w:ascii="Arial" w:hAnsi="Arial" w:cs="Arial"/>
+                <w:sz w:val="22"/>
+                <w:szCs w:val="22"/>
+              </w:rPr>
+            </w:pPr>
+            <w:r>
+              <w:rPr>
+                <w:rFonts w:ascii="Arial" w:hAnsi="Arial" w:cs="Arial"/>
+                <w:sz w:val="22"/>
+                <w:szCs w:val="22"/>
+                <w:u w:val="single"/>
+              </w:rPr>
+              <w:t>Complete tasks over the last week</w:t>
+            </w:r>
+          </w:p>
+          <w:p>
+            <w:pPr>
+              <w:pStyle w:val="BodyText"/>
+              <w:numPr>
+                <w:ilvl w:val="0"/>
+                <w:numId w:val="15"/>
+              </w:numPr>
+              <w:spacing w:after="0"/>
+              <w:rPr>
+                <w:rFonts w:ascii="Arial" w:hAnsi="Arial" w:cs="Arial"/>
+                <w:sz w:val="22"/>
+                <w:szCs w:val="22"/>
+              </w:rPr>
+            </w:pPr>
+            <w:r>
+              <w:rPr>
+                <w:rFonts w:ascii="Arial" w:hAnsi="Arial" w:cs="Arial"/>
+                <w:sz w:val="22"/>
+                <w:szCs w:val="22"/>
+              </w:rPr>
+              <w:t>Listed all the actions and actors for use-case diagram.</w:t>
+            </w:r>
+          </w:p>
+          <w:p>
+            <w:pPr>
+              <w:pStyle w:val="BodyText"/>
+              <w:numPr>
+                <w:ilvl w:val="0"/>
+                <w:numId w:val="15"/>
+              </w:numPr>
+              <w:spacing w:after="0"/>
+              <w:rPr>
+                <w:rFonts w:ascii="Arial" w:hAnsi="Arial" w:cs="Arial"/>
+                <w:sz w:val="22"/>
+                <w:szCs w:val="22"/>
+              </w:rPr>
+            </w:pPr>
+            <w:r>
+              <w:rPr>
+                <w:rFonts w:ascii="Arial" w:hAnsi="Arial" w:cs="Arial"/>
+                <w:sz w:val="22"/>
+                <w:szCs w:val="22"/>
+              </w:rPr>
+              <w:t>Listed out all the entities for the class diagram.</w:t>
+            </w:r>
+          </w:p>
+          <w:p>
+            <w:pPr>
+              <w:pStyle w:val="BodyText"/>
+              <w:numPr>
+                <w:ilvl w:val="0"/>
+                <w:numId w:val="14"/>
+              </w:numPr>
+              <w:spacing w:after="0"/>
+              <w:jc w:val="both"/>
+              <w:rPr>
+                <w:rFonts w:ascii="Arial" w:hAnsi="Arial" w:cs="Arial"/>
+                <w:sz w:val="22"/>
+                <w:szCs w:val="22"/>
+              </w:rPr>
+            </w:pPr>
+            <w:r>
+              <w:rPr>
+                <w:rFonts w:ascii="Arial" w:hAnsi="Arial" w:cs="Arial"/>
+                <w:sz w:val="22"/>
+                <w:szCs w:val="22"/>
+                <w:u w:val="single"/>
+              </w:rPr>
+              <w:t>Incomplete tasks over the last week</w:t>
+            </w:r>
+          </w:p>
+          <w:p>
+            <w:pPr>
+              <w:pStyle w:val="BodyText"/>
+              <w:numPr>
+                <w:ilvl w:val="0"/>
+                <w:numId w:val="11"/>
+              </w:numPr>
+              <w:spacing w:after="0"/>
+              <w:ind w:left="720"/>
+              <w:jc w:val="both"/>
+              <w:rPr>
+                <w:rFonts w:ascii="Arial" w:hAnsi="Arial" w:cs="Arial"/>
+                <w:sz w:val="22"/>
+                <w:szCs w:val="22"/>
+              </w:rPr>
+            </w:pPr>
+            <w:r>
+              <w:rPr>
+                <w:rFonts w:ascii="Arial" w:hAnsi="Arial" w:cs="Arial"/>
+                <w:sz w:val="22"/>
+                <w:szCs w:val="22"/>
+              </w:rPr>
+              <w:t>Did not listed connections.</w:t>
+            </w:r>
+          </w:p>
+          <w:p>
+            <w:pPr>
+              <w:pStyle w:val="BodyText"/>
+              <w:spacing w:after="0"/>
+              <w:ind w:left="720"/>
+              <w:jc w:val="both"/>
+              <w:rPr>
+                <w:rFonts w:ascii="Arial" w:hAnsi="Arial" w:cs="Arial"/>
+                <w:sz w:val="22"/>
+                <w:szCs w:val="22"/>
+              </w:rPr>
+            </w:pPr>
+            <w:r>
+              <w:rPr>
+                <w:rFonts w:ascii="Arial" w:hAnsi="Arial" w:cs="Arial"/>
+                <w:sz w:val="22"/>
+                <w:szCs w:val="22"/>
+              </w:rPr>
+              <w:t xml:space="preserve">Reason: </w:t>
+            </w:r>
+            <w:r>
+              <w:rPr>
+                <w:rFonts w:ascii="Arial" w:hAnsi="Arial" w:cs="Arial"/>
+                <w:sz w:val="22"/>
+                <w:szCs w:val="22"/>
+              </w:rPr>
+              <w:t>All members needed to understand the concept clearly.</w:t>
+            </w:r>
+          </w:p>
+          <w:p>
+            <w:pPr>
+              <w:pStyle w:val="BodyText"/>
+              <w:spacing w:after="0"/>
+              <w:jc w:val="both"/>
+              <w:rPr>
+                <w:rFonts w:ascii="Arial" w:hAnsi="Arial" w:cs="Arial"/>
+                <w:sz w:val="22"/>
+                <w:szCs w:val="22"/>
+              </w:rPr>
+            </w:pPr>
+          </w:p>
+        </w:tc>
+      </w:tr>
+      <w:tr>
+        <w:trPr>
+          <w:trHeight w:val="1730"/>
+          <w:jc w:val="center"/>
+        </w:trPr>
+        <w:tc>
+          <w:tcPr>
+            <w:tcW w:w="9170" w:type="dxa"/>
+            <w:gridSpan w:val="2"/>
+          </w:tcPr>
+          <w:p>
+            <w:pPr>
+              <w:pStyle w:val="BodyText"/>
+              <w:spacing w:after="0"/>
+              <w:jc w:val="both"/>
+              <w:rPr>
+                <w:rFonts w:ascii="Arial" w:hAnsi="Arial" w:cs="Arial"/>
+                <w:b/>
+                <w:bCs/>
+                <w:sz w:val="22"/>
+                <w:szCs w:val="22"/>
+              </w:rPr>
+            </w:pPr>
+            <w:r>
+              <w:rPr>
+                <w:rFonts w:ascii="Arial" w:hAnsi="Arial" w:cs="Arial"/>
+                <w:b/>
+                <w:bCs/>
+                <w:sz w:val="22"/>
+                <w:szCs w:val="22"/>
+              </w:rPr>
+              <w:t>Tasks To Be Completed by Next Meeting (Date/Time)</w:t>
+            </w:r>
+          </w:p>
+          <w:p>
+            <w:pPr>
+              <w:pStyle w:val="BodyText"/>
+              <w:spacing w:after="0"/>
+              <w:jc w:val="both"/>
+              <w:rPr>
+                <w:rFonts w:ascii="Arial" w:hAnsi="Arial" w:cs="Arial"/>
+                <w:b/>
+                <w:bCs/>
+                <w:sz w:val="22"/>
+                <w:szCs w:val="22"/>
+              </w:rPr>
+            </w:pPr>
+          </w:p>
+          <w:p>
+            <w:pPr>
+              <w:pStyle w:val="BodyText"/>
+              <w:numPr>
+                <w:ilvl w:val="0"/>
+                <w:numId w:val="17"/>
+              </w:numPr>
+              <w:spacing w:after="0"/>
+              <w:jc w:val="both"/>
+              <w:rPr>
+                <w:rFonts w:ascii="Arial" w:hAnsi="Arial" w:cs="Arial"/>
+                <w:sz w:val="22"/>
+                <w:szCs w:val="22"/>
+              </w:rPr>
+            </w:pPr>
+            <w:r>
+              <w:rPr>
+                <w:rFonts w:ascii="Arial" w:hAnsi="Arial" w:cs="Arial"/>
+                <w:sz w:val="22"/>
+                <w:szCs w:val="22"/>
+              </w:rPr>
+              <w:t>List all the connections and create a use-case diagram.</w:t>
+            </w:r>
+          </w:p>
+          <w:p>
+            <w:pPr>
+              <w:pStyle w:val="BodyText"/>
+              <w:numPr>
+                <w:ilvl w:val="0"/>
+                <w:numId w:val="17"/>
+              </w:numPr>
+              <w:spacing w:after="0"/>
+              <w:jc w:val="both"/>
+              <w:rPr>
+                <w:rFonts w:ascii="Arial" w:hAnsi="Arial" w:cs="Arial"/>
+                <w:sz w:val="22"/>
+                <w:szCs w:val="22"/>
+              </w:rPr>
+            </w:pPr>
+            <w:r>
+              <w:rPr>
+                <w:rFonts w:ascii="Arial" w:hAnsi="Arial" w:cs="Arial"/>
+                <w:sz w:val="22"/>
+                <w:szCs w:val="22"/>
+              </w:rPr>
+              <w:t>Draw the class diagram using the entities listed with relationship between them.</w:t>
+            </w:r>
+          </w:p>
+          <w:p>
+            <w:pPr>
+              <w:pStyle w:val="BodyText"/>
+              <w:numPr>
+                <w:ilvl w:val="0"/>
+                <w:numId w:val="17"/>
+              </w:numPr>
+              <w:spacing w:after="0"/>
+              <w:jc w:val="both"/>
+              <w:rPr>
+                <w:rFonts w:ascii="Arial" w:hAnsi="Arial" w:cs="Arial"/>
+                <w:sz w:val="22"/>
+                <w:szCs w:val="22"/>
+              </w:rPr>
+            </w:pPr>
+            <w:r>
+              <w:rPr>
+                <w:rFonts w:ascii="Arial" w:hAnsi="Arial" w:cs="Arial"/>
+                <w:sz w:val="22"/>
+                <w:szCs w:val="22"/>
+              </w:rPr>
+              <w:t>Understand the use-case description and try to create a draft version.</w:t>
+            </w:r>
+          </w:p>
+        </w:tc>
+      </w:tr>
+      <w:tr>
+        <w:trPr>
+          <w:trHeight w:val="438"/>
+          <w:jc w:val="center"/>
+        </w:trPr>
+        <w:tc>
+          <w:tcPr>
+            <w:tcW w:w="9170" w:type="dxa"/>
+            <w:gridSpan w:val="2"/>
+          </w:tcPr>
+          <w:p>
+            <w:pPr>
+              <w:pStyle w:val="List"/>
+              <w:spacing w:afterLines="60" w:after="144"/>
+              <w:ind w:left="0" w:firstLine="0"/>
+              <w:rPr>
+                <w:rFonts w:ascii="Arial" w:hAnsi="Arial" w:cs="Arial"/>
+                <w:sz w:val="22"/>
+                <w:szCs w:val="22"/>
+              </w:rPr>
+            </w:pPr>
+            <w:r>
+              <w:rPr>
+                <w:rFonts w:ascii="Arial" w:hAnsi="Arial" w:cs="Arial"/>
+                <w:b/>
+                <w:bCs/>
+                <w:sz w:val="22"/>
+                <w:szCs w:val="22"/>
+              </w:rPr>
+              <w:t>Addition Note</w:t>
+            </w:r>
+            <w:r>
+              <w:rPr>
+                <w:rFonts w:ascii="Arial" w:hAnsi="Arial" w:cs="Arial"/>
+                <w:sz w:val="22"/>
+                <w:szCs w:val="22"/>
+              </w:rPr>
+              <w:t>:</w:t>
+            </w:r>
+            <w:r>
+              <w:rPr>
+                <w:rFonts w:ascii="Arial" w:hAnsi="Arial" w:cs="Arial"/>
+                <w:sz w:val="22"/>
+                <w:szCs w:val="22"/>
+              </w:rPr>
+              <w:t xml:space="preserve"> After making use-case description, </w:t>
+            </w:r>
+            <w:r>
+              <w:rPr>
+                <w:rFonts w:ascii="Arial" w:hAnsi="Arial" w:cs="Arial"/>
+                <w:sz w:val="22"/>
+                <w:szCs w:val="22"/>
+              </w:rPr>
+              <w:t>understand the concepts of</w:t>
+            </w:r>
+            <w:r>
+              <w:rPr>
+                <w:rFonts w:ascii="Arial" w:hAnsi="Arial" w:cs="Arial"/>
+                <w:sz w:val="22"/>
+                <w:szCs w:val="22"/>
+              </w:rPr>
+              <w:t xml:space="preserve"> sequence diagram.</w:t>
+            </w:r>
+          </w:p>
+        </w:tc>
+      </w:tr>
+    </w:tbl>
+    <w:p>
+      <w:pPr>
+        <w:rPr>
+          <w:rFonts w:ascii="Arial" w:hAnsi="Arial" w:cs="Arial"/>
+          <w:lang w:val="en-IN"/>
+        </w:rPr>
+      </w:pPr>
+    </w:p>
+    <w:p>
+      <w:pPr>
+        <w:rPr>
+          <w:rFonts w:ascii="Arial" w:hAnsi="Arial" w:cs="Arial"/>
+          <w:lang w:val="en-IN"/>
+        </w:rPr>
+      </w:pPr>
+    </w:p>
+    <w:tbl>
+      <w:tblPr>
+        <w:tblStyle w:val="TableGrid"/>
+        <w:tblW w:w="9110" w:type="dxa"/>
+        <w:jc w:val="center"/>
+        <w:tblLook w:val="04A0" w:firstRow="1" w:lastRow="0" w:firstColumn="1" w:lastColumn="0" w:noHBand="0" w:noVBand="1"/>
+      </w:tblPr>
+      <w:tblGrid>
+        <w:gridCol w:w="4768"/>
+        <w:gridCol w:w="4342"/>
+      </w:tblGrid>
+      <w:tr>
+        <w:trPr>
+          <w:trHeight w:val="445"/>
+          <w:jc w:val="center"/>
+        </w:trPr>
+        <w:tc>
+          <w:tcPr>
+            <w:tcW w:w="4768" w:type="dxa"/>
+          </w:tcPr>
+          <w:p>
+            <w:pPr>
+              <w:pStyle w:val="List"/>
+              <w:spacing w:afterLines="60" w:after="144"/>
+              <w:ind w:left="0" w:firstLine="0"/>
+              <w:rPr>
+                <w:rFonts w:ascii="Arial" w:hAnsi="Arial" w:cs="Arial"/>
+                <w:sz w:val="22"/>
+                <w:szCs w:val="22"/>
+              </w:rPr>
+            </w:pPr>
+            <w:r>
+              <w:rPr>
+                <w:rFonts w:ascii="Arial" w:hAnsi="Arial" w:cs="Arial"/>
+                <w:b/>
+                <w:bCs/>
+                <w:sz w:val="22"/>
+                <w:szCs w:val="22"/>
+              </w:rPr>
+              <w:t>Group Meeting Number</w:t>
+            </w:r>
+            <w:r>
+              <w:rPr>
+                <w:rFonts w:ascii="Arial" w:hAnsi="Arial" w:cs="Arial"/>
+                <w:sz w:val="22"/>
+                <w:szCs w:val="22"/>
+              </w:rPr>
+              <w:t xml:space="preserve">: </w:t>
+            </w:r>
+            <w:r>
+              <w:rPr>
+                <w:rFonts w:ascii="Arial" w:hAnsi="Arial" w:cs="Arial"/>
+                <w:sz w:val="22"/>
+                <w:szCs w:val="22"/>
+              </w:rPr>
+              <w:t>3</w:t>
+            </w:r>
+          </w:p>
+        </w:tc>
+        <w:tc>
+          <w:tcPr>
+            <w:tcW w:w="4342" w:type="dxa"/>
+          </w:tcPr>
+          <w:p>
+            <w:pPr>
+              <w:pStyle w:val="List"/>
+              <w:spacing w:afterLines="60" w:after="144"/>
+              <w:ind w:left="0" w:firstLine="0"/>
+              <w:rPr>
+                <w:rFonts w:ascii="Arial" w:hAnsi="Arial" w:cs="Arial"/>
+                <w:sz w:val="22"/>
+                <w:szCs w:val="22"/>
+              </w:rPr>
+            </w:pPr>
+            <w:r>
+              <w:rPr>
+                <w:rFonts w:ascii="Arial" w:hAnsi="Arial" w:cs="Arial"/>
+                <w:b/>
+                <w:bCs/>
+                <w:sz w:val="22"/>
+                <w:szCs w:val="22"/>
+              </w:rPr>
+              <w:t>Meeting Date/Time</w:t>
+            </w:r>
+            <w:r>
+              <w:rPr>
+                <w:rFonts w:ascii="Arial" w:hAnsi="Arial" w:cs="Arial"/>
+                <w:sz w:val="22"/>
+                <w:szCs w:val="22"/>
+              </w:rPr>
+              <w:t>: 0</w:t>
+            </w:r>
+            <w:r>
+              <w:rPr>
+                <w:rFonts w:ascii="Arial" w:hAnsi="Arial" w:cs="Arial"/>
+                <w:sz w:val="22"/>
+                <w:szCs w:val="22"/>
+              </w:rPr>
+              <w:t>8</w:t>
+            </w:r>
+            <w:r>
+              <w:rPr>
+                <w:rFonts w:ascii="Arial" w:hAnsi="Arial" w:cs="Arial"/>
+                <w:sz w:val="22"/>
+                <w:szCs w:val="22"/>
+              </w:rPr>
+              <w:t>-12-2024</w:t>
+            </w:r>
+          </w:p>
+        </w:tc>
+      </w:tr>
+      <w:tr>
+        <w:trPr>
+          <w:trHeight w:val="445"/>
+          <w:jc w:val="center"/>
+        </w:trPr>
+        <w:tc>
+          <w:tcPr>
+            <w:tcW w:w="9110" w:type="dxa"/>
+            <w:gridSpan w:val="2"/>
+          </w:tcPr>
+          <w:p>
+            <w:pPr>
+              <w:pStyle w:val="List"/>
+              <w:spacing w:afterLines="60" w:after="144"/>
+              <w:ind w:left="0" w:firstLine="0"/>
+              <w:rPr>
+                <w:rFonts w:ascii="Arial" w:hAnsi="Arial" w:cs="Arial"/>
+                <w:sz w:val="22"/>
+                <w:szCs w:val="22"/>
+              </w:rPr>
+            </w:pPr>
+            <w:r>
+              <w:rPr>
+                <w:rFonts w:ascii="Arial" w:hAnsi="Arial" w:cs="Arial"/>
+                <w:b/>
+                <w:bCs/>
+                <w:sz w:val="22"/>
+                <w:szCs w:val="22"/>
+              </w:rPr>
+              <w:t>Attendees Full Name/Banner ID</w:t>
+            </w:r>
+            <w:r>
+              <w:rPr>
+                <w:rFonts w:ascii="Arial" w:hAnsi="Arial" w:cs="Arial"/>
+                <w:sz w:val="22"/>
+                <w:szCs w:val="22"/>
+              </w:rPr>
+              <w:t>:</w:t>
+            </w:r>
+            <w:r>
+              <w:rPr>
+                <w:rFonts w:ascii="Arial" w:hAnsi="Arial" w:cs="Arial"/>
+                <w:sz w:val="22"/>
+                <w:szCs w:val="22"/>
+              </w:rPr>
+              <w:t xml:space="preserve"> </w:t>
+            </w:r>
+            <w:r>
+              <w:rPr>
+                <w:rFonts w:ascii="Arial" w:hAnsi="Arial" w:cs="Arial"/>
+                <w:sz w:val="22"/>
+                <w:szCs w:val="22"/>
+              </w:rPr>
+              <w:t>B01759301, B01746656, B01764963, B01755979</w:t>
+            </w:r>
+          </w:p>
+        </w:tc>
+      </w:tr>
+      <w:tr>
+        <w:trPr>
+          <w:trHeight w:val="701"/>
+          <w:jc w:val="center"/>
+        </w:trPr>
+        <w:tc>
+          <w:tcPr>
+            <w:tcW w:w="9110" w:type="dxa"/>
+            <w:gridSpan w:val="2"/>
+          </w:tcPr>
+          <w:p>
+            <w:pPr>
+              <w:pStyle w:val="BodyText"/>
+              <w:jc w:val="both"/>
+              <w:rPr>
+                <w:rFonts w:ascii="Arial" w:hAnsi="Arial" w:cs="Arial"/>
+                <w:b/>
+                <w:bCs/>
+                <w:sz w:val="22"/>
+                <w:szCs w:val="22"/>
+              </w:rPr>
+            </w:pPr>
+            <w:r>
+              <w:rPr>
+                <w:rFonts w:ascii="Arial" w:hAnsi="Arial" w:cs="Arial"/>
+                <w:b/>
+                <w:bCs/>
+                <w:sz w:val="22"/>
+                <w:szCs w:val="22"/>
+              </w:rPr>
+              <w:t>Progress</w:t>
+            </w:r>
+          </w:p>
+          <w:p>
+            <w:pPr>
+              <w:pStyle w:val="BodyText"/>
+              <w:numPr>
+                <w:ilvl w:val="0"/>
+                <w:numId w:val="13"/>
+              </w:numPr>
+              <w:spacing w:after="0"/>
+              <w:jc w:val="both"/>
+              <w:rPr>
+                <w:rFonts w:ascii="Arial" w:hAnsi="Arial" w:cs="Arial"/>
+                <w:sz w:val="22"/>
+                <w:szCs w:val="22"/>
+              </w:rPr>
+            </w:pPr>
+            <w:r>
+              <w:rPr>
+                <w:rFonts w:ascii="Arial" w:hAnsi="Arial" w:cs="Arial"/>
+                <w:sz w:val="22"/>
+                <w:szCs w:val="22"/>
+                <w:u w:val="single"/>
+              </w:rPr>
+              <w:t>Complete tasks over the last week</w:t>
+            </w:r>
+          </w:p>
+          <w:p>
+            <w:pPr>
+              <w:pStyle w:val="BodyText"/>
+              <w:spacing w:after="0"/>
+              <w:ind w:left="360"/>
+              <w:jc w:val="both"/>
+              <w:rPr>
+                <w:rFonts w:ascii="Arial" w:hAnsi="Arial" w:cs="Arial"/>
+                <w:sz w:val="22"/>
+                <w:szCs w:val="22"/>
+              </w:rPr>
+            </w:pPr>
+            <w:r>
+              <w:rPr>
+                <w:rFonts w:ascii="Arial" w:hAnsi="Arial" w:cs="Arial"/>
+                <w:sz w:val="22"/>
+                <w:szCs w:val="22"/>
+              </w:rPr>
+              <w:t>1. Completed the draft version of the use-case diagram.</w:t>
+            </w:r>
+          </w:p>
+          <w:p>
+            <w:pPr>
+              <w:pStyle w:val="BodyText"/>
+              <w:spacing w:after="0"/>
+              <w:ind w:left="360"/>
+              <w:jc w:val="both"/>
+              <w:rPr>
+                <w:rFonts w:ascii="Arial" w:hAnsi="Arial" w:cs="Arial"/>
+                <w:sz w:val="22"/>
+                <w:szCs w:val="22"/>
+              </w:rPr>
+            </w:pPr>
+            <w:r>
+              <w:rPr>
+                <w:rFonts w:ascii="Arial" w:hAnsi="Arial" w:cs="Arial"/>
+                <w:sz w:val="22"/>
+                <w:szCs w:val="22"/>
+              </w:rPr>
+              <w:t>2. Completed the class diagram with relationship.</w:t>
+            </w:r>
+          </w:p>
+          <w:p>
+            <w:pPr>
+              <w:pStyle w:val="BodyText"/>
+              <w:spacing w:after="0"/>
+              <w:ind w:left="360"/>
+              <w:jc w:val="both"/>
+              <w:rPr>
+                <w:rFonts w:ascii="Arial" w:hAnsi="Arial" w:cs="Arial"/>
+                <w:sz w:val="22"/>
+                <w:szCs w:val="22"/>
+              </w:rPr>
+            </w:pPr>
+            <w:r>
+              <w:rPr>
+                <w:rFonts w:ascii="Arial" w:hAnsi="Arial" w:cs="Arial"/>
+                <w:sz w:val="22"/>
+                <w:szCs w:val="22"/>
+              </w:rPr>
+              <w:lastRenderedPageBreak/>
+              <w:t xml:space="preserve">3. </w:t>
+            </w:r>
+            <w:r>
+              <w:rPr>
+                <w:rFonts w:ascii="Arial" w:hAnsi="Arial" w:cs="Arial"/>
+                <w:sz w:val="22"/>
+                <w:szCs w:val="22"/>
+              </w:rPr>
+              <w:t>Started the use-case description and sequence diagram.</w:t>
+            </w:r>
+          </w:p>
+          <w:p>
+            <w:pPr>
+              <w:pStyle w:val="BodyText"/>
+              <w:spacing w:after="0"/>
+              <w:ind w:left="360"/>
+              <w:jc w:val="both"/>
+              <w:rPr>
+                <w:rFonts w:ascii="Arial" w:hAnsi="Arial" w:cs="Arial"/>
+                <w:sz w:val="22"/>
+                <w:szCs w:val="22"/>
+              </w:rPr>
+            </w:pPr>
+          </w:p>
+        </w:tc>
+      </w:tr>
+      <w:tr>
+        <w:trPr>
+          <w:trHeight w:val="152"/>
+          <w:jc w:val="center"/>
+        </w:trPr>
+        <w:tc>
+          <w:tcPr>
+            <w:tcW w:w="9110" w:type="dxa"/>
+            <w:gridSpan w:val="2"/>
+          </w:tcPr>
+          <w:p>
+            <w:pPr>
+              <w:pStyle w:val="BodyText"/>
+              <w:spacing w:after="0"/>
+              <w:jc w:val="both"/>
+              <w:rPr>
+                <w:rFonts w:ascii="Arial" w:hAnsi="Arial" w:cs="Arial"/>
+                <w:b/>
+                <w:bCs/>
+                <w:sz w:val="22"/>
+                <w:szCs w:val="22"/>
+              </w:rPr>
+            </w:pPr>
+            <w:r>
+              <w:rPr>
+                <w:rFonts w:ascii="Arial" w:hAnsi="Arial" w:cs="Arial"/>
+                <w:b/>
+                <w:bCs/>
+                <w:sz w:val="22"/>
+                <w:szCs w:val="22"/>
+              </w:rPr>
+              <w:lastRenderedPageBreak/>
+              <w:t>Tasks To Be Completed by Next Meeting (Date/Time)</w:t>
+            </w:r>
+          </w:p>
+          <w:p>
+            <w:pPr>
+              <w:pStyle w:val="BodyText"/>
+              <w:spacing w:after="0"/>
+              <w:jc w:val="both"/>
+              <w:rPr>
+                <w:rFonts w:ascii="Arial" w:hAnsi="Arial" w:cs="Arial"/>
+                <w:b/>
+                <w:bCs/>
+                <w:sz w:val="22"/>
+                <w:szCs w:val="22"/>
+              </w:rPr>
+            </w:pPr>
+          </w:p>
+          <w:p>
+            <w:pPr>
+              <w:pStyle w:val="BodyText"/>
+              <w:spacing w:after="0"/>
+              <w:jc w:val="both"/>
+              <w:rPr>
+                <w:rFonts w:ascii="Arial" w:hAnsi="Arial" w:cs="Arial"/>
+                <w:sz w:val="22"/>
+                <w:szCs w:val="22"/>
+              </w:rPr>
+            </w:pPr>
+            <w:r>
+              <w:rPr>
+                <w:rFonts w:ascii="Arial" w:hAnsi="Arial" w:cs="Arial"/>
+                <w:b/>
+                <w:bCs/>
+                <w:sz w:val="22"/>
+                <w:szCs w:val="22"/>
+              </w:rPr>
+              <w:t xml:space="preserve"> </w:t>
+            </w:r>
+            <w:r>
+              <w:rPr>
+                <w:rFonts w:ascii="Arial" w:hAnsi="Arial" w:cs="Arial"/>
+                <w:sz w:val="22"/>
+                <w:szCs w:val="22"/>
+              </w:rPr>
+              <w:t xml:space="preserve">1. </w:t>
+            </w:r>
+            <w:r>
+              <w:rPr>
+                <w:rFonts w:ascii="Arial" w:hAnsi="Arial" w:cs="Arial"/>
+                <w:sz w:val="22"/>
+                <w:szCs w:val="22"/>
+              </w:rPr>
+              <w:t>Complete the Use-case description.</w:t>
+            </w:r>
+          </w:p>
+          <w:p>
+            <w:pPr>
+              <w:pStyle w:val="BodyText"/>
+              <w:spacing w:after="0"/>
+              <w:jc w:val="both"/>
+              <w:rPr>
+                <w:rFonts w:ascii="Arial" w:hAnsi="Arial" w:cs="Arial"/>
+                <w:sz w:val="22"/>
+                <w:szCs w:val="22"/>
+              </w:rPr>
+            </w:pPr>
+            <w:r>
+              <w:rPr>
+                <w:rFonts w:ascii="Arial" w:hAnsi="Arial" w:cs="Arial"/>
+                <w:sz w:val="22"/>
+                <w:szCs w:val="22"/>
+              </w:rPr>
+              <w:t xml:space="preserve"> 2. Complete the Sequence diagram.</w:t>
+            </w:r>
+          </w:p>
+          <w:p>
+            <w:pPr>
+              <w:pStyle w:val="BodyText"/>
+              <w:spacing w:after="0"/>
+              <w:jc w:val="both"/>
+              <w:rPr>
+                <w:rFonts w:ascii="Arial" w:hAnsi="Arial" w:cs="Arial"/>
+                <w:sz w:val="22"/>
+                <w:szCs w:val="22"/>
+              </w:rPr>
+            </w:pPr>
+          </w:p>
+        </w:tc>
+      </w:tr>
+      <w:tr>
+        <w:trPr>
+          <w:trHeight w:val="432"/>
+          <w:jc w:val="center"/>
+        </w:trPr>
+        <w:tc>
+          <w:tcPr>
+            <w:tcW w:w="9110" w:type="dxa"/>
+            <w:gridSpan w:val="2"/>
+          </w:tcPr>
+          <w:p>
+            <w:pPr>
+              <w:pStyle w:val="List"/>
+              <w:spacing w:afterLines="60" w:after="144"/>
+              <w:ind w:left="0" w:firstLine="0"/>
+              <w:rPr>
+                <w:rFonts w:ascii="Arial" w:hAnsi="Arial" w:cs="Arial"/>
+                <w:sz w:val="22"/>
+                <w:szCs w:val="22"/>
+              </w:rPr>
+            </w:pPr>
+            <w:r>
+              <w:rPr>
+                <w:rFonts w:ascii="Arial" w:hAnsi="Arial" w:cs="Arial"/>
+                <w:b/>
+                <w:bCs/>
+                <w:sz w:val="22"/>
+                <w:szCs w:val="22"/>
+              </w:rPr>
+              <w:t>Addition Note</w:t>
+            </w:r>
+            <w:r>
+              <w:rPr>
+                <w:rFonts w:ascii="Arial" w:hAnsi="Arial" w:cs="Arial"/>
+                <w:sz w:val="22"/>
+                <w:szCs w:val="22"/>
+              </w:rPr>
+              <w:t>:</w:t>
+            </w:r>
+            <w:r>
+              <w:rPr>
+                <w:rFonts w:ascii="Arial" w:hAnsi="Arial" w:cs="Arial"/>
+                <w:sz w:val="22"/>
+                <w:szCs w:val="22"/>
+              </w:rPr>
+              <w:t xml:space="preserve"> Recheck the use-case &amp; class diagrams if anything is missing.</w:t>
+            </w:r>
+          </w:p>
+        </w:tc>
+      </w:tr>
+    </w:tbl>
+    <w:p>
+      <w:pPr>
+        <w:rPr>
+          <w:rFonts w:ascii="Arial" w:hAnsi="Arial" w:cs="Arial"/>
+          <w:lang w:val="en-IN"/>
+        </w:rPr>
+      </w:pPr>
+    </w:p>
+    <w:tbl>
+      <w:tblPr>
+        <w:tblStyle w:val="TableGrid"/>
+        <w:tblW w:w="9110" w:type="dxa"/>
+        <w:jc w:val="center"/>
+        <w:tblLook w:val="04A0" w:firstRow="1" w:lastRow="0" w:firstColumn="1" w:lastColumn="0" w:noHBand="0" w:noVBand="1"/>
+      </w:tblPr>
+      <w:tblGrid>
+        <w:gridCol w:w="4768"/>
+        <w:gridCol w:w="4342"/>
+      </w:tblGrid>
+      <w:tr>
+        <w:trPr>
+          <w:trHeight w:val="445"/>
+          <w:jc w:val="center"/>
+        </w:trPr>
+        <w:tc>
+          <w:tcPr>
+            <w:tcW w:w="4768" w:type="dxa"/>
+          </w:tcPr>
+          <w:p>
+            <w:pPr>
+              <w:pStyle w:val="List"/>
+              <w:spacing w:afterLines="60" w:after="144"/>
+              <w:ind w:left="0" w:firstLine="0"/>
+              <w:rPr>
+                <w:rFonts w:ascii="Arial" w:hAnsi="Arial" w:cs="Arial"/>
+                <w:sz w:val="22"/>
+                <w:szCs w:val="22"/>
+              </w:rPr>
+            </w:pPr>
+            <w:r>
+              <w:rPr>
+                <w:rFonts w:ascii="Arial" w:hAnsi="Arial" w:cs="Arial"/>
+                <w:b/>
+                <w:bCs/>
+                <w:sz w:val="22"/>
+                <w:szCs w:val="22"/>
+              </w:rPr>
+              <w:t>Group Meeting Number</w:t>
+            </w:r>
+            <w:r>
+              <w:rPr>
+                <w:rFonts w:ascii="Arial" w:hAnsi="Arial" w:cs="Arial"/>
+                <w:sz w:val="22"/>
+                <w:szCs w:val="22"/>
+              </w:rPr>
+              <w:t xml:space="preserve">: </w:t>
+            </w:r>
+            <w:r>
+              <w:rPr>
+                <w:rFonts w:ascii="Arial" w:hAnsi="Arial" w:cs="Arial"/>
+                <w:sz w:val="22"/>
+                <w:szCs w:val="22"/>
+              </w:rPr>
+              <w:t>4</w:t>
+            </w:r>
+          </w:p>
+        </w:tc>
+        <w:tc>
+          <w:tcPr>
+            <w:tcW w:w="4342" w:type="dxa"/>
+          </w:tcPr>
+          <w:p>
+            <w:pPr>
+              <w:pStyle w:val="List"/>
+              <w:spacing w:afterLines="60" w:after="144"/>
+              <w:ind w:left="0" w:firstLine="0"/>
+              <w:rPr>
+                <w:rFonts w:ascii="Arial" w:hAnsi="Arial" w:cs="Arial"/>
+                <w:sz w:val="22"/>
+                <w:szCs w:val="22"/>
+              </w:rPr>
+            </w:pPr>
+            <w:r>
+              <w:rPr>
+                <w:rFonts w:ascii="Arial" w:hAnsi="Arial" w:cs="Arial"/>
+                <w:b/>
+                <w:bCs/>
+                <w:sz w:val="22"/>
+                <w:szCs w:val="22"/>
+              </w:rPr>
+              <w:t>Meeting Date/Time</w:t>
+            </w:r>
+            <w:r>
+              <w:rPr>
+                <w:rFonts w:ascii="Arial" w:hAnsi="Arial" w:cs="Arial"/>
+                <w:sz w:val="22"/>
+                <w:szCs w:val="22"/>
+              </w:rPr>
+              <w:t xml:space="preserve">: </w:t>
+            </w:r>
+            <w:r>
+              <w:rPr>
+                <w:rFonts w:ascii="Arial" w:hAnsi="Arial" w:cs="Arial"/>
+                <w:sz w:val="22"/>
+                <w:szCs w:val="22"/>
+              </w:rPr>
+              <w:t>11</w:t>
+            </w:r>
+            <w:r>
+              <w:rPr>
+                <w:rFonts w:ascii="Arial" w:hAnsi="Arial" w:cs="Arial"/>
+                <w:sz w:val="22"/>
+                <w:szCs w:val="22"/>
+              </w:rPr>
+              <w:t>-12-2024</w:t>
+            </w:r>
+          </w:p>
+        </w:tc>
+      </w:tr>
+      <w:tr>
+        <w:trPr>
+          <w:trHeight w:val="445"/>
+          <w:jc w:val="center"/>
+        </w:trPr>
+        <w:tc>
+          <w:tcPr>
+            <w:tcW w:w="9110" w:type="dxa"/>
+            <w:gridSpan w:val="2"/>
+          </w:tcPr>
+          <w:p>
+            <w:pPr>
+              <w:pStyle w:val="List"/>
+              <w:spacing w:afterLines="60" w:after="144"/>
+              <w:ind w:left="0" w:firstLine="0"/>
+              <w:rPr>
+                <w:rFonts w:ascii="Arial" w:hAnsi="Arial" w:cs="Arial"/>
+                <w:sz w:val="22"/>
+                <w:szCs w:val="22"/>
+              </w:rPr>
+            </w:pPr>
+            <w:r>
+              <w:rPr>
+                <w:rFonts w:ascii="Arial" w:hAnsi="Arial" w:cs="Arial"/>
+                <w:b/>
+                <w:bCs/>
+                <w:sz w:val="22"/>
+                <w:szCs w:val="22"/>
+              </w:rPr>
+              <w:t>Attendees Full Name/Banner ID</w:t>
+            </w:r>
+            <w:r>
+              <w:rPr>
+                <w:rFonts w:ascii="Arial" w:hAnsi="Arial" w:cs="Arial"/>
+                <w:sz w:val="22"/>
+                <w:szCs w:val="22"/>
+              </w:rPr>
+              <w:t>: B01759301, B01746656, B01764963, B01755979</w:t>
+            </w:r>
+          </w:p>
+        </w:tc>
+      </w:tr>
+      <w:tr>
+        <w:trPr>
+          <w:trHeight w:val="701"/>
+          <w:jc w:val="center"/>
+        </w:trPr>
+        <w:tc>
+          <w:tcPr>
+            <w:tcW w:w="9110" w:type="dxa"/>
+            <w:gridSpan w:val="2"/>
+          </w:tcPr>
+          <w:p>
+            <w:pPr>
+              <w:pStyle w:val="BodyText"/>
+              <w:jc w:val="both"/>
+              <w:rPr>
+                <w:rFonts w:ascii="Arial" w:hAnsi="Arial" w:cs="Arial"/>
+                <w:b/>
+                <w:bCs/>
+                <w:sz w:val="22"/>
+                <w:szCs w:val="22"/>
+              </w:rPr>
+            </w:pPr>
+            <w:r>
+              <w:rPr>
+                <w:rFonts w:ascii="Arial" w:hAnsi="Arial" w:cs="Arial"/>
+                <w:b/>
+                <w:bCs/>
+                <w:sz w:val="22"/>
+                <w:szCs w:val="22"/>
+              </w:rPr>
+              <w:t>Progress</w:t>
+            </w:r>
+          </w:p>
+          <w:p>
+            <w:pPr>
+              <w:pStyle w:val="BodyText"/>
+              <w:numPr>
+                <w:ilvl w:val="0"/>
+                <w:numId w:val="13"/>
+              </w:numPr>
+              <w:spacing w:after="0"/>
+              <w:jc w:val="both"/>
+              <w:rPr>
+                <w:rFonts w:ascii="Arial" w:hAnsi="Arial" w:cs="Arial"/>
+                <w:sz w:val="22"/>
+                <w:szCs w:val="22"/>
+              </w:rPr>
+            </w:pPr>
+            <w:r>
+              <w:rPr>
+                <w:rFonts w:ascii="Arial" w:hAnsi="Arial" w:cs="Arial"/>
+                <w:sz w:val="22"/>
+                <w:szCs w:val="22"/>
+                <w:u w:val="single"/>
+              </w:rPr>
+              <w:t>Complete tasks over the last week</w:t>
+            </w:r>
+          </w:p>
+          <w:p>
+            <w:pPr>
+              <w:pStyle w:val="BodyText"/>
+              <w:spacing w:after="0"/>
+              <w:ind w:left="360"/>
+              <w:jc w:val="both"/>
+              <w:rPr>
+                <w:rFonts w:ascii="Arial" w:hAnsi="Arial" w:cs="Arial"/>
+                <w:sz w:val="22"/>
+                <w:szCs w:val="22"/>
+              </w:rPr>
+            </w:pPr>
+            <w:r>
+              <w:rPr>
+                <w:rFonts w:ascii="Arial" w:hAnsi="Arial" w:cs="Arial"/>
+                <w:sz w:val="22"/>
+                <w:szCs w:val="22"/>
+              </w:rPr>
+              <w:t xml:space="preserve">1. Completed the </w:t>
+            </w:r>
+            <w:r>
+              <w:rPr>
+                <w:rFonts w:ascii="Arial" w:hAnsi="Arial" w:cs="Arial"/>
+                <w:sz w:val="22"/>
+                <w:szCs w:val="22"/>
+              </w:rPr>
+              <w:t>Use-case description.</w:t>
+            </w:r>
+          </w:p>
+          <w:p>
+            <w:pPr>
+              <w:pStyle w:val="BodyText"/>
+              <w:spacing w:after="0"/>
+              <w:ind w:left="360"/>
+              <w:jc w:val="both"/>
+              <w:rPr>
+                <w:rFonts w:ascii="Arial" w:hAnsi="Arial" w:cs="Arial"/>
+                <w:sz w:val="22"/>
+                <w:szCs w:val="22"/>
+              </w:rPr>
+            </w:pPr>
+            <w:r>
+              <w:rPr>
+                <w:rFonts w:ascii="Arial" w:hAnsi="Arial" w:cs="Arial"/>
+                <w:sz w:val="22"/>
+                <w:szCs w:val="22"/>
+              </w:rPr>
+              <w:t xml:space="preserve">2. Completed the </w:t>
+            </w:r>
+            <w:r>
+              <w:rPr>
+                <w:rFonts w:ascii="Arial" w:hAnsi="Arial" w:cs="Arial"/>
+                <w:sz w:val="22"/>
+                <w:szCs w:val="22"/>
+              </w:rPr>
+              <w:t>Sequence diagram</w:t>
+            </w:r>
+            <w:r>
+              <w:rPr>
+                <w:rFonts w:ascii="Arial" w:hAnsi="Arial" w:cs="Arial"/>
+                <w:sz w:val="22"/>
+                <w:szCs w:val="22"/>
+              </w:rPr>
+              <w:t>.</w:t>
+            </w:r>
+          </w:p>
+          <w:p>
+            <w:pPr>
+              <w:pStyle w:val="BodyText"/>
+              <w:spacing w:after="0"/>
+              <w:ind w:left="360"/>
+              <w:jc w:val="both"/>
+              <w:rPr>
+                <w:rFonts w:ascii="Arial" w:hAnsi="Arial" w:cs="Arial"/>
+                <w:sz w:val="22"/>
+                <w:szCs w:val="22"/>
+              </w:rPr>
+            </w:pPr>
+            <w:r>
+              <w:rPr>
+                <w:rFonts w:ascii="Arial" w:hAnsi="Arial" w:cs="Arial"/>
+                <w:sz w:val="22"/>
+                <w:szCs w:val="22"/>
+              </w:rPr>
+              <w:t>3. Aligned the diagrams to look professional and clearly.</w:t>
+            </w:r>
+          </w:p>
+          <w:p>
+            <w:pPr>
+              <w:pStyle w:val="BodyText"/>
+              <w:spacing w:after="0"/>
+              <w:ind w:left="360"/>
+              <w:jc w:val="both"/>
+              <w:rPr>
+                <w:rFonts w:ascii="Arial" w:hAnsi="Arial" w:cs="Arial"/>
+                <w:sz w:val="22"/>
+                <w:szCs w:val="22"/>
+              </w:rPr>
+            </w:pPr>
+            <w:r>
+              <w:rPr>
+                <w:rFonts w:ascii="Arial" w:hAnsi="Arial" w:cs="Arial"/>
+                <w:sz w:val="22"/>
+                <w:szCs w:val="22"/>
+              </w:rPr>
+              <w:t>4. Created a Word file and added all diagrams.</w:t>
+            </w:r>
+          </w:p>
+          <w:p>
+            <w:pPr>
+              <w:pStyle w:val="BodyText"/>
+              <w:spacing w:after="0"/>
+              <w:ind w:left="360"/>
+              <w:jc w:val="both"/>
+              <w:rPr>
+                <w:rFonts w:ascii="Arial" w:hAnsi="Arial" w:cs="Arial"/>
+                <w:sz w:val="22"/>
+                <w:szCs w:val="22"/>
+              </w:rPr>
+            </w:pPr>
+          </w:p>
+        </w:tc>
+      </w:tr>
+    </w:tbl>
+    <w:p>
+      <w:pPr>
+        <w:rPr>
+          <w:rFonts w:ascii="Arial" w:hAnsi="Arial" w:cs="Arial"/>
+          <w:lang w:val="en-IN"/>
+        </w:rPr>
+      </w:pPr>
     </w:p>
     <w:sectPr>
       <w:footerReference w:type="default" r:id="rId12"/>
@@ -2617,6 +4405,122 @@
 <file path=word/numbering.xml><?xml version="1.0" encoding="utf-8"?>
 <w:numbering xmlns:wpc="http://schemas.microsoft.com/office/word/2010/wordprocessingCanvas" xmlns:cx="http://schemas.microsoft.com/office/drawing/2014/chartex" xmlns:cx1="http://schemas.microsoft.com/office/drawing/2015/9/8/chartex" xmlns:cx2="http://schemas.microsoft.com/office/drawing/2015/10/21/chartex" xmlns:cx3="http://schemas.microsoft.com/office/drawing/2016/5/9/chartex" xmlns:cx4="http://schemas.microsoft.com/office/drawing/2016/5/10/chartex" xmlns:cx5="http://schemas.microsoft.com/office/drawing/2016/5/11/chartex" xmlns:cx6="http://schemas.microsoft.com/office/drawing/2016/5/12/chartex" xmlns:cx7="http://schemas.microsoft.com/office/drawing/2016/5/13/chartex" xmlns:cx8="http://schemas.microsoft.com/office/drawing/2016/5/14/chartex" xmlns:mc="http://schemas.openxmlformats.org/markup-compatibility/2006" xmlns:aink="http://schemas.microsoft.com/office/drawing/2016/ink" xmlns:am3d="http://schemas.microsoft.com/office/drawing/2017/model3d" xmlns:o="urn:schemas-microsoft-com:office:office" xmlns:oel="http://schemas.microsoft.com/office/2019/extlst" xmlns:r="http://schemas.openxmlformats.org/officeDocument/2006/relationships" xmlns:m="http://schemas.openxmlformats.org/officeDocument/2006/math" xmlns:v="urn:schemas-microsoft-com:vml" xmlns:wp14="http://schemas.microsoft.com/office/word/2010/wordprocessingDrawing" xmlns:wp="http://schemas.openxmlformats.org/drawingml/2006/wordprocessingDrawing" xmlns:w10="urn:schemas-microsoft-com:office:word" xmlns:w="http://schemas.openxmlformats.org/wordprocessingml/2006/main" xmlns:w14="http://schemas.microsoft.com/office/word/2010/wordml" xmlns:w15="http://schemas.microsoft.com/office/word/2012/wordml" xmlns:w16cex="http://schemas.microsoft.com/office/word/2018/wordml/cex" xmlns:w16cid="http://schemas.microsoft.com/office/word/2016/wordml/cid" xmlns:w16="http://schemas.microsoft.com/office/word/2018/wordml" xmlns:w16du="http://schemas.microsoft.com/office/word/2023/wordml/word16du" xmlns:w16sdtdh="http://schemas.microsoft.com/office/word/2020/wordml/sdtdatahash" xmlns:w16se="http://schemas.microsoft.com/office/word/2015/wordml/symex" xmlns:wpg="http://schemas.microsoft.com/office/word/2010/wordprocessingGroup" xmlns:wpi="http://schemas.microsoft.com/office/word/2010/wordprocessingInk" xmlns:wne="http://schemas.microsoft.com/office/word/2006/wordml" xmlns:wps="http://schemas.microsoft.com/office/word/2010/wordprocessingShape" mc:Ignorable="w14 w15 w16se w16cid w16 w16cex w16sdtdh w16du wp14">
   <w:abstractNum w:abstractNumId="0" w15:restartNumberingAfterBreak="0">
+    <w:nsid w:val="0DCB5186"/>
+    <w:multiLevelType w:val="hybridMultilevel"/>
+    <w:tmpl w:val="C4741172"/>
+    <w:lvl w:ilvl="0" w:tplc="FA6EE116">
+      <w:start w:val="1"/>
+      <w:numFmt w:val="decimal"/>
+      <w:lvlText w:val="%1."/>
+      <w:lvlJc w:val="left"/>
+      <w:pPr>
+        <w:tabs>
+          <w:tab w:val="num" w:pos="360"/>
+        </w:tabs>
+        <w:ind w:left="360" w:hanging="360"/>
+      </w:pPr>
+      <w:rPr>
+        <w:rFonts w:hint="default"/>
+      </w:rPr>
+    </w:lvl>
+    <w:lvl w:ilvl="1" w:tplc="FFFFFFFF" w:tentative="1">
+      <w:start w:val="1"/>
+      <w:numFmt w:val="lowerLetter"/>
+      <w:lvlText w:val="%2."/>
+      <w:lvlJc w:val="left"/>
+      <w:pPr>
+        <w:tabs>
+          <w:tab w:val="num" w:pos="1080"/>
+        </w:tabs>
+        <w:ind w:left="1080" w:hanging="360"/>
+      </w:pPr>
+    </w:lvl>
+    <w:lvl w:ilvl="2" w:tplc="FFFFFFFF" w:tentative="1">
+      <w:start w:val="1"/>
+      <w:numFmt w:val="lowerRoman"/>
+      <w:lvlText w:val="%3."/>
+      <w:lvlJc w:val="right"/>
+      <w:pPr>
+        <w:tabs>
+          <w:tab w:val="num" w:pos="1800"/>
+        </w:tabs>
+        <w:ind w:left="1800" w:hanging="180"/>
+      </w:pPr>
+    </w:lvl>
+    <w:lvl w:ilvl="3" w:tplc="FFFFFFFF" w:tentative="1">
+      <w:start w:val="1"/>
+      <w:numFmt w:val="decimal"/>
+      <w:lvlText w:val="%4."/>
+      <w:lvlJc w:val="left"/>
+      <w:pPr>
+        <w:tabs>
+          <w:tab w:val="num" w:pos="2520"/>
+        </w:tabs>
+        <w:ind w:left="2520" w:hanging="360"/>
+      </w:pPr>
+    </w:lvl>
+    <w:lvl w:ilvl="4" w:tplc="FFFFFFFF" w:tentative="1">
+      <w:start w:val="1"/>
+      <w:numFmt w:val="lowerLetter"/>
+      <w:lvlText w:val="%5."/>
+      <w:lvlJc w:val="left"/>
+      <w:pPr>
+        <w:tabs>
+          <w:tab w:val="num" w:pos="3240"/>
+        </w:tabs>
+        <w:ind w:left="3240" w:hanging="360"/>
+      </w:pPr>
+    </w:lvl>
+    <w:lvl w:ilvl="5" w:tplc="FFFFFFFF" w:tentative="1">
+      <w:start w:val="1"/>
+      <w:numFmt w:val="lowerRoman"/>
+      <w:lvlText w:val="%6."/>
+      <w:lvlJc w:val="right"/>
+      <w:pPr>
+        <w:tabs>
+          <w:tab w:val="num" w:pos="3960"/>
+        </w:tabs>
+        <w:ind w:left="3960" w:hanging="180"/>
+      </w:pPr>
+    </w:lvl>
+    <w:lvl w:ilvl="6" w:tplc="FFFFFFFF" w:tentative="1">
+      <w:start w:val="1"/>
+      <w:numFmt w:val="decimal"/>
+      <w:lvlText w:val="%7."/>
+      <w:lvlJc w:val="left"/>
+      <w:pPr>
+        <w:tabs>
+          <w:tab w:val="num" w:pos="4680"/>
+        </w:tabs>
+        <w:ind w:left="4680" w:hanging="360"/>
+      </w:pPr>
+    </w:lvl>
+    <w:lvl w:ilvl="7" w:tplc="FFFFFFFF" w:tentative="1">
+      <w:start w:val="1"/>
+      <w:numFmt w:val="lowerLetter"/>
+      <w:lvlText w:val="%8."/>
+      <w:lvlJc w:val="left"/>
+      <w:pPr>
+        <w:tabs>
+          <w:tab w:val="num" w:pos="5400"/>
+        </w:tabs>
+        <w:ind w:left="5400" w:hanging="360"/>
+      </w:pPr>
+    </w:lvl>
+    <w:lvl w:ilvl="8" w:tplc="FFFFFFFF" w:tentative="1">
+      <w:start w:val="1"/>
+      <w:numFmt w:val="lowerRoman"/>
+      <w:lvlText w:val="%9."/>
+      <w:lvlJc w:val="right"/>
+      <w:pPr>
+        <w:tabs>
+          <w:tab w:val="num" w:pos="6120"/>
+        </w:tabs>
+        <w:ind w:left="6120" w:hanging="180"/>
+      </w:pPr>
+    </w:lvl>
+  </w:abstractNum>
+  <w:abstractNum w:abstractNumId="1" w15:restartNumberingAfterBreak="0">
     <w:nsid w:val="0E7C54B8"/>
     <w:multiLevelType w:val="hybridMultilevel"/>
     <w:tmpl w:val="A2A623D6"/>
@@ -2705,7 +4609,120 @@
       </w:pPr>
     </w:lvl>
   </w:abstractNum>
-  <w:abstractNum w:abstractNumId="1" w15:restartNumberingAfterBreak="0">
+  <w:abstractNum w:abstractNumId="2" w15:restartNumberingAfterBreak="0">
+    <w:nsid w:val="222F1CAF"/>
+    <w:multiLevelType w:val="hybridMultilevel"/>
+    <w:tmpl w:val="EA36E03E"/>
+    <w:lvl w:ilvl="0" w:tplc="5B88D544">
+      <w:start w:val="1"/>
+      <w:numFmt w:val="bullet"/>
+      <w:lvlText w:val=""/>
+      <w:lvlJc w:val="left"/>
+      <w:pPr>
+        <w:ind w:left="360" w:hanging="360"/>
+      </w:pPr>
+      <w:rPr>
+        <w:rFonts w:ascii="Wingdings" w:hAnsi="Wingdings" w:hint="default"/>
+      </w:rPr>
+    </w:lvl>
+    <w:lvl w:ilvl="1" w:tplc="08090003" w:tentative="1">
+      <w:start w:val="1"/>
+      <w:numFmt w:val="bullet"/>
+      <w:lvlText w:val="o"/>
+      <w:lvlJc w:val="left"/>
+      <w:pPr>
+        <w:ind w:left="1080" w:hanging="360"/>
+      </w:pPr>
+      <w:rPr>
+        <w:rFonts w:ascii="Courier New" w:hAnsi="Courier New" w:cs="Courier New" w:hint="default"/>
+      </w:rPr>
+    </w:lvl>
+    <w:lvl w:ilvl="2" w:tplc="08090005" w:tentative="1">
+      <w:start w:val="1"/>
+      <w:numFmt w:val="bullet"/>
+      <w:lvlText w:val=""/>
+      <w:lvlJc w:val="left"/>
+      <w:pPr>
+        <w:ind w:left="1800" w:hanging="360"/>
+      </w:pPr>
+      <w:rPr>
+        <w:rFonts w:ascii="Wingdings" w:hAnsi="Wingdings" w:hint="default"/>
+      </w:rPr>
+    </w:lvl>
+    <w:lvl w:ilvl="3" w:tplc="08090001" w:tentative="1">
+      <w:start w:val="1"/>
+      <w:numFmt w:val="bullet"/>
+      <w:lvlText w:val=""/>
+      <w:lvlJc w:val="left"/>
+      <w:pPr>
+        <w:ind w:left="2520" w:hanging="360"/>
+      </w:pPr>
+      <w:rPr>
+        <w:rFonts w:ascii="Symbol" w:hAnsi="Symbol" w:hint="default"/>
+      </w:rPr>
+    </w:lvl>
+    <w:lvl w:ilvl="4" w:tplc="08090003" w:tentative="1">
+      <w:start w:val="1"/>
+      <w:numFmt w:val="bullet"/>
+      <w:lvlText w:val="o"/>
+      <w:lvlJc w:val="left"/>
+      <w:pPr>
+        <w:ind w:left="3240" w:hanging="360"/>
+      </w:pPr>
+      <w:rPr>
+        <w:rFonts w:ascii="Courier New" w:hAnsi="Courier New" w:cs="Courier New" w:hint="default"/>
+      </w:rPr>
+    </w:lvl>
+    <w:lvl w:ilvl="5" w:tplc="08090005" w:tentative="1">
+      <w:start w:val="1"/>
+      <w:numFmt w:val="bullet"/>
+      <w:lvlText w:val=""/>
+      <w:lvlJc w:val="left"/>
+      <w:pPr>
+        <w:ind w:left="3960" w:hanging="360"/>
+      </w:pPr>
+      <w:rPr>
+        <w:rFonts w:ascii="Wingdings" w:hAnsi="Wingdings" w:hint="default"/>
+      </w:rPr>
+    </w:lvl>
+    <w:lvl w:ilvl="6" w:tplc="08090001" w:tentative="1">
+      <w:start w:val="1"/>
+      <w:numFmt w:val="bullet"/>
+      <w:lvlText w:val=""/>
+      <w:lvlJc w:val="left"/>
+      <w:pPr>
+        <w:ind w:left="4680" w:hanging="360"/>
+      </w:pPr>
+      <w:rPr>
+        <w:rFonts w:ascii="Symbol" w:hAnsi="Symbol" w:hint="default"/>
+      </w:rPr>
+    </w:lvl>
+    <w:lvl w:ilvl="7" w:tplc="08090003" w:tentative="1">
+      <w:start w:val="1"/>
+      <w:numFmt w:val="bullet"/>
+      <w:lvlText w:val="o"/>
+      <w:lvlJc w:val="left"/>
+      <w:pPr>
+        <w:ind w:left="5400" w:hanging="360"/>
+      </w:pPr>
+      <w:rPr>
+        <w:rFonts w:ascii="Courier New" w:hAnsi="Courier New" w:cs="Courier New" w:hint="default"/>
+      </w:rPr>
+    </w:lvl>
+    <w:lvl w:ilvl="8" w:tplc="08090005" w:tentative="1">
+      <w:start w:val="1"/>
+      <w:numFmt w:val="bullet"/>
+      <w:lvlText w:val=""/>
+      <w:lvlJc w:val="left"/>
+      <w:pPr>
+        <w:ind w:left="6120" w:hanging="360"/>
+      </w:pPr>
+      <w:rPr>
+        <w:rFonts w:ascii="Wingdings" w:hAnsi="Wingdings" w:hint="default"/>
+      </w:rPr>
+    </w:lvl>
+  </w:abstractNum>
+  <w:abstractNum w:abstractNumId="3" w15:restartNumberingAfterBreak="0">
     <w:nsid w:val="26541CE5"/>
     <w:multiLevelType w:val="hybridMultilevel"/>
     <w:tmpl w:val="DCF0872E"/>
@@ -2794,7 +4811,7 @@
       </w:pPr>
     </w:lvl>
   </w:abstractNum>
-  <w:abstractNum w:abstractNumId="2" w15:restartNumberingAfterBreak="0">
+  <w:abstractNum w:abstractNumId="4" w15:restartNumberingAfterBreak="0">
     <w:nsid w:val="312D4861"/>
     <w:multiLevelType w:val="hybridMultilevel"/>
     <w:tmpl w:val="8990D890"/>
@@ -2883,7 +4900,147 @@
       </w:pPr>
     </w:lvl>
   </w:abstractNum>
-  <w:abstractNum w:abstractNumId="3" w15:restartNumberingAfterBreak="0">
+  <w:abstractNum w:abstractNumId="5" w15:restartNumberingAfterBreak="0">
+    <w:nsid w:val="32B17274"/>
+    <w:multiLevelType w:val="multilevel"/>
+    <w:tmpl w:val="015223A0"/>
+    <w:lvl w:ilvl="0">
+      <w:start w:val="1"/>
+      <w:numFmt w:val="decimal"/>
+      <w:lvlText w:val="%1."/>
+      <w:lvlJc w:val="left"/>
+      <w:pPr>
+        <w:tabs>
+          <w:tab w:val="num" w:pos="360"/>
+        </w:tabs>
+        <w:ind w:left="360" w:hanging="360"/>
+      </w:pPr>
+      <w:rPr>
+        <w:rFonts w:hint="default"/>
+      </w:rPr>
+    </w:lvl>
+    <w:lvl w:ilvl="1">
+      <w:start w:val="1"/>
+      <w:numFmt w:val="lowerLetter"/>
+      <w:lvlText w:val="%2."/>
+      <w:lvlJc w:val="left"/>
+      <w:pPr>
+        <w:tabs>
+          <w:tab w:val="num" w:pos="1080"/>
+        </w:tabs>
+        <w:ind w:left="1080" w:hanging="360"/>
+      </w:pPr>
+      <w:rPr>
+        <w:rFonts w:hint="default"/>
+      </w:rPr>
+    </w:lvl>
+    <w:lvl w:ilvl="2">
+      <w:start w:val="1"/>
+      <w:numFmt w:val="lowerRoman"/>
+      <w:lvlText w:val="%3."/>
+      <w:lvlJc w:val="right"/>
+      <w:pPr>
+        <w:tabs>
+          <w:tab w:val="num" w:pos="1800"/>
+        </w:tabs>
+        <w:ind w:left="1800" w:hanging="180"/>
+      </w:pPr>
+      <w:rPr>
+        <w:rFonts w:hint="default"/>
+      </w:rPr>
+    </w:lvl>
+    <w:lvl w:ilvl="3">
+      <w:start w:val="1"/>
+      <w:numFmt w:val="decimal"/>
+      <w:lvlText w:val="%4."/>
+      <w:lvlJc w:val="left"/>
+      <w:pPr>
+        <w:tabs>
+          <w:tab w:val="num" w:pos="2520"/>
+        </w:tabs>
+        <w:ind w:left="2520" w:hanging="360"/>
+      </w:pPr>
+      <w:rPr>
+        <w:rFonts w:hint="default"/>
+      </w:rPr>
+    </w:lvl>
+    <w:lvl w:ilvl="4">
+      <w:start w:val="1"/>
+      <w:numFmt w:val="lowerLetter"/>
+      <w:lvlText w:val="%5."/>
+      <w:lvlJc w:val="left"/>
+      <w:pPr>
+        <w:tabs>
+          <w:tab w:val="num" w:pos="3240"/>
+        </w:tabs>
+        <w:ind w:left="3240" w:hanging="360"/>
+      </w:pPr>
+      <w:rPr>
+        <w:rFonts w:hint="default"/>
+      </w:rPr>
+    </w:lvl>
+    <w:lvl w:ilvl="5">
+      <w:start w:val="1"/>
+      <w:numFmt w:val="lowerRoman"/>
+      <w:lvlText w:val="%6."/>
+      <w:lvlJc w:val="right"/>
+      <w:pPr>
+        <w:tabs>
+          <w:tab w:val="num" w:pos="3960"/>
+        </w:tabs>
+        <w:ind w:left="3960" w:hanging="180"/>
+      </w:pPr>
+      <w:rPr>
+        <w:rFonts w:hint="default"/>
+      </w:rPr>
+    </w:lvl>
+    <w:lvl w:ilvl="6">
+      <w:start w:val="1"/>
+      <w:numFmt w:val="decimal"/>
+      <w:lvlText w:val="%7."/>
+      <w:lvlJc w:val="left"/>
+      <w:pPr>
+        <w:tabs>
+          <w:tab w:val="num" w:pos="4680"/>
+        </w:tabs>
+        <w:ind w:left="4680" w:hanging="360"/>
+      </w:pPr>
+      <w:rPr>
+        <w:rFonts w:hint="default"/>
+      </w:rPr>
+    </w:lvl>
+    <w:lvl w:ilvl="7">
+      <w:start w:val="1"/>
+      <w:numFmt w:val="lowerLetter"/>
+      <w:lvlText w:val="%8."/>
+      <w:lvlJc w:val="left"/>
+      <w:pPr>
+        <w:tabs>
+          <w:tab w:val="num" w:pos="5400"/>
+        </w:tabs>
+        <w:ind w:left="5400" w:hanging="360"/>
+      </w:pPr>
+      <w:rPr>
+        <w:rFonts w:hint="default"/>
+      </w:rPr>
+    </w:lvl>
+    <w:lvl w:ilvl="8">
+      <w:start w:val="1"/>
+      <w:numFmt w:val="lowerRoman"/>
+      <w:lvlText w:val="%9."/>
+      <w:lvlJc w:val="right"/>
+      <w:pPr>
+        <w:tabs>
+          <w:tab w:val="num" w:pos="6120"/>
+        </w:tabs>
+        <w:ind w:left="6120" w:hanging="180"/>
+      </w:pPr>
+      <w:rPr>
+        <w:rFonts w:hint="default"/>
+      </w:rPr>
+    </w:lvl>
+  </w:abstractNum>
+  <w:abstractNum w:abstractNumId="6" w15:restartNumberingAfterBreak="0">
     <w:nsid w:val="36784D46"/>
     <w:multiLevelType w:val="hybridMultilevel"/>
     <w:tmpl w:val="529A54B0"/>
@@ -2974,7 +5131,147 @@
       </w:pPr>
     </w:lvl>
   </w:abstractNum>
-  <w:abstractNum w:abstractNumId="4" w15:restartNumberingAfterBreak="0">
+  <w:abstractNum w:abstractNumId="7" w15:restartNumberingAfterBreak="0">
+    <w:nsid w:val="40BD64DB"/>
+    <w:multiLevelType w:val="multilevel"/>
+    <w:tmpl w:val="015223A0"/>
+    <w:lvl w:ilvl="0">
+      <w:start w:val="1"/>
+      <w:numFmt w:val="decimal"/>
+      <w:lvlText w:val="%1."/>
+      <w:lvlJc w:val="left"/>
+      <w:pPr>
+        <w:tabs>
+          <w:tab w:val="num" w:pos="360"/>
+        </w:tabs>
+        <w:ind w:left="360" w:hanging="360"/>
+      </w:pPr>
+      <w:rPr>
+        <w:rFonts w:hint="default"/>
+      </w:rPr>
+    </w:lvl>
+    <w:lvl w:ilvl="1">
+      <w:start w:val="1"/>
+      <w:numFmt w:val="lowerLetter"/>
+      <w:lvlText w:val="%2."/>
+      <w:lvlJc w:val="left"/>
+      <w:pPr>
+        <w:tabs>
+          <w:tab w:val="num" w:pos="1080"/>
+        </w:tabs>
+        <w:ind w:left="1080" w:hanging="360"/>
+      </w:pPr>
+      <w:rPr>
+        <w:rFonts w:hint="default"/>
+      </w:rPr>
+    </w:lvl>
+    <w:lvl w:ilvl="2">
+      <w:start w:val="1"/>
+      <w:numFmt w:val="lowerRoman"/>
+      <w:lvlText w:val="%3."/>
+      <w:lvlJc w:val="right"/>
+      <w:pPr>
+        <w:tabs>
+          <w:tab w:val="num" w:pos="1800"/>
+        </w:tabs>
+        <w:ind w:left="1800" w:hanging="180"/>
+      </w:pPr>
+      <w:rPr>
+        <w:rFonts w:hint="default"/>
+      </w:rPr>
+    </w:lvl>
+    <w:lvl w:ilvl="3">
+      <w:start w:val="1"/>
+      <w:numFmt w:val="decimal"/>
+      <w:lvlText w:val="%4."/>
+      <w:lvlJc w:val="left"/>
+      <w:pPr>
+        <w:tabs>
+          <w:tab w:val="num" w:pos="2520"/>
+        </w:tabs>
+        <w:ind w:left="2520" w:hanging="360"/>
+      </w:pPr>
+      <w:rPr>
+        <w:rFonts w:hint="default"/>
+      </w:rPr>
+    </w:lvl>
+    <w:lvl w:ilvl="4">
+      <w:start w:val="1"/>
+      <w:numFmt w:val="lowerLetter"/>
+      <w:lvlText w:val="%5."/>
+      <w:lvlJc w:val="left"/>
+      <w:pPr>
+        <w:tabs>
+          <w:tab w:val="num" w:pos="3240"/>
+        </w:tabs>
+        <w:ind w:left="3240" w:hanging="360"/>
+      </w:pPr>
+      <w:rPr>
+        <w:rFonts w:hint="default"/>
+      </w:rPr>
+    </w:lvl>
+    <w:lvl w:ilvl="5">
+      <w:start w:val="1"/>
+      <w:numFmt w:val="lowerRoman"/>
+      <w:lvlText w:val="%6."/>
+      <w:lvlJc w:val="right"/>
+      <w:pPr>
+        <w:tabs>
+          <w:tab w:val="num" w:pos="3960"/>
+        </w:tabs>
+        <w:ind w:left="3960" w:hanging="180"/>
+      </w:pPr>
+      <w:rPr>
+        <w:rFonts w:hint="default"/>
+      </w:rPr>
+    </w:lvl>
+    <w:lvl w:ilvl="6">
+      <w:start w:val="1"/>
+      <w:numFmt w:val="decimal"/>
+      <w:lvlText w:val="%7."/>
+      <w:lvlJc w:val="left"/>
+      <w:pPr>
+        <w:tabs>
+          <w:tab w:val="num" w:pos="4680"/>
+        </w:tabs>
+        <w:ind w:left="4680" w:hanging="360"/>
+      </w:pPr>
+      <w:rPr>
+        <w:rFonts w:hint="default"/>
+      </w:rPr>
+    </w:lvl>
+    <w:lvl w:ilvl="7">
+      <w:start w:val="1"/>
+      <w:numFmt w:val="lowerLetter"/>
+      <w:lvlText w:val="%8."/>
+      <w:lvlJc w:val="left"/>
+      <w:pPr>
+        <w:tabs>
+          <w:tab w:val="num" w:pos="5400"/>
+        </w:tabs>
+        <w:ind w:left="5400" w:hanging="360"/>
+      </w:pPr>
+      <w:rPr>
+        <w:rFonts w:hint="default"/>
+      </w:rPr>
+    </w:lvl>
+    <w:lvl w:ilvl="8">
+      <w:start w:val="1"/>
+      <w:numFmt w:val="lowerRoman"/>
+      <w:lvlText w:val="%9."/>
+      <w:lvlJc w:val="right"/>
+      <w:pPr>
+        <w:tabs>
+          <w:tab w:val="num" w:pos="6120"/>
+        </w:tabs>
+        <w:ind w:left="6120" w:hanging="180"/>
+      </w:pPr>
+      <w:rPr>
+        <w:rFonts w:hint="default"/>
+      </w:rPr>
+    </w:lvl>
+  </w:abstractNum>
+  <w:abstractNum w:abstractNumId="8" w15:restartNumberingAfterBreak="0">
     <w:nsid w:val="50A51C36"/>
     <w:multiLevelType w:val="hybridMultilevel"/>
     <w:tmpl w:val="9FE23A84"/>
@@ -3063,7 +5360,7 @@
       </w:pPr>
     </w:lvl>
   </w:abstractNum>
-  <w:abstractNum w:abstractNumId="5" w15:restartNumberingAfterBreak="0">
+  <w:abstractNum w:abstractNumId="9" w15:restartNumberingAfterBreak="0">
     <w:nsid w:val="5807521C"/>
     <w:multiLevelType w:val="hybridMultilevel"/>
     <w:tmpl w:val="AF3C0608"/>
@@ -3152,7 +5449,191 @@
       </w:pPr>
     </w:lvl>
   </w:abstractNum>
-  <w:abstractNum w:abstractNumId="6" w15:restartNumberingAfterBreak="0">
+  <w:abstractNum w:abstractNumId="10" w15:restartNumberingAfterBreak="0">
+    <w:nsid w:val="591D680E"/>
+    <w:multiLevelType w:val="hybridMultilevel"/>
+    <w:tmpl w:val="5AD04166"/>
+    <w:lvl w:ilvl="0" w:tplc="FFFFFFFF">
+      <w:start w:val="1"/>
+      <w:numFmt w:val="decimal"/>
+      <w:lvlText w:val="%1."/>
+      <w:lvlJc w:val="left"/>
+      <w:pPr>
+        <w:tabs>
+          <w:tab w:val="num" w:pos="360"/>
+        </w:tabs>
+        <w:ind w:left="360" w:hanging="360"/>
+      </w:pPr>
+      <w:rPr>
+        <w:rFonts w:hint="default"/>
+      </w:rPr>
+    </w:lvl>
+    <w:lvl w:ilvl="1" w:tplc="FFFFFFFF">
+      <w:start w:val="1"/>
+      <w:numFmt w:val="lowerLetter"/>
+      <w:lvlText w:val="%2."/>
+      <w:lvlJc w:val="left"/>
+      <w:pPr>
+        <w:ind w:left="1440" w:hanging="360"/>
+      </w:pPr>
+    </w:lvl>
+    <w:lvl w:ilvl="2" w:tplc="FFFFFFFF">
+      <w:start w:val="1"/>
+      <w:numFmt w:val="lowerRoman"/>
+      <w:lvlText w:val="%3."/>
+      <w:lvlJc w:val="right"/>
+      <w:pPr>
+        <w:ind w:left="2160" w:hanging="180"/>
+      </w:pPr>
+    </w:lvl>
+    <w:lvl w:ilvl="3" w:tplc="FFFFFFFF" w:tentative="1">
+      <w:start w:val="1"/>
+      <w:numFmt w:val="decimal"/>
+      <w:lvlText w:val="%4."/>
+      <w:lvlJc w:val="left"/>
+      <w:pPr>
+        <w:ind w:left="2880" w:hanging="360"/>
+      </w:pPr>
+    </w:lvl>
+    <w:lvl w:ilvl="4" w:tplc="FFFFFFFF" w:tentative="1">
+      <w:start w:val="1"/>
+      <w:numFmt w:val="lowerLetter"/>
+      <w:lvlText w:val="%5."/>
+      <w:lvlJc w:val="left"/>
+      <w:pPr>
+        <w:ind w:left="3600" w:hanging="360"/>
+      </w:pPr>
+    </w:lvl>
+    <w:lvl w:ilvl="5" w:tplc="FFFFFFFF" w:tentative="1">
+      <w:start w:val="1"/>
+      <w:numFmt w:val="lowerRoman"/>
+      <w:lvlText w:val="%6."/>
+      <w:lvlJc w:val="right"/>
+      <w:pPr>
+        <w:ind w:left="4320" w:hanging="180"/>
+      </w:pPr>
+    </w:lvl>
+    <w:lvl w:ilvl="6" w:tplc="FFFFFFFF" w:tentative="1">
+      <w:start w:val="1"/>
+      <w:numFmt w:val="decimal"/>
+      <w:lvlText w:val="%7."/>
+      <w:lvlJc w:val="left"/>
+      <w:pPr>
+        <w:ind w:left="5040" w:hanging="360"/>
+      </w:pPr>
+    </w:lvl>
+    <w:lvl w:ilvl="7" w:tplc="FFFFFFFF" w:tentative="1">
+      <w:start w:val="1"/>
+      <w:numFmt w:val="lowerLetter"/>
+      <w:lvlText w:val="%8."/>
+      <w:lvlJc w:val="left"/>
+      <w:pPr>
+        <w:ind w:left="5760" w:hanging="360"/>
+      </w:pPr>
+    </w:lvl>
+    <w:lvl w:ilvl="8" w:tplc="FFFFFFFF" w:tentative="1">
+      <w:start w:val="1"/>
+      <w:numFmt w:val="lowerRoman"/>
+      <w:lvlText w:val="%9."/>
+      <w:lvlJc w:val="right"/>
+      <w:pPr>
+        <w:ind w:left="6480" w:hanging="180"/>
+      </w:pPr>
+    </w:lvl>
+  </w:abstractNum>
+  <w:abstractNum w:abstractNumId="11" w15:restartNumberingAfterBreak="0">
+    <w:nsid w:val="64CD51B1"/>
+    <w:multiLevelType w:val="hybridMultilevel"/>
+    <w:tmpl w:val="5AD04166"/>
+    <w:lvl w:ilvl="0" w:tplc="FA6EE116">
+      <w:start w:val="1"/>
+      <w:numFmt w:val="decimal"/>
+      <w:lvlText w:val="%1."/>
+      <w:lvlJc w:val="left"/>
+      <w:pPr>
+        <w:tabs>
+          <w:tab w:val="num" w:pos="360"/>
+        </w:tabs>
+        <w:ind w:left="360" w:hanging="360"/>
+      </w:pPr>
+      <w:rPr>
+        <w:rFonts w:hint="default"/>
+      </w:rPr>
+    </w:lvl>
+    <w:lvl w:ilvl="1" w:tplc="08090019">
+      <w:start w:val="1"/>
+      <w:numFmt w:val="lowerLetter"/>
+      <w:lvlText w:val="%2."/>
+      <w:lvlJc w:val="left"/>
+      <w:pPr>
+        <w:ind w:left="1440" w:hanging="360"/>
+      </w:pPr>
+    </w:lvl>
+    <w:lvl w:ilvl="2" w:tplc="0809001B">
+      <w:start w:val="1"/>
+      <w:numFmt w:val="lowerRoman"/>
+      <w:lvlText w:val="%3."/>
+      <w:lvlJc w:val="right"/>
+      <w:pPr>
+        <w:ind w:left="2160" w:hanging="180"/>
+      </w:pPr>
+    </w:lvl>
+    <w:lvl w:ilvl="3" w:tplc="0809000F" w:tentative="1">
+      <w:start w:val="1"/>
+      <w:numFmt w:val="decimal"/>
+      <w:lvlText w:val="%4."/>
+      <w:lvlJc w:val="left"/>
+      <w:pPr>
+        <w:ind w:left="2880" w:hanging="360"/>
+      </w:pPr>
+    </w:lvl>
+    <w:lvl w:ilvl="4" w:tplc="08090019" w:tentative="1">
+      <w:start w:val="1"/>
+      <w:numFmt w:val="lowerLetter"/>
+      <w:lvlText w:val="%5."/>
+      <w:lvlJc w:val="left"/>
+      <w:pPr>
+        <w:ind w:left="3600" w:hanging="360"/>
+      </w:pPr>
+    </w:lvl>
+    <w:lvl w:ilvl="5" w:tplc="0809001B" w:tentative="1">
+      <w:start w:val="1"/>
+      <w:numFmt w:val="lowerRoman"/>
+      <w:lvlText w:val="%6."/>
+      <w:lvlJc w:val="right"/>
+      <w:pPr>
+        <w:ind w:left="4320" w:hanging="180"/>
+      </w:pPr>
+    </w:lvl>
+    <w:lvl w:ilvl="6" w:tplc="0809000F" w:tentative="1">
+      <w:start w:val="1"/>
+      <w:numFmt w:val="decimal"/>
+      <w:lvlText w:val="%7."/>
+      <w:lvlJc w:val="left"/>
+      <w:pPr>
+        <w:ind w:left="5040" w:hanging="360"/>
+      </w:pPr>
+    </w:lvl>
+    <w:lvl w:ilvl="7" w:tplc="08090019" w:tentative="1">
+      <w:start w:val="1"/>
+      <w:numFmt w:val="lowerLetter"/>
+      <w:lvlText w:val="%8."/>
+      <w:lvlJc w:val="left"/>
+      <w:pPr>
+        <w:ind w:left="5760" w:hanging="360"/>
+      </w:pPr>
+    </w:lvl>
+    <w:lvl w:ilvl="8" w:tplc="0809001B" w:tentative="1">
+      <w:start w:val="1"/>
+      <w:numFmt w:val="lowerRoman"/>
+      <w:lvlText w:val="%9."/>
+      <w:lvlJc w:val="right"/>
+      <w:pPr>
+        <w:ind w:left="6480" w:hanging="180"/>
+      </w:pPr>
+    </w:lvl>
+  </w:abstractNum>
+  <w:abstractNum w:abstractNumId="12" w15:restartNumberingAfterBreak="0">
     <w:nsid w:val="65E669E0"/>
     <w:multiLevelType w:val="hybridMultilevel"/>
     <w:tmpl w:val="D5E2E806"/>
@@ -3241,7 +5722,120 @@
       </w:pPr>
     </w:lvl>
   </w:abstractNum>
-  <w:abstractNum w:abstractNumId="7" w15:restartNumberingAfterBreak="0">
+  <w:abstractNum w:abstractNumId="13" w15:restartNumberingAfterBreak="0">
+    <w:nsid w:val="6DF523B3"/>
+    <w:multiLevelType w:val="hybridMultilevel"/>
+    <w:tmpl w:val="3E5465A2"/>
+    <w:lvl w:ilvl="0" w:tplc="3C60A864">
+      <w:start w:val="1"/>
+      <w:numFmt w:val="bullet"/>
+      <w:lvlText w:val=""/>
+      <w:lvlJc w:val="left"/>
+      <w:pPr>
+        <w:ind w:left="360" w:hanging="360"/>
+      </w:pPr>
+      <w:rPr>
+        <w:rFonts w:ascii="Wingdings" w:hAnsi="Wingdings" w:hint="default"/>
+      </w:rPr>
+    </w:lvl>
+    <w:lvl w:ilvl="1" w:tplc="08090003" w:tentative="1">
+      <w:start w:val="1"/>
+      <w:numFmt w:val="bullet"/>
+      <w:lvlText w:val="o"/>
+      <w:lvlJc w:val="left"/>
+      <w:pPr>
+        <w:ind w:left="1440" w:hanging="360"/>
+      </w:pPr>
+      <w:rPr>
+        <w:rFonts w:ascii="Courier New" w:hAnsi="Courier New" w:cs="Courier New" w:hint="default"/>
+      </w:rPr>
+    </w:lvl>
+    <w:lvl w:ilvl="2" w:tplc="08090005" w:tentative="1">
+      <w:start w:val="1"/>
+      <w:numFmt w:val="bullet"/>
+      <w:lvlText w:val=""/>
+      <w:lvlJc w:val="left"/>
+      <w:pPr>
+        <w:ind w:left="2160" w:hanging="360"/>
+      </w:pPr>
+      <w:rPr>
+        <w:rFonts w:ascii="Wingdings" w:hAnsi="Wingdings" w:hint="default"/>
+      </w:rPr>
+    </w:lvl>
+    <w:lvl w:ilvl="3" w:tplc="08090001" w:tentative="1">
+      <w:start w:val="1"/>
+      <w:numFmt w:val="bullet"/>
+      <w:lvlText w:val=""/>
+      <w:lvlJc w:val="left"/>
+      <w:pPr>
+        <w:ind w:left="2880" w:hanging="360"/>
+      </w:pPr>
+      <w:rPr>
+        <w:rFonts w:ascii="Symbol" w:hAnsi="Symbol" w:hint="default"/>
+      </w:rPr>
+    </w:lvl>
+    <w:lvl w:ilvl="4" w:tplc="08090003" w:tentative="1">
+      <w:start w:val="1"/>
+      <w:numFmt w:val="bullet"/>
+      <w:lvlText w:val="o"/>
+      <w:lvlJc w:val="left"/>
+      <w:pPr>
+        <w:ind w:left="3600" w:hanging="360"/>
+      </w:pPr>
+      <w:rPr>
+        <w:rFonts w:ascii="Courier New" w:hAnsi="Courier New" w:cs="Courier New" w:hint="default"/>
+      </w:rPr>
+    </w:lvl>
+    <w:lvl w:ilvl="5" w:tplc="08090005" w:tentative="1">
+      <w:start w:val="1"/>
+      <w:numFmt w:val="bullet"/>
+      <w:lvlText w:val=""/>
+      <w:lvlJc w:val="left"/>
+      <w:pPr>
+        <w:ind w:left="4320" w:hanging="360"/>
+      </w:pPr>
+      <w:rPr>
+        <w:rFonts w:ascii="Wingdings" w:hAnsi="Wingdings" w:hint="default"/>
+      </w:rPr>
+    </w:lvl>
+    <w:lvl w:ilvl="6" w:tplc="08090001" w:tentative="1">
+      <w:start w:val="1"/>
+      <w:numFmt w:val="bullet"/>
+      <w:lvlText w:val=""/>
+      <w:lvlJc w:val="left"/>
+      <w:pPr>
+        <w:ind w:left="5040" w:hanging="360"/>
+      </w:pPr>
+      <w:rPr>
+        <w:rFonts w:ascii="Symbol" w:hAnsi="Symbol" w:hint="default"/>
+      </w:rPr>
+    </w:lvl>
+    <w:lvl w:ilvl="7" w:tplc="08090003" w:tentative="1">
+      <w:start w:val="1"/>
+      <w:numFmt w:val="bullet"/>
+      <w:lvlText w:val="o"/>
+      <w:lvlJc w:val="left"/>
+      <w:pPr>
+        <w:ind w:left="5760" w:hanging="360"/>
+      </w:pPr>
+      <w:rPr>
+        <w:rFonts w:ascii="Courier New" w:hAnsi="Courier New" w:cs="Courier New" w:hint="default"/>
+      </w:rPr>
+    </w:lvl>
+    <w:lvl w:ilvl="8" w:tplc="08090005" w:tentative="1">
+      <w:start w:val="1"/>
+      <w:numFmt w:val="bullet"/>
+      <w:lvlText w:val=""/>
+      <w:lvlJc w:val="left"/>
+      <w:pPr>
+        <w:ind w:left="6480" w:hanging="360"/>
+      </w:pPr>
+      <w:rPr>
+        <w:rFonts w:ascii="Wingdings" w:hAnsi="Wingdings" w:hint="default"/>
+      </w:rPr>
+    </w:lvl>
+  </w:abstractNum>
+  <w:abstractNum w:abstractNumId="14" w15:restartNumberingAfterBreak="0">
     <w:nsid w:val="6EF02D62"/>
     <w:multiLevelType w:val="hybridMultilevel"/>
     <w:tmpl w:val="AAC27D52"/>
@@ -3332,7 +5926,7 @@
       </w:pPr>
     </w:lvl>
   </w:abstractNum>
-  <w:abstractNum w:abstractNumId="8" w15:restartNumberingAfterBreak="0">
+  <w:abstractNum w:abstractNumId="15" w15:restartNumberingAfterBreak="0">
     <w:nsid w:val="788150C6"/>
     <w:multiLevelType w:val="multilevel"/>
     <w:tmpl w:val="E0FE28D4"/>
@@ -3445,32 +6039,196 @@
       </w:pPr>
     </w:lvl>
   </w:abstractNum>
+  <w:abstractNum w:abstractNumId="16" w15:restartNumberingAfterBreak="0">
+    <w:nsid w:val="7EAA01DA"/>
+    <w:multiLevelType w:val="multilevel"/>
+    <w:tmpl w:val="015223A0"/>
+    <w:lvl w:ilvl="0">
+      <w:start w:val="1"/>
+      <w:numFmt w:val="decimal"/>
+      <w:lvlText w:val="%1."/>
+      <w:lvlJc w:val="left"/>
+      <w:pPr>
+        <w:tabs>
+          <w:tab w:val="num" w:pos="720"/>
+        </w:tabs>
+        <w:ind w:left="720" w:hanging="360"/>
+      </w:pPr>
+      <w:rPr>
+        <w:rFonts w:hint="default"/>
+      </w:rPr>
+    </w:lvl>
+    <w:lvl w:ilvl="1">
+      <w:start w:val="1"/>
+      <w:numFmt w:val="lowerLetter"/>
+      <w:lvlText w:val="%2."/>
+      <w:lvlJc w:val="left"/>
+      <w:pPr>
+        <w:tabs>
+          <w:tab w:val="num" w:pos="1440"/>
+        </w:tabs>
+        <w:ind w:left="1440" w:hanging="360"/>
+      </w:pPr>
+      <w:rPr>
+        <w:rFonts w:hint="default"/>
+      </w:rPr>
+    </w:lvl>
+    <w:lvl w:ilvl="2">
+      <w:start w:val="1"/>
+      <w:numFmt w:val="lowerRoman"/>
+      <w:lvlText w:val="%3."/>
+      <w:lvlJc w:val="right"/>
+      <w:pPr>
+        <w:tabs>
+          <w:tab w:val="num" w:pos="2160"/>
+        </w:tabs>
+        <w:ind w:left="2160" w:hanging="180"/>
+      </w:pPr>
+      <w:rPr>
+        <w:rFonts w:hint="default"/>
+      </w:rPr>
+    </w:lvl>
+    <w:lvl w:ilvl="3">
+      <w:start w:val="1"/>
+      <w:numFmt w:val="decimal"/>
+      <w:lvlText w:val="%4."/>
+      <w:lvlJc w:val="left"/>
+      <w:pPr>
+        <w:tabs>
+          <w:tab w:val="num" w:pos="2880"/>
+        </w:tabs>
+        <w:ind w:left="2880" w:hanging="360"/>
+      </w:pPr>
+      <w:rPr>
+        <w:rFonts w:hint="default"/>
+      </w:rPr>
+    </w:lvl>
+    <w:lvl w:ilvl="4">
+      <w:start w:val="1"/>
+      <w:numFmt w:val="lowerLetter"/>
+      <w:lvlText w:val="%5."/>
+      <w:lvlJc w:val="left"/>
+      <w:pPr>
+        <w:tabs>
+          <w:tab w:val="num" w:pos="3600"/>
+        </w:tabs>
+        <w:ind w:left="3600" w:hanging="360"/>
+      </w:pPr>
+      <w:rPr>
+        <w:rFonts w:hint="default"/>
+      </w:rPr>
+    </w:lvl>
+    <w:lvl w:ilvl="5">
+      <w:start w:val="1"/>
+      <w:numFmt w:val="lowerRoman"/>
+      <w:lvlText w:val="%6."/>
+      <w:lvlJc w:val="right"/>
+      <w:pPr>
+        <w:tabs>
+          <w:tab w:val="num" w:pos="4320"/>
+        </w:tabs>
+        <w:ind w:left="4320" w:hanging="180"/>
+      </w:pPr>
+      <w:rPr>
+        <w:rFonts w:hint="default"/>
+      </w:rPr>
+    </w:lvl>
+    <w:lvl w:ilvl="6">
+      <w:start w:val="1"/>
+      <w:numFmt w:val="decimal"/>
+      <w:lvlText w:val="%7."/>
+      <w:lvlJc w:val="left"/>
+      <w:pPr>
+        <w:tabs>
+          <w:tab w:val="num" w:pos="5040"/>
+        </w:tabs>
+        <w:ind w:left="5040" w:hanging="360"/>
+      </w:pPr>
+      <w:rPr>
+        <w:rFonts w:hint="default"/>
+      </w:rPr>
+    </w:lvl>
+    <w:lvl w:ilvl="7">
+      <w:start w:val="1"/>
+      <w:numFmt w:val="lowerLetter"/>
+      <w:lvlText w:val="%8."/>
+      <w:lvlJc w:val="left"/>
+      <w:pPr>
+        <w:tabs>
+          <w:tab w:val="num" w:pos="5760"/>
+        </w:tabs>
+        <w:ind w:left="5760" w:hanging="360"/>
+      </w:pPr>
+      <w:rPr>
+        <w:rFonts w:hint="default"/>
+      </w:rPr>
+    </w:lvl>
+    <w:lvl w:ilvl="8">
+      <w:start w:val="1"/>
+      <w:numFmt w:val="lowerRoman"/>
+      <w:lvlText w:val="%9."/>
+      <w:lvlJc w:val="right"/>
+      <w:pPr>
+        <w:tabs>
+          <w:tab w:val="num" w:pos="6480"/>
+        </w:tabs>
+        <w:ind w:left="6480" w:hanging="180"/>
+      </w:pPr>
+      <w:rPr>
+        <w:rFonts w:hint="default"/>
+      </w:rPr>
+    </w:lvl>
+  </w:abstractNum>
   <w:num w:numId="1" w16cid:durableId="956565606">
+    <w:abstractNumId w:val="9"/>
+  </w:num>
+  <w:num w:numId="2" w16cid:durableId="302347176">
+    <w:abstractNumId w:val="4"/>
+  </w:num>
+  <w:num w:numId="3" w16cid:durableId="1837379761">
+    <w:abstractNumId w:val="6"/>
+  </w:num>
+  <w:num w:numId="4" w16cid:durableId="1281454709">
+    <w:abstractNumId w:val="14"/>
+  </w:num>
+  <w:num w:numId="5" w16cid:durableId="1406755708">
+    <w:abstractNumId w:val="15"/>
+  </w:num>
+  <w:num w:numId="6" w16cid:durableId="470556835">
+    <w:abstractNumId w:val="1"/>
+  </w:num>
+  <w:num w:numId="7" w16cid:durableId="589235856">
+    <w:abstractNumId w:val="3"/>
+  </w:num>
+  <w:num w:numId="8" w16cid:durableId="520899343">
+    <w:abstractNumId w:val="8"/>
+  </w:num>
+  <w:num w:numId="9" w16cid:durableId="153882440">
+    <w:abstractNumId w:val="12"/>
+  </w:num>
+  <w:num w:numId="10" w16cid:durableId="1481926528">
+    <w:abstractNumId w:val="0"/>
+  </w:num>
+  <w:num w:numId="11" w16cid:durableId="1189679947">
+    <w:abstractNumId w:val="11"/>
+  </w:num>
+  <w:num w:numId="12" w16cid:durableId="524056622">
+    <w:abstractNumId w:val="7"/>
+  </w:num>
+  <w:num w:numId="13" w16cid:durableId="2126995656">
+    <w:abstractNumId w:val="2"/>
+  </w:num>
+  <w:num w:numId="14" w16cid:durableId="434056547">
+    <w:abstractNumId w:val="13"/>
+  </w:num>
+  <w:num w:numId="15" w16cid:durableId="966278474">
+    <w:abstractNumId w:val="16"/>
+  </w:num>
+  <w:num w:numId="16" w16cid:durableId="434523018">
     <w:abstractNumId w:val="5"/>
   </w:num>
-  <w:num w:numId="2" w16cid:durableId="302347176">
-    <w:abstractNumId w:val="2"/>
-  </w:num>
-  <w:num w:numId="3" w16cid:durableId="1837379761">
-    <w:abstractNumId w:val="3"/>
-  </w:num>
-  <w:num w:numId="4" w16cid:durableId="1281454709">
-    <w:abstractNumId w:val="7"/>
-  </w:num>
-  <w:num w:numId="5" w16cid:durableId="1406755708">
-    <w:abstractNumId w:val="8"/>
-  </w:num>
-  <w:num w:numId="6" w16cid:durableId="470556835">
-    <w:abstractNumId w:val="0"/>
-  </w:num>
-  <w:num w:numId="7" w16cid:durableId="589235856">
-    <w:abstractNumId w:val="1"/>
-  </w:num>
-  <w:num w:numId="8" w16cid:durableId="520899343">
-    <w:abstractNumId w:val="4"/>
-  </w:num>
-  <w:num w:numId="9" w16cid:durableId="153882440">
-    <w:abstractNumId w:val="6"/>
+  <w:num w:numId="17" w16cid:durableId="731853702">
+    <w:abstractNumId w:val="10"/>
   </w:num>
 </w:numbering>
 </file>
@@ -3542,7 +6300,7 @@
     <w:lsdException w:name="table of authorities" w:semiHidden="1" w:unhideWhenUsed="1"/>
     <w:lsdException w:name="macro" w:semiHidden="1" w:unhideWhenUsed="1"/>
     <w:lsdException w:name="toa heading" w:semiHidden="1" w:unhideWhenUsed="1"/>
-    <w:lsdException w:name="List" w:semiHidden="1" w:unhideWhenUsed="1"/>
+    <w:lsdException w:name="List" w:semiHidden="1" w:uiPriority="0" w:unhideWhenUsed="1"/>
     <w:lsdException w:name="List Bullet" w:semiHidden="1" w:unhideWhenUsed="1"/>
     <w:lsdException w:name="List Number" w:semiHidden="1" w:unhideWhenUsed="1"/>
     <w:lsdException w:name="List 2" w:semiHidden="1" w:unhideWhenUsed="1"/>
@@ -3561,7 +6319,7 @@
     <w:lsdException w:name="Closing" w:semiHidden="1" w:unhideWhenUsed="1"/>
     <w:lsdException w:name="Signature" w:semiHidden="1" w:unhideWhenUsed="1"/>
     <w:lsdException w:name="Default Paragraph Font" w:semiHidden="1" w:uiPriority="1" w:unhideWhenUsed="1"/>
-    <w:lsdException w:name="Body Text" w:semiHidden="1" w:unhideWhenUsed="1"/>
+    <w:lsdException w:name="Body Text" w:semiHidden="1" w:uiPriority="0" w:unhideWhenUsed="1"/>
     <w:lsdException w:name="Body Text Indent" w:semiHidden="1" w:unhideWhenUsed="1"/>
     <w:lsdException w:name="List Continue" w:semiHidden="1" w:unhideWhenUsed="1"/>
     <w:lsdException w:name="List Continue 2" w:semiHidden="1" w:unhideWhenUsed="1"/>
@@ -3649,7 +6407,7 @@
     <w:lsdException w:name="Table Web 2" w:semiHidden="1" w:unhideWhenUsed="1"/>
     <w:lsdException w:name="Table Web 3" w:semiHidden="1" w:unhideWhenUsed="1"/>
     <w:lsdException w:name="Balloon Text" w:semiHidden="1" w:unhideWhenUsed="1"/>
-    <w:lsdException w:name="Table Grid" w:uiPriority="39"/>
+    <w:lsdException w:name="Table Grid" w:uiPriority="0"/>
     <w:lsdException w:name="Table Theme" w:semiHidden="1" w:unhideWhenUsed="1"/>
     <w:lsdException w:name="Placeholder Text" w:semiHidden="1"/>
     <w:lsdException w:name="No Spacing" w:uiPriority="1" w:qFormat="1"/>
@@ -3875,6 +6633,7 @@
   <w:style w:type="paragraph" w:default="1" w:styleId="Normal">
     <w:name w:val="Normal"/>
     <w:qFormat/>
+    <w:rsid w:val="003717A8"/>
     <w:rPr>
       <w:lang w:val="en-US"/>
     </w:rPr>
@@ -4051,7 +6810,6 @@
   <w:style w:type="table" w:styleId="TableGrid">
     <w:name w:val="Table Grid"/>
     <w:basedOn w:val="TableNormal"/>
-    <w:uiPriority w:val="39"/>
     <w:rsid w:val="007B2F06"/>
     <w:pPr>
       <w:spacing w:after="0" w:line="240" w:lineRule="auto"/>
@@ -4143,6 +6901,54 @@
       <w:spacing w:after="100"/>
       <w:ind w:left="220"/>
     </w:pPr>
+  </w:style>
+  <w:style w:type="paragraph" w:styleId="List">
+    <w:name w:val="List"/>
+    <w:basedOn w:val="Normal"/>
+    <w:rsid w:val="000D421D"/>
+    <w:pPr>
+      <w:spacing w:after="0" w:line="240" w:lineRule="auto"/>
+      <w:ind w:left="360" w:hanging="360"/>
+    </w:pPr>
+    <w:rPr>
+      <w:rFonts w:ascii="Times New Roman" w:eastAsia="SimSun" w:hAnsi="Times New Roman" w:cs="Times New Roman"/>
+      <w:kern w:val="0"/>
+      <w:sz w:val="20"/>
+      <w:szCs w:val="20"/>
+      <w:lang w:val="en-GB"/>
+      <w14:ligatures w14:val="none"/>
+    </w:rPr>
+  </w:style>
+  <w:style w:type="paragraph" w:styleId="BodyText">
+    <w:name w:val="Body Text"/>
+    <w:basedOn w:val="Normal"/>
+    <w:link w:val="BodyTextChar"/>
+    <w:rsid w:val="000D421D"/>
+    <w:pPr>
+      <w:spacing w:after="120" w:line="240" w:lineRule="auto"/>
+    </w:pPr>
+    <w:rPr>
+      <w:rFonts w:ascii="Times New Roman" w:eastAsia="SimSun" w:hAnsi="Times New Roman" w:cs="Times New Roman"/>
+      <w:kern w:val="0"/>
+      <w:sz w:val="20"/>
+      <w:szCs w:val="20"/>
+      <w:lang w:val="en-GB"/>
+      <w14:ligatures w14:val="none"/>
+    </w:rPr>
+  </w:style>
+  <w:style w:type="character" w:customStyle="1" w:styleId="BodyTextChar">
+    <w:name w:val="Body Text Char"/>
+    <w:basedOn w:val="DefaultParagraphFont"/>
+    <w:link w:val="BodyText"/>
+    <w:rsid w:val="000D421D"/>
+    <w:rPr>
+      <w:rFonts w:ascii="Times New Roman" w:eastAsia="SimSun" w:hAnsi="Times New Roman" w:cs="Times New Roman"/>
+      <w:kern w:val="0"/>
+      <w:sz w:val="20"/>
+      <w:szCs w:val="20"/>
+      <w:lang w:val="en-GB"/>
+      <w14:ligatures w14:val="none"/>
+    </w:rPr>
   </w:style>
 </w:styles>
 </file>

</xml_diff>